<commit_message>
minor improvements in string and gridsearch
</commit_message>
<xml_diff>
--- a/Examples/Example16/ProcDoc.docx
+++ b/Examples/Example16/ProcDoc.docx
@@ -10,7 +10,39 @@
     <w:p/>
     <w:p>
       <w:r>
-        <w:t>Took the initial guess from a gridsearch (d) and then did mcmc using that as an initial guess.  That gridsearch had a “reasonable” value, but the mcmc ended up pushing A1 into unrealistic values, despite starting at a realistic value.</w:t>
+        <w:t xml:space="preserve">Took the initial guess from a </w:t>
+      </w:r>
+      <w:proofErr w:type="spellStart"/>
+      <w:r>
+        <w:t>gridsearch</w:t>
+      </w:r>
+      <w:proofErr w:type="spellEnd"/>
+      <w:r>
+        <w:t xml:space="preserve"> (d) and then did </w:t>
+      </w:r>
+      <w:proofErr w:type="spellStart"/>
+      <w:r>
+        <w:t>mcmc</w:t>
+      </w:r>
+      <w:proofErr w:type="spellEnd"/>
+      <w:r>
+        <w:t xml:space="preserve"> using that as an initial guess.  That </w:t>
+      </w:r>
+      <w:proofErr w:type="spellStart"/>
+      <w:r>
+        <w:t>gridsearch</w:t>
+      </w:r>
+      <w:proofErr w:type="spellEnd"/>
+      <w:r>
+        <w:t xml:space="preserve"> had a “reasonable” value, but the </w:t>
+      </w:r>
+      <w:proofErr w:type="spellStart"/>
+      <w:r>
+        <w:t>mcmc</w:t>
+      </w:r>
+      <w:proofErr w:type="spellEnd"/>
+      <w:r>
+        <w:t xml:space="preserve"> ended up pushing A1 into unrealistic values, despite starting at a realistic value.</w:t>
       </w:r>
     </w:p>
     <w:p>
@@ -45,8 +77,29 @@
       </w:r>
     </w:p>
     <w:p>
-      <w:r>
-        <w:t>PE_object.doGridSearch('getLogP', gridSamplingAbsoluteIntervalSize=np.array(UserInput.model['InputParametersPriorValuesUncertainties']), gridSamplingNumOfIntervals=[2,2,2,2,2,2,2], verbose = True)</w:t>
+      <w:proofErr w:type="spellStart"/>
+      <w:r>
+        <w:t>PE_object.doGridSearch</w:t>
+      </w:r>
+      <w:proofErr w:type="spellEnd"/>
+      <w:r>
+        <w:t>('</w:t>
+      </w:r>
+      <w:proofErr w:type="spellStart"/>
+      <w:r>
+        <w:t>getLogP</w:t>
+      </w:r>
+      <w:proofErr w:type="spellEnd"/>
+      <w:r>
+        <w:t xml:space="preserve">', gridSamplingAbsoluteIntervalSize=np.array(UserInput.model['InputParametersPriorValuesUncertainties']), </w:t>
+      </w:r>
+      <w:proofErr w:type="spellStart"/>
+      <w:r>
+        <w:t>gridSamplingNumOfIntervals</w:t>
+      </w:r>
+      <w:proofErr w:type="spellEnd"/>
+      <w:r>
+        <w:t>=[2,2,2,2,2,2,2], verbose = True)</w:t>
       </w:r>
     </w:p>
     <w:p/>
@@ -56,8 +109,29 @@
       </w:r>
     </w:p>
     <w:p>
-      <w:r>
-        <w:t>PE_object.doGridSearch('getLogP', gridSamplingAbsoluteIntervalSize=np.array(UserInput.model['InputParametersPriorValuesUncertainties']), gridSamplingNumOfIntervals=[3,3,3,3,3,2,2], verbose = True)</w:t>
+      <w:proofErr w:type="spellStart"/>
+      <w:r>
+        <w:t>PE_object.doGridSearch</w:t>
+      </w:r>
+      <w:proofErr w:type="spellEnd"/>
+      <w:r>
+        <w:t>('</w:t>
+      </w:r>
+      <w:proofErr w:type="spellStart"/>
+      <w:r>
+        <w:t>getLogP</w:t>
+      </w:r>
+      <w:proofErr w:type="spellEnd"/>
+      <w:r>
+        <w:t xml:space="preserve">', gridSamplingAbsoluteIntervalSize=np.array(UserInput.model['InputParametersPriorValuesUncertainties']), </w:t>
+      </w:r>
+      <w:proofErr w:type="spellStart"/>
+      <w:r>
+        <w:t>gridSamplingNumOfIntervals</w:t>
+      </w:r>
+      <w:proofErr w:type="spellEnd"/>
+      <w:r>
+        <w:t>=[3,3,3,3,3,2,2], verbose = True)</w:t>
       </w:r>
     </w:p>
     <w:p/>
@@ -67,8 +141,13 @@
       </w:r>
     </w:p>
     <w:p>
-      <w:r>
-        <w:t xml:space="preserve">gridSamplingAbsoluteIntervalSize = [0.50/3, </w:t>
+      <w:proofErr w:type="spellStart"/>
+      <w:r>
+        <w:t>gridSamplingAbsoluteIntervalSize</w:t>
+      </w:r>
+      <w:proofErr w:type="spellEnd"/>
+      <w:r>
+        <w:t xml:space="preserve"> = [0.50/3, </w:t>
       </w:r>
       <w:r>
         <w:t>10</w:t>
@@ -96,8 +175,13 @@
       </w:r>
     </w:p>
     <w:p>
-      <w:r>
-        <w:t>gridSamplingNumOfIntervals=[3,</w:t>
+      <w:proofErr w:type="spellStart"/>
+      <w:r>
+        <w:t>gridSamplingNumOfIntervals</w:t>
+      </w:r>
+      <w:proofErr w:type="spellEnd"/>
+      <w:r>
+        <w:t>=[3,</w:t>
       </w:r>
       <w:r>
         <w:t>5</w:t>
@@ -132,7 +216,15 @@
         <w:pStyle w:val="NoSpacing"/>
       </w:pPr>
       <w:r>
-        <w:t>Had this result, which is concerning because of the 18 being at he edge of the allowed range.</w:t>
+        <w:t xml:space="preserve">Had this result, which is concerning because of the 18 being at </w:t>
+      </w:r>
+      <w:proofErr w:type="spellStart"/>
+      <w:r>
+        <w:t>he</w:t>
+      </w:r>
+      <w:proofErr w:type="spellEnd"/>
+      <w:r>
+        <w:t xml:space="preserve"> edge of the allowed range.</w:t>
       </w:r>
     </w:p>
     <w:p>
@@ -148,7 +240,15 @@
         <w:pStyle w:val="NoSpacing"/>
       </w:pPr>
       <w:r>
-        <w:t xml:space="preserve">Doing 20,000 mcmc samplings in </w:t>
+        <w:t xml:space="preserve">Doing 20,000 </w:t>
+      </w:r>
+      <w:proofErr w:type="spellStart"/>
+      <w:r>
+        <w:t>mcmc</w:t>
+      </w:r>
+      <w:proofErr w:type="spellEnd"/>
+      <w:r>
+        <w:t xml:space="preserve"> samplings in </w:t>
       </w:r>
       <w:r>
         <w:t>C:\Users\fvs\Documents\GitHub\CheKiPEUQ\Examples\Example16\runfile_Example15a_two_site_ratio_d_initial_guess.py</w:t>
@@ -158,8 +258,13 @@
       <w:pPr>
         <w:pStyle w:val="NoSpacing"/>
       </w:pPr>
-      <w:r>
-        <w:t>MAP_logP:[153.83066979]</w:t>
+      <w:proofErr w:type="spellStart"/>
+      <w:r>
+        <w:t>MAP_logP</w:t>
+      </w:r>
+      <w:proofErr w:type="spellEnd"/>
+      <w:r>
+        <w:t>:[153.83066979]</w:t>
       </w:r>
     </w:p>
     <w:p>
@@ -174,8 +279,13 @@
       <w:pPr>
         <w:pStyle w:val="NoSpacing"/>
       </w:pPr>
-      <w:r>
-        <w:t>self.map_parameter_set:[ 0.25621994 24.18377348 37.56220456 13.54975894 23.9337553  -0.23260353</w:t>
+      <w:proofErr w:type="spellStart"/>
+      <w:r>
+        <w:t>self.map_parameter_set</w:t>
+      </w:r>
+      <w:proofErr w:type="spellEnd"/>
+      <w:r>
+        <w:t>:[ 0.25621994 24.18377348 37.56220456 13.54975894 23.9337553  -0.23260353</w:t>
       </w:r>
     </w:p>
     <w:p>
@@ -190,8 +300,13 @@
       <w:pPr>
         <w:pStyle w:val="NoSpacing"/>
       </w:pPr>
-      <w:r>
-        <w:t>self.mu_AP_parameter_set:[ 0.28020449 21.98859657 34.34588062 12.04392328 21.309083   -0.20579051</w:t>
+      <w:proofErr w:type="spellStart"/>
+      <w:r>
+        <w:t>self.mu_AP_parameter_set</w:t>
+      </w:r>
+      <w:proofErr w:type="spellEnd"/>
+      <w:r>
+        <w:t>:[ 0.28020449 21.98859657 34.34588062 12.04392328 21.309083   -0.20579051</w:t>
       </w:r>
     </w:p>
     <w:p>
@@ -207,8 +322,13 @@
       <w:pPr>
         <w:pStyle w:val="NoSpacing"/>
       </w:pPr>
-      <w:r>
-        <w:t>self.stdap_parameter_set:[0.03286409 1.02479803 1.72291198 0.72492619 1.30577351 0.03797193</w:t>
+      <w:proofErr w:type="spellStart"/>
+      <w:r>
+        <w:t>self.stdap_parameter_set</w:t>
+      </w:r>
+      <w:proofErr w:type="spellEnd"/>
+      <w:r>
+        <w:t>:[0.03286409 1.02479803 1.72291198 0.72492619 1.30577351 0.03797193</w:t>
       </w:r>
     </w:p>
     <w:p>
@@ -244,8 +364,13 @@
       <w:pPr>
         <w:pStyle w:val="NoSpacing"/>
       </w:pPr>
-      <w:r>
-        <w:t>MAP_logP:[590.58207571]</w:t>
+      <w:proofErr w:type="spellStart"/>
+      <w:r>
+        <w:t>MAP_logP</w:t>
+      </w:r>
+      <w:proofErr w:type="spellEnd"/>
+      <w:r>
+        <w:t>:[590.58207571]</w:t>
       </w:r>
     </w:p>
     <w:p>
@@ -260,8 +385,13 @@
       <w:pPr>
         <w:pStyle w:val="NoSpacing"/>
       </w:pPr>
-      <w:r>
-        <w:t>self.map_parameter_set:[ 0.73219435 31.28311851 45.33287731 17.41267305 29.34240026 -0.14982982</w:t>
+      <w:proofErr w:type="spellStart"/>
+      <w:r>
+        <w:t>self.map_parameter_set</w:t>
+      </w:r>
+      <w:proofErr w:type="spellEnd"/>
+      <w:r>
+        <w:t>:[ 0.73219435 31.28311851 45.33287731 17.41267305 29.34240026 -0.14982982</w:t>
       </w:r>
     </w:p>
     <w:p>
@@ -276,8 +406,13 @@
       <w:pPr>
         <w:pStyle w:val="NoSpacing"/>
       </w:pPr>
-      <w:r>
-        <w:t>self.mu_AP_parameter_set:[ 0.77918148 25.65596376 41.13716493 13.53095376 26.17482362 -0.19787239</w:t>
+      <w:proofErr w:type="spellStart"/>
+      <w:r>
+        <w:t>self.mu_AP_parameter_set</w:t>
+      </w:r>
+      <w:proofErr w:type="spellEnd"/>
+      <w:r>
+        <w:t>:[ 0.77918148 25.65596376 41.13716493 13.53095376 26.17482362 -0.19787239</w:t>
       </w:r>
     </w:p>
     <w:p>
@@ -292,8 +427,13 @@
       <w:pPr>
         <w:pStyle w:val="NoSpacing"/>
       </w:pPr>
-      <w:r>
-        <w:t>self.stdap_parameter_set:[0.05653414 2.48512324 2.5346084  1.74610975 1.89415728 0.02530495</w:t>
+      <w:proofErr w:type="spellStart"/>
+      <w:r>
+        <w:t>self.stdap_parameter_set</w:t>
+      </w:r>
+      <w:proofErr w:type="spellEnd"/>
+      <w:r>
+        <w:t>:[0.05653414 2.48512324 2.5346084  1.74610975 1.89415728 0.02530495</w:t>
       </w:r>
     </w:p>
     <w:p>
@@ -325,9 +465,11 @@
       <w:r>
         <w:t xml:space="preserve"> and </w:t>
       </w:r>
+      <w:proofErr w:type="spellStart"/>
       <w:r>
         <w:t>processing_functions_tpd_odeint_two_site_NineParameters</w:t>
       </w:r>
+      <w:proofErr w:type="spellEnd"/>
     </w:p>
     <w:p>
       <w:pPr>
@@ -365,15 +507,36 @@
         <w:pStyle w:val="NoSpacing"/>
       </w:pPr>
       <w:r>
-        <w:t>Also, this set of parmaeters from mcmc:</w:t>
-      </w:r>
-    </w:p>
-    <w:p>
-      <w:pPr>
-        <w:pStyle w:val="NoSpacing"/>
-      </w:pPr>
-      <w:r>
-        <w:t>self.map_parameter_set:[ 1.10041633e+00 -2.86936286e-03 -7.59004532e-02  2.75992148e+01</w:t>
+        <w:t xml:space="preserve">Also, this set of </w:t>
+      </w:r>
+      <w:proofErr w:type="spellStart"/>
+      <w:r>
+        <w:t>parmaeters</w:t>
+      </w:r>
+      <w:proofErr w:type="spellEnd"/>
+      <w:r>
+        <w:t xml:space="preserve"> from </w:t>
+      </w:r>
+      <w:proofErr w:type="spellStart"/>
+      <w:r>
+        <w:t>mcmc</w:t>
+      </w:r>
+      <w:proofErr w:type="spellEnd"/>
+      <w:r>
+        <w:t>:</w:t>
+      </w:r>
+    </w:p>
+    <w:p>
+      <w:pPr>
+        <w:pStyle w:val="NoSpacing"/>
+      </w:pPr>
+      <w:proofErr w:type="spellStart"/>
+      <w:r>
+        <w:t>self.map_parameter_set</w:t>
+      </w:r>
+      <w:proofErr w:type="spellEnd"/>
+      <w:r>
+        <w:t>:[ 1.10041633e+00 -2.86936286e-03 -7.59004532e-02  2.75992148e+01</w:t>
       </w:r>
     </w:p>
     <w:p>
@@ -445,8 +608,37 @@
       <w:r>
         <w:t xml:space="preserve"> and </w:t>
       </w:r>
-      <w:r>
-        <w:t>PE_object.doGridSearch('getLogP', gridSamplingAbsoluteIntervalSize=[0.03, 0.0025, 0.50/3, 10, 10, 1,1, 0.1, 0.1], gridSamplingNumOfIntervals=[0,0,2,4,4,4,4,2,2], verbose = True)</w:t>
+      <w:proofErr w:type="spellStart"/>
+      <w:r>
+        <w:t>PE_object.doGridSearch</w:t>
+      </w:r>
+      <w:proofErr w:type="spellEnd"/>
+      <w:r>
+        <w:t>('</w:t>
+      </w:r>
+      <w:proofErr w:type="spellStart"/>
+      <w:r>
+        <w:t>getLogP</w:t>
+      </w:r>
+      <w:proofErr w:type="spellEnd"/>
+      <w:r>
+        <w:t xml:space="preserve">', </w:t>
+      </w:r>
+      <w:proofErr w:type="spellStart"/>
+      <w:r>
+        <w:t>gridSamplingAbsoluteIntervalSize</w:t>
+      </w:r>
+      <w:proofErr w:type="spellEnd"/>
+      <w:r>
+        <w:t xml:space="preserve">=[0.03, 0.0025, 0.50/3, 10, 10, 1,1, 0.1, 0.1], </w:t>
+      </w:r>
+      <w:proofErr w:type="spellStart"/>
+      <w:r>
+        <w:t>gridSamplingNumOfIntervals</w:t>
+      </w:r>
+      <w:proofErr w:type="spellEnd"/>
+      <w:r>
+        <w:t>=[0,0,2,4,4,4,4,2,2], verbose = True)</w:t>
       </w:r>
     </w:p>
     <w:p>
@@ -482,15 +674,161 @@
       </w:r>
       <w:r>
         <w:t xml:space="preserve"> grid map of</w:t>
+      </w:r>
+      <w:r>
+        <w:t xml:space="preserve"> </w:t>
+      </w:r>
+      <w:r>
+        <w:t>(1.0, 0.0, 0.5, 30.0, 20.0, 17.0, 11.0, 0.30000000000000004, 0.1)</w:t>
+      </w:r>
+    </w:p>
+    <w:p>
+      <w:pPr>
+        <w:pStyle w:val="NoSpacing"/>
+      </w:pPr>
+    </w:p>
+    <w:p>
+      <w:pPr>
+        <w:pStyle w:val="NoSpacing"/>
+      </w:pPr>
+      <w:r>
+        <w:lastRenderedPageBreak/>
+        <w:t>It actually does not look like a very good match, but will start with it for MCMC and see what happen</w:t>
+      </w:r>
+      <w:r>
+        <w:t>s (below is what it looks like).</w:t>
+      </w:r>
+      <w:r>
+        <w:t xml:space="preserve"> It’s good that it looks like a bad match, that means it’s a local max on a prior.</w:t>
+      </w:r>
+    </w:p>
+    <w:p>
+      <w:pPr>
+        <w:pStyle w:val="NoSpacing"/>
+      </w:pPr>
+      <w:r>
+        <w:rPr>
+          <w:noProof/>
+        </w:rPr>
+        <w:drawing>
+          <wp:inline distT="0" distB="0" distL="0" distR="0" wp14:anchorId="4C1C5C7D" wp14:editId="0385ED0D">
+            <wp:extent cx="4111949" cy="2715438"/>
+            <wp:effectExtent l="0" t="0" r="3175" b="8890"/>
+            <wp:docPr id="1" name="Picture 1"/>
+            <wp:cNvGraphicFramePr>
+              <a:graphicFrameLocks xmlns:a="http://schemas.openxmlformats.org/drawingml/2006/main" noChangeAspect="1"/>
+            </wp:cNvGraphicFramePr>
+            <a:graphic xmlns:a="http://schemas.openxmlformats.org/drawingml/2006/main">
+              <a:graphicData uri="http://schemas.openxmlformats.org/drawingml/2006/picture">
+                <pic:pic xmlns:pic="http://schemas.openxmlformats.org/drawingml/2006/picture">
+                  <pic:nvPicPr>
+                    <pic:cNvPr id="1" name=""/>
+                    <pic:cNvPicPr/>
+                  </pic:nvPicPr>
+                  <pic:blipFill>
+                    <a:blip r:embed="rId5"/>
+                    <a:stretch>
+                      <a:fillRect/>
+                    </a:stretch>
+                  </pic:blipFill>
+                  <pic:spPr>
+                    <a:xfrm>
+                      <a:off x="0" y="0"/>
+                      <a:ext cx="4126574" cy="2725096"/>
+                    </a:xfrm>
+                    <a:prstGeom prst="rect">
+                      <a:avLst/>
+                    </a:prstGeom>
+                  </pic:spPr>
+                </pic:pic>
+              </a:graphicData>
+            </a:graphic>
+          </wp:inline>
+        </w:drawing>
+      </w:r>
+    </w:p>
+    <w:p>
+      <w:pPr>
+        <w:pStyle w:val="NoSpacing"/>
+      </w:pPr>
+    </w:p>
+    <w:p>
+      <w:pPr>
+        <w:pStyle w:val="NoSpacing"/>
+      </w:pPr>
+    </w:p>
+    <w:p>
+      <w:pPr>
+        <w:pStyle w:val="NoSpacing"/>
+      </w:pPr>
+      <w:r>
+        <w:t xml:space="preserve">Taking that as a starting point and using </w:t>
+      </w:r>
+      <w:r>
+        <w:t>C:\Users\fvs\Documents\GitHub\CheKiPEUQ\Examples\Example16\runfile_Example16a_two_site_NineParameters.py</w:t>
+      </w:r>
+    </w:p>
+    <w:p>
+      <w:pPr>
+        <w:pStyle w:val="NoSpacing"/>
+      </w:pPr>
+    </w:p>
+    <w:p>
+      <w:pPr>
+        <w:pStyle w:val="NoSpacing"/>
+      </w:pPr>
+      <w:r>
+        <w:t xml:space="preserve">Sadly, this quickly resulted in terrible numbers. Turning off scaling uncertainties. </w:t>
+      </w:r>
+    </w:p>
+    <w:p>
+      <w:pPr>
+        <w:pStyle w:val="NoSpacing"/>
+      </w:pPr>
+      <w:r>
+        <w:t>That changed the output, but the output still went into unrealistic territory.</w:t>
+      </w:r>
+    </w:p>
+    <w:p>
+      <w:pPr>
+        <w:pStyle w:val="NoSpacing"/>
+      </w:pPr>
+    </w:p>
+    <w:p>
+      <w:pPr>
+        <w:pStyle w:val="NoSpacing"/>
+      </w:pPr>
+      <w:r>
+        <w:t>Making the prior uncertainties like this seemed to work:</w:t>
+      </w:r>
+    </w:p>
+    <w:p>
+      <w:pPr>
+        <w:pStyle w:val="NoSpacing"/>
+      </w:pPr>
+    </w:p>
+    <w:p>
+      <w:pPr>
+        <w:pStyle w:val="NoSpacing"/>
+      </w:pPr>
+      <w:proofErr w:type="spellStart"/>
+      <w:r>
+        <w:t>UserInput.model</w:t>
+      </w:r>
+      <w:proofErr w:type="spellEnd"/>
+      <w:r>
+        <w:t>['</w:t>
+      </w:r>
+      <w:proofErr w:type="spellStart"/>
+      <w:r>
+        <w:t>InputParametersPriorValuesUncertainties</w:t>
+      </w:r>
+      <w:proofErr w:type="spellEnd"/>
+      <w:r>
+        <w:t>'] = [ 0.10, 0.005, 0.50/3, 20, 20, 2, 2, 0.1, 0.1]</w:t>
       </w:r>
       <w:bookmarkStart w:id="0" w:name="_GoBack"/>
       <w:bookmarkEnd w:id="0"/>
-      <w:r>
-        <w:t xml:space="preserve"> </w:t>
-      </w:r>
-      <w:r>
-        <w:t>(1.0, 0.0, 0.5, 30.0, 20.0, 17.0, 11.0, 0.30000000000000004, 0.1)</w:t>
-      </w:r>
     </w:p>
     <w:sectPr>
       <w:pgSz w:w="12240" w:h="15840"/>

</xml_diff>

<commit_message>
improved how automatic transforms UserInput
also made 1d and 1b more consistent with each other
</commit_message>
<xml_diff>
--- a/Examples/Example16/ProcDoc.docx
+++ b/Examples/Example16/ProcDoc.docx
@@ -10,39 +10,7 @@
     <w:p/>
     <w:p>
       <w:r>
-        <w:t xml:space="preserve">Took the initial guess from a </w:t>
-      </w:r>
-      <w:proofErr w:type="spellStart"/>
-      <w:r>
-        <w:t>gridsearch</w:t>
-      </w:r>
-      <w:proofErr w:type="spellEnd"/>
-      <w:r>
-        <w:t xml:space="preserve"> (d) and then did </w:t>
-      </w:r>
-      <w:proofErr w:type="spellStart"/>
-      <w:r>
-        <w:t>mcmc</w:t>
-      </w:r>
-      <w:proofErr w:type="spellEnd"/>
-      <w:r>
-        <w:t xml:space="preserve"> using that as an initial guess.  That </w:t>
-      </w:r>
-      <w:proofErr w:type="spellStart"/>
-      <w:r>
-        <w:t>gridsearch</w:t>
-      </w:r>
-      <w:proofErr w:type="spellEnd"/>
-      <w:r>
-        <w:t xml:space="preserve"> had a “reasonable” value, but the </w:t>
-      </w:r>
-      <w:proofErr w:type="spellStart"/>
-      <w:r>
-        <w:t>mcmc</w:t>
-      </w:r>
-      <w:proofErr w:type="spellEnd"/>
-      <w:r>
-        <w:t xml:space="preserve"> ended up pushing A1 into unrealistic values, despite starting at a realistic value.</w:t>
+        <w:t>Took the initial guess from a gridsearch (d) and then did mcmc using that as an initial guess.  That gridsearch had a “reasonable” value, but the mcmc ended up pushing A1 into unrealistic values, despite starting at a realistic value.</w:t>
       </w:r>
     </w:p>
     <w:p>
@@ -77,29 +45,8 @@
       </w:r>
     </w:p>
     <w:p>
-      <w:proofErr w:type="spellStart"/>
-      <w:r>
-        <w:t>PE_object.doGridSearch</w:t>
-      </w:r>
-      <w:proofErr w:type="spellEnd"/>
-      <w:r>
-        <w:t>('</w:t>
-      </w:r>
-      <w:proofErr w:type="spellStart"/>
-      <w:r>
-        <w:t>getLogP</w:t>
-      </w:r>
-      <w:proofErr w:type="spellEnd"/>
-      <w:r>
-        <w:t xml:space="preserve">', gridSamplingAbsoluteIntervalSize=np.array(UserInput.model['InputParametersPriorValuesUncertainties']), </w:t>
-      </w:r>
-      <w:proofErr w:type="spellStart"/>
-      <w:r>
-        <w:t>gridSamplingNumOfIntervals</w:t>
-      </w:r>
-      <w:proofErr w:type="spellEnd"/>
-      <w:r>
-        <w:t>=[2,2,2,2,2,2,2], verbose = True)</w:t>
+      <w:r>
+        <w:t>PE_object.doGridSearch('getLogP', gridSamplingAbsoluteIntervalSize=np.array(UserInput.model['InputParametersPriorValuesUncertainties']), gridSamplingNumOfIntervals=[2,2,2,2,2,2,2], verbose = True)</w:t>
       </w:r>
     </w:p>
     <w:p/>
@@ -109,29 +56,8 @@
       </w:r>
     </w:p>
     <w:p>
-      <w:proofErr w:type="spellStart"/>
-      <w:r>
-        <w:t>PE_object.doGridSearch</w:t>
-      </w:r>
-      <w:proofErr w:type="spellEnd"/>
-      <w:r>
-        <w:t>('</w:t>
-      </w:r>
-      <w:proofErr w:type="spellStart"/>
-      <w:r>
-        <w:t>getLogP</w:t>
-      </w:r>
-      <w:proofErr w:type="spellEnd"/>
-      <w:r>
-        <w:t xml:space="preserve">', gridSamplingAbsoluteIntervalSize=np.array(UserInput.model['InputParametersPriorValuesUncertainties']), </w:t>
-      </w:r>
-      <w:proofErr w:type="spellStart"/>
-      <w:r>
-        <w:t>gridSamplingNumOfIntervals</w:t>
-      </w:r>
-      <w:proofErr w:type="spellEnd"/>
-      <w:r>
-        <w:t>=[3,3,3,3,3,2,2], verbose = True)</w:t>
+      <w:r>
+        <w:t>PE_object.doGridSearch('getLogP', gridSamplingAbsoluteIntervalSize=np.array(UserInput.model['InputParametersPriorValuesUncertainties']), gridSamplingNumOfIntervals=[3,3,3,3,3,2,2], verbose = True)</w:t>
       </w:r>
     </w:p>
     <w:p/>
@@ -141,13 +67,8 @@
       </w:r>
     </w:p>
     <w:p>
-      <w:proofErr w:type="spellStart"/>
-      <w:r>
-        <w:t>gridSamplingAbsoluteIntervalSize</w:t>
-      </w:r>
-      <w:proofErr w:type="spellEnd"/>
-      <w:r>
-        <w:t xml:space="preserve"> = [0.50/3, </w:t>
+      <w:r>
+        <w:t xml:space="preserve">gridSamplingAbsoluteIntervalSize = [0.50/3, </w:t>
       </w:r>
       <w:r>
         <w:t>10</w:t>
@@ -175,13 +96,8 @@
       </w:r>
     </w:p>
     <w:p>
-      <w:proofErr w:type="spellStart"/>
-      <w:r>
-        <w:t>gridSamplingNumOfIntervals</w:t>
-      </w:r>
-      <w:proofErr w:type="spellEnd"/>
-      <w:r>
-        <w:t>=[3,</w:t>
+      <w:r>
+        <w:t>gridSamplingNumOfIntervals=[3,</w:t>
       </w:r>
       <w:r>
         <w:t>5</w:t>
@@ -216,15 +132,7 @@
         <w:pStyle w:val="NoSpacing"/>
       </w:pPr>
       <w:r>
-        <w:t xml:space="preserve">Had this result, which is concerning because of the 18 being at </w:t>
-      </w:r>
-      <w:proofErr w:type="spellStart"/>
-      <w:r>
-        <w:t>he</w:t>
-      </w:r>
-      <w:proofErr w:type="spellEnd"/>
-      <w:r>
-        <w:t xml:space="preserve"> edge of the allowed range.</w:t>
+        <w:t>Had this result, which is concerning because of the 18 being at he edge of the allowed range.</w:t>
       </w:r>
     </w:p>
     <w:p>
@@ -240,15 +148,7 @@
         <w:pStyle w:val="NoSpacing"/>
       </w:pPr>
       <w:r>
-        <w:t xml:space="preserve">Doing 20,000 </w:t>
-      </w:r>
-      <w:proofErr w:type="spellStart"/>
-      <w:r>
-        <w:t>mcmc</w:t>
-      </w:r>
-      <w:proofErr w:type="spellEnd"/>
-      <w:r>
-        <w:t xml:space="preserve"> samplings in </w:t>
+        <w:t xml:space="preserve">Doing 20,000 mcmc samplings in </w:t>
       </w:r>
       <w:r>
         <w:t>C:\Users\fvs\Documents\GitHub\CheKiPEUQ\Examples\Example16\runfile_Example15a_two_site_ratio_d_initial_guess.py</w:t>
@@ -258,13 +158,8 @@
       <w:pPr>
         <w:pStyle w:val="NoSpacing"/>
       </w:pPr>
-      <w:proofErr w:type="spellStart"/>
-      <w:r>
-        <w:t>MAP_logP</w:t>
-      </w:r>
-      <w:proofErr w:type="spellEnd"/>
-      <w:r>
-        <w:t>:[153.83066979]</w:t>
+      <w:r>
+        <w:t>MAP_logP:[153.83066979]</w:t>
       </w:r>
     </w:p>
     <w:p>
@@ -279,13 +174,8 @@
       <w:pPr>
         <w:pStyle w:val="NoSpacing"/>
       </w:pPr>
-      <w:proofErr w:type="spellStart"/>
-      <w:r>
-        <w:t>self.map_parameter_set</w:t>
-      </w:r>
-      <w:proofErr w:type="spellEnd"/>
-      <w:r>
-        <w:t>:[ 0.25621994 24.18377348 37.56220456 13.54975894 23.9337553  -0.23260353</w:t>
+      <w:r>
+        <w:t>self.map_parameter_set:[ 0.25621994 24.18377348 37.56220456 13.54975894 23.9337553  -0.23260353</w:t>
       </w:r>
     </w:p>
     <w:p>
@@ -300,13 +190,8 @@
       <w:pPr>
         <w:pStyle w:val="NoSpacing"/>
       </w:pPr>
-      <w:proofErr w:type="spellStart"/>
-      <w:r>
-        <w:t>self.mu_AP_parameter_set</w:t>
-      </w:r>
-      <w:proofErr w:type="spellEnd"/>
-      <w:r>
-        <w:t>:[ 0.28020449 21.98859657 34.34588062 12.04392328 21.309083   -0.20579051</w:t>
+      <w:r>
+        <w:t>self.mu_AP_parameter_set:[ 0.28020449 21.98859657 34.34588062 12.04392328 21.309083   -0.20579051</w:t>
       </w:r>
     </w:p>
     <w:p>
@@ -322,13 +207,8 @@
       <w:pPr>
         <w:pStyle w:val="NoSpacing"/>
       </w:pPr>
-      <w:proofErr w:type="spellStart"/>
-      <w:r>
-        <w:t>self.stdap_parameter_set</w:t>
-      </w:r>
-      <w:proofErr w:type="spellEnd"/>
-      <w:r>
-        <w:t>:[0.03286409 1.02479803 1.72291198 0.72492619 1.30577351 0.03797193</w:t>
+      <w:r>
+        <w:t>self.stdap_parameter_set:[0.03286409 1.02479803 1.72291198 0.72492619 1.30577351 0.03797193</w:t>
       </w:r>
     </w:p>
     <w:p>
@@ -364,13 +244,8 @@
       <w:pPr>
         <w:pStyle w:val="NoSpacing"/>
       </w:pPr>
-      <w:proofErr w:type="spellStart"/>
-      <w:r>
-        <w:t>MAP_logP</w:t>
-      </w:r>
-      <w:proofErr w:type="spellEnd"/>
-      <w:r>
-        <w:t>:[590.58207571]</w:t>
+      <w:r>
+        <w:t>MAP_logP:[590.58207571]</w:t>
       </w:r>
     </w:p>
     <w:p>
@@ -385,13 +260,8 @@
       <w:pPr>
         <w:pStyle w:val="NoSpacing"/>
       </w:pPr>
-      <w:proofErr w:type="spellStart"/>
-      <w:r>
-        <w:t>self.map_parameter_set</w:t>
-      </w:r>
-      <w:proofErr w:type="spellEnd"/>
-      <w:r>
-        <w:t>:[ 0.73219435 31.28311851 45.33287731 17.41267305 29.34240026 -0.14982982</w:t>
+      <w:r>
+        <w:t>self.map_parameter_set:[ 0.73219435 31.28311851 45.33287731 17.41267305 29.34240026 -0.14982982</w:t>
       </w:r>
     </w:p>
     <w:p>
@@ -406,13 +276,8 @@
       <w:pPr>
         <w:pStyle w:val="NoSpacing"/>
       </w:pPr>
-      <w:proofErr w:type="spellStart"/>
-      <w:r>
-        <w:t>self.mu_AP_parameter_set</w:t>
-      </w:r>
-      <w:proofErr w:type="spellEnd"/>
-      <w:r>
-        <w:t>:[ 0.77918148 25.65596376 41.13716493 13.53095376 26.17482362 -0.19787239</w:t>
+      <w:r>
+        <w:t>self.mu_AP_parameter_set:[ 0.77918148 25.65596376 41.13716493 13.53095376 26.17482362 -0.19787239</w:t>
       </w:r>
     </w:p>
     <w:p>
@@ -427,13 +292,8 @@
       <w:pPr>
         <w:pStyle w:val="NoSpacing"/>
       </w:pPr>
-      <w:proofErr w:type="spellStart"/>
-      <w:r>
-        <w:t>self.stdap_parameter_set</w:t>
-      </w:r>
-      <w:proofErr w:type="spellEnd"/>
-      <w:r>
-        <w:t>:[0.05653414 2.48512324 2.5346084  1.74610975 1.89415728 0.02530495</w:t>
+      <w:r>
+        <w:t>self.stdap_parameter_set:[0.05653414 2.48512324 2.5346084  1.74610975 1.89415728 0.02530495</w:t>
       </w:r>
     </w:p>
     <w:p>
@@ -465,11 +325,9 @@
       <w:r>
         <w:t xml:space="preserve"> and </w:t>
       </w:r>
-      <w:proofErr w:type="spellStart"/>
       <w:r>
         <w:t>processing_functions_tpd_odeint_two_site_NineParameters</w:t>
       </w:r>
-      <w:proofErr w:type="spellEnd"/>
     </w:p>
     <w:p>
       <w:pPr>
@@ -507,36 +365,15 @@
         <w:pStyle w:val="NoSpacing"/>
       </w:pPr>
       <w:r>
-        <w:t xml:space="preserve">Also, this set of </w:t>
-      </w:r>
-      <w:proofErr w:type="spellStart"/>
-      <w:r>
-        <w:t>parmaeters</w:t>
-      </w:r>
-      <w:proofErr w:type="spellEnd"/>
-      <w:r>
-        <w:t xml:space="preserve"> from </w:t>
-      </w:r>
-      <w:proofErr w:type="spellStart"/>
-      <w:r>
-        <w:t>mcmc</w:t>
-      </w:r>
-      <w:proofErr w:type="spellEnd"/>
-      <w:r>
-        <w:t>:</w:t>
-      </w:r>
-    </w:p>
-    <w:p>
-      <w:pPr>
-        <w:pStyle w:val="NoSpacing"/>
-      </w:pPr>
-      <w:proofErr w:type="spellStart"/>
-      <w:r>
-        <w:t>self.map_parameter_set</w:t>
-      </w:r>
-      <w:proofErr w:type="spellEnd"/>
-      <w:r>
-        <w:t>:[ 1.10041633e+00 -2.86936286e-03 -7.59004532e-02  2.75992148e+01</w:t>
+        <w:t>Also, this set of parmaeters from mcmc:</w:t>
+      </w:r>
+    </w:p>
+    <w:p>
+      <w:pPr>
+        <w:pStyle w:val="NoSpacing"/>
+      </w:pPr>
+      <w:r>
+        <w:t>self.map_parameter_set:[ 1.10041633e+00 -2.86936286e-03 -7.59004532e-02  2.75992148e+01</w:t>
       </w:r>
     </w:p>
     <w:p>
@@ -608,37 +445,8 @@
       <w:r>
         <w:t xml:space="preserve"> and </w:t>
       </w:r>
-      <w:proofErr w:type="spellStart"/>
-      <w:r>
-        <w:t>PE_object.doGridSearch</w:t>
-      </w:r>
-      <w:proofErr w:type="spellEnd"/>
-      <w:r>
-        <w:t>('</w:t>
-      </w:r>
-      <w:proofErr w:type="spellStart"/>
-      <w:r>
-        <w:t>getLogP</w:t>
-      </w:r>
-      <w:proofErr w:type="spellEnd"/>
-      <w:r>
-        <w:t xml:space="preserve">', </w:t>
-      </w:r>
-      <w:proofErr w:type="spellStart"/>
-      <w:r>
-        <w:t>gridSamplingAbsoluteIntervalSize</w:t>
-      </w:r>
-      <w:proofErr w:type="spellEnd"/>
-      <w:r>
-        <w:t xml:space="preserve">=[0.03, 0.0025, 0.50/3, 10, 10, 1,1, 0.1, 0.1], </w:t>
-      </w:r>
-      <w:proofErr w:type="spellStart"/>
-      <w:r>
-        <w:t>gridSamplingNumOfIntervals</w:t>
-      </w:r>
-      <w:proofErr w:type="spellEnd"/>
-      <w:r>
-        <w:t>=[0,0,2,4,4,4,4,2,2], verbose = True)</w:t>
+      <w:r>
+        <w:t>PE_object.doGridSearch('getLogP', gridSamplingAbsoluteIntervalSize=[0.03, 0.0025, 0.50/3, 10, 10, 1,1, 0.1, 0.1], gridSamplingNumOfIntervals=[0,0,2,4,4,4,4,2,2], verbose = True)</w:t>
       </w:r>
     </w:p>
     <w:p>
@@ -811,21 +619,440 @@
       <w:pPr>
         <w:pStyle w:val="NoSpacing"/>
       </w:pPr>
-      <w:proofErr w:type="spellStart"/>
-      <w:r>
-        <w:t>UserInput.model</w:t>
-      </w:r>
-      <w:proofErr w:type="spellEnd"/>
-      <w:r>
-        <w:t>['</w:t>
-      </w:r>
-      <w:proofErr w:type="spellStart"/>
-      <w:r>
-        <w:t>InputParametersPriorValuesUncertainties</w:t>
-      </w:r>
-      <w:proofErr w:type="spellEnd"/>
-      <w:r>
-        <w:t>'] = [ 0.10, 0.005, 0.50/3, 20, 20, 2, 2, 0.1, 0.1]</w:t>
+      <w:r>
+        <w:t>UserInput.model['InputParametersPriorValuesUncertainties'] = [ 0.10, 0.005, 0.50/3, 20, 20, 2, 2, 0.1, 0.1]</w:t>
+      </w:r>
+    </w:p>
+    <w:p>
+      <w:pPr>
+        <w:pStyle w:val="NoSpacing"/>
+      </w:pPr>
+    </w:p>
+    <w:p>
+      <w:pPr>
+        <w:pStyle w:val="NoSpacing"/>
+      </w:pPr>
+      <w:r>
+        <w:t>Grid search gave:</w:t>
+      </w:r>
+    </w:p>
+    <w:p>
+      <w:pPr>
+        <w:pStyle w:val="NoSpacing"/>
+      </w:pPr>
+      <w:r>
+        <w:t>Final map results from gridsearch: (1.0, 0.0, 0.5, 30.0, 20.0, 17.0, 11.0, 0.30000000000000004, 0.1) final logP: -859.4228753252021</w:t>
+      </w:r>
+    </w:p>
+    <w:p>
+      <w:pPr>
+        <w:pStyle w:val="NoSpacing"/>
+      </w:pPr>
+      <w:r>
+        <w:rPr>
+          <w:noProof/>
+        </w:rPr>
+        <w:drawing>
+          <wp:inline distT="0" distB="0" distL="0" distR="0" wp14:anchorId="17F1720D" wp14:editId="6F5DFB98">
+            <wp:extent cx="2562142" cy="1691980"/>
+            <wp:effectExtent l="0" t="0" r="0" b="3810"/>
+            <wp:docPr id="3" name="Picture 3"/>
+            <wp:cNvGraphicFramePr>
+              <a:graphicFrameLocks xmlns:a="http://schemas.openxmlformats.org/drawingml/2006/main" noChangeAspect="1"/>
+            </wp:cNvGraphicFramePr>
+            <a:graphic xmlns:a="http://schemas.openxmlformats.org/drawingml/2006/main">
+              <a:graphicData uri="http://schemas.openxmlformats.org/drawingml/2006/picture">
+                <pic:pic xmlns:pic="http://schemas.openxmlformats.org/drawingml/2006/picture">
+                  <pic:nvPicPr>
+                    <pic:cNvPr id="1" name=""/>
+                    <pic:cNvPicPr/>
+                  </pic:nvPicPr>
+                  <pic:blipFill>
+                    <a:blip r:embed="rId5"/>
+                    <a:stretch>
+                      <a:fillRect/>
+                    </a:stretch>
+                  </pic:blipFill>
+                  <pic:spPr>
+                    <a:xfrm>
+                      <a:off x="0" y="0"/>
+                      <a:ext cx="2569459" cy="1696812"/>
+                    </a:xfrm>
+                    <a:prstGeom prst="rect">
+                      <a:avLst/>
+                    </a:prstGeom>
+                  </pic:spPr>
+                </pic:pic>
+              </a:graphicData>
+            </a:graphic>
+          </wp:inline>
+        </w:drawing>
+      </w:r>
+    </w:p>
+    <w:p>
+      <w:pPr>
+        <w:pStyle w:val="NoSpacing"/>
+      </w:pPr>
+    </w:p>
+    <w:p>
+      <w:pPr>
+        <w:pStyle w:val="NoSpacing"/>
+      </w:pPr>
+    </w:p>
+    <w:p>
+      <w:pPr>
+        <w:pStyle w:val="NoSpacing"/>
+      </w:pPr>
+      <w:r>
+        <w:lastRenderedPageBreak/>
+        <w:t>Unfortuantely, further sampling ended up similar to before, note that  the A1 is 2.2E1 which is 22</w:t>
+      </w:r>
+      <w:r>
+        <w:t>. The rest are probably okay.</w:t>
+      </w:r>
+    </w:p>
+    <w:p>
+      <w:pPr>
+        <w:pStyle w:val="NoSpacing"/>
+      </w:pPr>
+      <w:r>
+        <w:t>MAP_logP:[351.5613435]</w:t>
+      </w:r>
+    </w:p>
+    <w:p>
+      <w:pPr>
+        <w:pStyle w:val="NoSpacing"/>
+      </w:pPr>
+      <w:r>
+        <w:t>self.map_index:91337</w:t>
+      </w:r>
+    </w:p>
+    <w:p>
+      <w:pPr>
+        <w:pStyle w:val="NoSpacing"/>
+      </w:pPr>
+      <w:r>
+        <w:t>self.map_parameter_set:[1.12201353e+00 1.17147534e-04 1.35970903e-01 3.63785919e+01</w:t>
+      </w:r>
+    </w:p>
+    <w:p>
+      <w:pPr>
+        <w:pStyle w:val="NoSpacing"/>
+      </w:pPr>
+      <w:r>
+        <w:t xml:space="preserve"> 8.45020338e+01 2.23622925e+01 1.34879578e+01 4.49840683e-01</w:t>
+      </w:r>
+    </w:p>
+    <w:p>
+      <w:pPr>
+        <w:pStyle w:val="NoSpacing"/>
+      </w:pPr>
+      <w:r>
+        <w:t xml:space="preserve"> 2.15005533e-01]</w:t>
+      </w:r>
+    </w:p>
+    <w:p>
+      <w:pPr>
+        <w:pStyle w:val="NoSpacing"/>
+      </w:pPr>
+      <w:r>
+        <w:t>self.mu_AP_parameter_set:[1.14670154e+00 7.35148777e-04 1.20185195e-01 3.50046786e+01</w:t>
+      </w:r>
+    </w:p>
+    <w:p>
+      <w:pPr>
+        <w:pStyle w:val="NoSpacing"/>
+      </w:pPr>
+      <w:r>
+        <w:t xml:space="preserve"> 6.46914089e+01 2.13986512e+01 1.39505492e+01 4.64717038e-01</w:t>
+      </w:r>
+    </w:p>
+    <w:p>
+      <w:pPr>
+        <w:pStyle w:val="NoSpacing"/>
+      </w:pPr>
+      <w:r>
+        <w:t xml:space="preserve"> 1.18772359e-01]</w:t>
+      </w:r>
+    </w:p>
+    <w:p>
+      <w:pPr>
+        <w:pStyle w:val="NoSpacing"/>
+      </w:pPr>
+      <w:r>
+        <w:t>self.stdap_parameter_set:[7.48158390e-02 1.28785820e-03 7.30652837e-02 1.87451011e+00</w:t>
+      </w:r>
+    </w:p>
+    <w:p>
+      <w:pPr>
+        <w:pStyle w:val="NoSpacing"/>
+      </w:pPr>
+      <w:r>
+        <w:t xml:space="preserve"> 2.04903992e+01 1.30831121e+00 9.21891142e-01 6.80434390e-02</w:t>
+      </w:r>
+    </w:p>
+    <w:p>
+      <w:pPr>
+        <w:pStyle w:val="NoSpacing"/>
+      </w:pPr>
+      <w:r>
+        <w:t xml:space="preserve"> 1.09855635e-01]</w:t>
+      </w:r>
+    </w:p>
+    <w:p>
+      <w:pPr>
+        <w:pStyle w:val="NoSpacing"/>
+      </w:pPr>
+      <w:r>
+        <w:rPr>
+          <w:noProof/>
+        </w:rPr>
+        <w:drawing>
+          <wp:inline distT="0" distB="0" distL="0" distR="0" wp14:anchorId="0D35F9AB" wp14:editId="2FD98787">
+            <wp:extent cx="2935911" cy="1938809"/>
+            <wp:effectExtent l="0" t="0" r="0" b="4445"/>
+            <wp:docPr id="2" name="Picture 2"/>
+            <wp:cNvGraphicFramePr>
+              <a:graphicFrameLocks xmlns:a="http://schemas.openxmlformats.org/drawingml/2006/main" noChangeAspect="1"/>
+            </wp:cNvGraphicFramePr>
+            <a:graphic xmlns:a="http://schemas.openxmlformats.org/drawingml/2006/main">
+              <a:graphicData uri="http://schemas.openxmlformats.org/drawingml/2006/picture">
+                <pic:pic xmlns:pic="http://schemas.openxmlformats.org/drawingml/2006/picture">
+                  <pic:nvPicPr>
+                    <pic:cNvPr id="1" name=""/>
+                    <pic:cNvPicPr/>
+                  </pic:nvPicPr>
+                  <pic:blipFill>
+                    <a:blip r:embed="rId6"/>
+                    <a:stretch>
+                      <a:fillRect/>
+                    </a:stretch>
+                  </pic:blipFill>
+                  <pic:spPr>
+                    <a:xfrm>
+                      <a:off x="0" y="0"/>
+                      <a:ext cx="2950798" cy="1948640"/>
+                    </a:xfrm>
+                    <a:prstGeom prst="rect">
+                      <a:avLst/>
+                    </a:prstGeom>
+                  </pic:spPr>
+                </pic:pic>
+              </a:graphicData>
+            </a:graphic>
+          </wp:inline>
+        </w:drawing>
+      </w:r>
+    </w:p>
+    <w:p>
+      <w:pPr>
+        <w:pStyle w:val="NoSpacing"/>
+      </w:pPr>
+      <w:r>
+        <w:t xml:space="preserve">The contour plots are saved as </w:t>
+      </w:r>
+    </w:p>
+    <w:p>
+      <w:pPr>
+        <w:pStyle w:val="NoSpacing"/>
+      </w:pPr>
+    </w:p>
+    <w:p>
+      <w:pPr>
+        <w:pStyle w:val="NoSpacing"/>
+      </w:pPr>
+      <w:r>
+        <w:t>Trying mcmc_relative_step_length of 0.05 to see what happens</w:t>
+      </w:r>
+      <w:r>
+        <w:t xml:space="preserve"> after </w:t>
+      </w:r>
+      <w:r>
+        <w:t>100000</w:t>
+      </w:r>
+      <w:r>
+        <w:t xml:space="preserve"> steps.  Get a similar map but “nicer” match.</w:t>
+      </w:r>
+    </w:p>
+    <w:p>
+      <w:pPr>
+        <w:pStyle w:val="NoSpacing"/>
+      </w:pPr>
+    </w:p>
+    <w:p>
+      <w:pPr>
+        <w:pStyle w:val="NoSpacing"/>
+      </w:pPr>
+    </w:p>
+    <w:p>
+      <w:pPr>
+        <w:pStyle w:val="NoSpacing"/>
+      </w:pPr>
+      <w:r>
+        <w:t>MAP_logP:[557.03577242]</w:t>
+      </w:r>
+    </w:p>
+    <w:p>
+      <w:pPr>
+        <w:pStyle w:val="NoSpacing"/>
+      </w:pPr>
+      <w:r>
+        <w:t>self.map_index:95236</w:t>
+      </w:r>
+    </w:p>
+    <w:p>
+      <w:pPr>
+        <w:pStyle w:val="NoSpacing"/>
+      </w:pPr>
+      <w:r>
+        <w:t>self.map_parameter_set:[1.14124173e+00 1.18804842e-03 2.73603460e-01 3.68304092e+01</w:t>
+      </w:r>
+    </w:p>
+    <w:p>
+      <w:pPr>
+        <w:pStyle w:val="NoSpacing"/>
+      </w:pPr>
+      <w:r>
+        <w:t xml:space="preserve"> 2.89629004e+01 2.31287321e+01 1.56145376e+01 2.99737044e-01</w:t>
+      </w:r>
+    </w:p>
+    <w:p>
+      <w:pPr>
+        <w:pStyle w:val="NoSpacing"/>
+      </w:pPr>
+      <w:r>
+        <w:t xml:space="preserve"> 1.40512992e-01]</w:t>
+      </w:r>
+    </w:p>
+    <w:p>
+      <w:pPr>
+        <w:pStyle w:val="NoSpacing"/>
+      </w:pPr>
+      <w:r>
+        <w:t>self.mu_AP_parameter_set:[1.06062424e+00 9.22119977e-04 3.28924808e-01 3.15683581e+01</w:t>
+      </w:r>
+    </w:p>
+    <w:p>
+      <w:pPr>
+        <w:pStyle w:val="NoSpacing"/>
+      </w:pPr>
+      <w:r>
+        <w:t xml:space="preserve"> 2.42642984e+01 1.91201743e+01 1.32472582e+01 2.80919235e-01</w:t>
+      </w:r>
+    </w:p>
+    <w:p>
+      <w:pPr>
+        <w:pStyle w:val="NoSpacing"/>
+      </w:pPr>
+      <w:r>
+        <w:t xml:space="preserve"> 1.18815765e-01]</w:t>
+      </w:r>
+    </w:p>
+    <w:p>
+      <w:pPr>
+        <w:pStyle w:val="NoSpacing"/>
+      </w:pPr>
+      <w:r>
+        <w:t>self.stdap_parameter_set:[5.01955346e-02 5.91562078e-04 9.42154520e-02 3.10817066e+00</w:t>
+      </w:r>
+    </w:p>
+    <w:p>
+      <w:pPr>
+        <w:pStyle w:val="NoSpacing"/>
+      </w:pPr>
+      <w:r>
+        <w:t xml:space="preserve"> 2.33591687e+00 2.31408563e+00 1.24991695e+00 3.11942663e-02</w:t>
+      </w:r>
+    </w:p>
+    <w:p>
+      <w:pPr>
+        <w:pStyle w:val="NoSpacing"/>
+      </w:pPr>
+      <w:r>
+        <w:t xml:space="preserve"> 3.11011646e-02]</w:t>
+      </w:r>
+    </w:p>
+    <w:p>
+      <w:pPr>
+        <w:pStyle w:val="NoSpacing"/>
+      </w:pPr>
+      <w:r>
+        <w:t>self.info_gain:-306.28470383514485</w:t>
+      </w:r>
+    </w:p>
+    <w:p>
+      <w:pPr>
+        <w:pStyle w:val="NoSpacing"/>
+      </w:pPr>
+      <w:r>
+        <w:rPr>
+          <w:noProof/>
+        </w:rPr>
+        <w:lastRenderedPageBreak/>
+        <w:drawing>
+          <wp:inline distT="0" distB="0" distL="0" distR="0" wp14:anchorId="680ED4E0" wp14:editId="5257BA3B">
+            <wp:extent cx="4182698" cy="2762159"/>
+            <wp:effectExtent l="0" t="0" r="8890" b="635"/>
+            <wp:docPr id="4" name="Picture 4"/>
+            <wp:cNvGraphicFramePr>
+              <a:graphicFrameLocks xmlns:a="http://schemas.openxmlformats.org/drawingml/2006/main" noChangeAspect="1"/>
+            </wp:cNvGraphicFramePr>
+            <a:graphic xmlns:a="http://schemas.openxmlformats.org/drawingml/2006/main">
+              <a:graphicData uri="http://schemas.openxmlformats.org/drawingml/2006/picture">
+                <pic:pic xmlns:pic="http://schemas.openxmlformats.org/drawingml/2006/picture">
+                  <pic:nvPicPr>
+                    <pic:cNvPr id="1" name=""/>
+                    <pic:cNvPicPr/>
+                  </pic:nvPicPr>
+                  <pic:blipFill>
+                    <a:blip r:embed="rId7"/>
+                    <a:stretch>
+                      <a:fillRect/>
+                    </a:stretch>
+                  </pic:blipFill>
+                  <pic:spPr>
+                    <a:xfrm>
+                      <a:off x="0" y="0"/>
+                      <a:ext cx="4213679" cy="2782618"/>
+                    </a:xfrm>
+                    <a:prstGeom prst="rect">
+                      <a:avLst/>
+                    </a:prstGeom>
+                  </pic:spPr>
+                </pic:pic>
+              </a:graphicData>
+            </a:graphic>
+          </wp:inline>
+        </w:drawing>
+      </w:r>
+    </w:p>
+    <w:p>
+      <w:pPr>
+        <w:pStyle w:val="NoSpacing"/>
+      </w:pPr>
+    </w:p>
+    <w:p>
+      <w:pPr>
+        <w:pStyle w:val="NoSpacing"/>
+      </w:pPr>
+      <w:r>
+        <w:t xml:space="preserve">Made </w:t>
+      </w:r>
+      <w:r>
+        <w:t>C:\Users\fvs\Documents\GitHub\CheKiPEUQ\Examples\Example16\runfile_Example16a_two_site_NineParameters_optimize_negLogP_transformed.py</w:t>
+      </w:r>
+    </w:p>
+    <w:p>
+      <w:pPr>
+        <w:pStyle w:val="NoSpacing"/>
+      </w:pPr>
+    </w:p>
+    <w:p>
+      <w:pPr>
+        <w:pStyle w:val="NoSpacing"/>
+      </w:pPr>
+      <w:r>
+        <w:t>Now I am going to use the conversion to integral and back by looking at example 1d.</w:t>
       </w:r>
       <w:bookmarkStart w:id="0" w:name="_GoBack"/>
       <w:bookmarkEnd w:id="0"/>
@@ -1200,6 +1427,7 @@
     <w:lsdException w:name="HTML Sample" w:semiHidden="1" w:unhideWhenUsed="1"/>
     <w:lsdException w:name="HTML Typewriter" w:semiHidden="1" w:unhideWhenUsed="1"/>
     <w:lsdException w:name="HTML Variable" w:semiHidden="1" w:unhideWhenUsed="1"/>
+    <w:lsdException w:name="Normal Table" w:semiHidden="1" w:unhideWhenUsed="1"/>
     <w:lsdException w:name="annotation subject" w:semiHidden="1" w:unhideWhenUsed="1"/>
     <w:lsdException w:name="No List" w:semiHidden="1" w:unhideWhenUsed="1"/>
     <w:lsdException w:name="Outline List 1" w:semiHidden="1" w:unhideWhenUsed="1"/>
@@ -1246,8 +1474,10 @@
     <w:lsdException w:name="Table Subtle 2" w:semiHidden="1" w:unhideWhenUsed="1"/>
     <w:lsdException w:name="Table Web 1" w:semiHidden="1" w:unhideWhenUsed="1"/>
     <w:lsdException w:name="Table Web 2" w:semiHidden="1" w:unhideWhenUsed="1"/>
+    <w:lsdException w:name="Table Web 3" w:semiHidden="1" w:unhideWhenUsed="1"/>
     <w:lsdException w:name="Balloon Text" w:semiHidden="1" w:unhideWhenUsed="1"/>
     <w:lsdException w:name="Table Grid" w:uiPriority="39"/>
+    <w:lsdException w:name="Table Theme" w:semiHidden="1" w:unhideWhenUsed="1"/>
     <w:lsdException w:name="Placeholder Text" w:semiHidden="1"/>
     <w:lsdException w:name="No Spacing" w:uiPriority="1" w:qFormat="1"/>
     <w:lsdException w:name="Light Shading" w:uiPriority="60"/>

</xml_diff>

<commit_message>
custom_logPrior & gridsearch improvements
added custom_logPrior
Improved grid search arguments etc. slightly
</commit_message>
<xml_diff>
--- a/Examples/Example16/ProcDoc.docx
+++ b/Examples/Example16/ProcDoc.docx
@@ -10,7 +10,39 @@
     <w:p/>
     <w:p>
       <w:r>
-        <w:t>Took the initial guess from a gridsearch (d) and then did mcmc using that as an initial guess.  That gridsearch had a “reasonable” value, but the mcmc ended up pushing A1 into unrealistic values, despite starting at a realistic value.</w:t>
+        <w:t xml:space="preserve">Took the initial guess from a </w:t>
+      </w:r>
+      <w:proofErr w:type="spellStart"/>
+      <w:r>
+        <w:t>gridsearch</w:t>
+      </w:r>
+      <w:proofErr w:type="spellEnd"/>
+      <w:r>
+        <w:t xml:space="preserve"> (d) and then did </w:t>
+      </w:r>
+      <w:proofErr w:type="spellStart"/>
+      <w:r>
+        <w:t>mcmc</w:t>
+      </w:r>
+      <w:proofErr w:type="spellEnd"/>
+      <w:r>
+        <w:t xml:space="preserve"> using that as an initial guess.  That </w:t>
+      </w:r>
+      <w:proofErr w:type="spellStart"/>
+      <w:r>
+        <w:t>gridsearch</w:t>
+      </w:r>
+      <w:proofErr w:type="spellEnd"/>
+      <w:r>
+        <w:t xml:space="preserve"> had a “reasonable” value, but the </w:t>
+      </w:r>
+      <w:proofErr w:type="spellStart"/>
+      <w:r>
+        <w:t>mcmc</w:t>
+      </w:r>
+      <w:proofErr w:type="spellEnd"/>
+      <w:r>
+        <w:t xml:space="preserve"> ended up pushing A1 into unrealistic values, despite starting at a realistic value.</w:t>
       </w:r>
     </w:p>
     <w:p>
@@ -45,8 +77,34 @@
       </w:r>
     </w:p>
     <w:p>
-      <w:r>
-        <w:t>PE_object.doGridSearch('getLogP', gridSamplingAbsoluteIntervalSize=np.array(UserInput.model['InputParametersPriorValuesUncertainties']), gridSamplingNumOfIntervals=[2,2,2,2,2,2,2], verbose = True)</w:t>
+      <w:proofErr w:type="spellStart"/>
+      <w:r>
+        <w:t>PE_</w:t>
+      </w:r>
+      <w:proofErr w:type="gramStart"/>
+      <w:r>
+        <w:t>object.doGridSearch</w:t>
+      </w:r>
+      <w:proofErr w:type="spellEnd"/>
+      <w:proofErr w:type="gramEnd"/>
+      <w:r>
+        <w:t>('</w:t>
+      </w:r>
+      <w:proofErr w:type="spellStart"/>
+      <w:r>
+        <w:t>getLogP</w:t>
+      </w:r>
+      <w:proofErr w:type="spellEnd"/>
+      <w:r>
+        <w:t xml:space="preserve">', gridSamplingAbsoluteIntervalSize=np.array(UserInput.model['InputParametersPriorValuesUncertainties']), </w:t>
+      </w:r>
+      <w:proofErr w:type="spellStart"/>
+      <w:r>
+        <w:t>gridSamplingNumOfIntervals</w:t>
+      </w:r>
+      <w:proofErr w:type="spellEnd"/>
+      <w:r>
+        <w:t>=[2,2,2,2,2,2,2], verbose = True)</w:t>
       </w:r>
     </w:p>
     <w:p/>
@@ -56,8 +114,34 @@
       </w:r>
     </w:p>
     <w:p>
-      <w:r>
-        <w:t>PE_object.doGridSearch('getLogP', gridSamplingAbsoluteIntervalSize=np.array(UserInput.model['InputParametersPriorValuesUncertainties']), gridSamplingNumOfIntervals=[3,3,3,3,3,2,2], verbose = True)</w:t>
+      <w:proofErr w:type="spellStart"/>
+      <w:r>
+        <w:t>PE_</w:t>
+      </w:r>
+      <w:proofErr w:type="gramStart"/>
+      <w:r>
+        <w:t>object.doGridSearch</w:t>
+      </w:r>
+      <w:proofErr w:type="spellEnd"/>
+      <w:proofErr w:type="gramEnd"/>
+      <w:r>
+        <w:t>('</w:t>
+      </w:r>
+      <w:proofErr w:type="spellStart"/>
+      <w:r>
+        <w:t>getLogP</w:t>
+      </w:r>
+      <w:proofErr w:type="spellEnd"/>
+      <w:r>
+        <w:t xml:space="preserve">', gridSamplingAbsoluteIntervalSize=np.array(UserInput.model['InputParametersPriorValuesUncertainties']), </w:t>
+      </w:r>
+      <w:proofErr w:type="spellStart"/>
+      <w:r>
+        <w:t>gridSamplingNumOfIntervals</w:t>
+      </w:r>
+      <w:proofErr w:type="spellEnd"/>
+      <w:r>
+        <w:t>=[3,3,3,3,3,2,2], verbose = True)</w:t>
       </w:r>
     </w:p>
     <w:p/>
@@ -67,8 +151,13 @@
       </w:r>
     </w:p>
     <w:p>
-      <w:r>
-        <w:t xml:space="preserve">gridSamplingAbsoluteIntervalSize = [0.50/3, </w:t>
+      <w:proofErr w:type="spellStart"/>
+      <w:r>
+        <w:t>gridSamplingAbsoluteIntervalSize</w:t>
+      </w:r>
+      <w:proofErr w:type="spellEnd"/>
+      <w:r>
+        <w:t xml:space="preserve"> = [0.50/3, </w:t>
       </w:r>
       <w:r>
         <w:t>10</w:t>
@@ -96,8 +185,18 @@
       </w:r>
     </w:p>
     <w:p>
-      <w:r>
-        <w:t>gridSamplingNumOfIntervals=[3,</w:t>
+      <w:proofErr w:type="spellStart"/>
+      <w:r>
+        <w:t>gridSamplingNumOfIntervals</w:t>
+      </w:r>
+      <w:proofErr w:type="spellEnd"/>
+      <w:proofErr w:type="gramStart"/>
+      <w:r>
+        <w:t>=[</w:t>
+      </w:r>
+      <w:proofErr w:type="gramEnd"/>
+      <w:r>
+        <w:t>3,</w:t>
       </w:r>
       <w:r>
         <w:t>5</w:t>
@@ -132,7 +231,23 @@
         <w:pStyle w:val="NoSpacing"/>
       </w:pPr>
       <w:r>
-        <w:t>Had this result, which is concerning because of the 18 being at he edge of the allowed range.</w:t>
+        <w:t xml:space="preserve">Had this result, which is concerning because of the 18 being at </w:t>
+      </w:r>
+      <w:proofErr w:type="spellStart"/>
+      <w:r>
+        <w:t>he</w:t>
+      </w:r>
+      <w:proofErr w:type="spellEnd"/>
+      <w:r>
+        <w:t xml:space="preserve"> </w:t>
+      </w:r>
+      <w:proofErr w:type="gramStart"/>
+      <w:r>
+        <w:t>edge</w:t>
+      </w:r>
+      <w:proofErr w:type="gramEnd"/>
+      <w:r>
+        <w:t xml:space="preserve"> of the allowed range.</w:t>
       </w:r>
     </w:p>
     <w:p>
@@ -148,7 +263,15 @@
         <w:pStyle w:val="NoSpacing"/>
       </w:pPr>
       <w:r>
-        <w:t xml:space="preserve">Doing 20,000 mcmc samplings in </w:t>
+        <w:t xml:space="preserve">Doing 20,000 </w:t>
+      </w:r>
+      <w:proofErr w:type="spellStart"/>
+      <w:r>
+        <w:t>mcmc</w:t>
+      </w:r>
+      <w:proofErr w:type="spellEnd"/>
+      <w:r>
+        <w:t xml:space="preserve"> samplings in </w:t>
       </w:r>
       <w:r>
         <w:t>C:\Users\fvs\Documents\GitHub\CheKiPEUQ\Examples\Example16\runfile_Example15a_two_site_ratio_d_initial_guess.py</w:t>
@@ -158,8 +281,21 @@
       <w:pPr>
         <w:pStyle w:val="NoSpacing"/>
       </w:pPr>
-      <w:r>
-        <w:t>MAP_logP:[153.83066979]</w:t>
+      <w:proofErr w:type="spellStart"/>
+      <w:r>
+        <w:t>MAP_</w:t>
+      </w:r>
+      <w:proofErr w:type="gramStart"/>
+      <w:r>
+        <w:t>logP</w:t>
+      </w:r>
+      <w:proofErr w:type="spellEnd"/>
+      <w:r>
+        <w:t>:[</w:t>
+      </w:r>
+      <w:proofErr w:type="gramEnd"/>
+      <w:r>
+        <w:t>153.83066979]</w:t>
       </w:r>
     </w:p>
     <w:p>
@@ -174,8 +310,21 @@
       <w:pPr>
         <w:pStyle w:val="NoSpacing"/>
       </w:pPr>
-      <w:r>
-        <w:t>self.map_parameter_set:[ 0.25621994 24.18377348 37.56220456 13.54975894 23.9337553  -0.23260353</w:t>
+      <w:proofErr w:type="spellStart"/>
+      <w:r>
+        <w:t>self.map_parameter_</w:t>
+      </w:r>
+      <w:proofErr w:type="gramStart"/>
+      <w:r>
+        <w:t>set</w:t>
+      </w:r>
+      <w:proofErr w:type="spellEnd"/>
+      <w:r>
+        <w:t>:[</w:t>
+      </w:r>
+      <w:proofErr w:type="gramEnd"/>
+      <w:r>
+        <w:t xml:space="preserve"> 0.25621994 24.18377348 37.56220456 13.54975894 23.9337553  -0.23260353</w:t>
       </w:r>
     </w:p>
     <w:p>
@@ -190,8 +339,21 @@
       <w:pPr>
         <w:pStyle w:val="NoSpacing"/>
       </w:pPr>
-      <w:r>
-        <w:t>self.mu_AP_parameter_set:[ 0.28020449 21.98859657 34.34588062 12.04392328 21.309083   -0.20579051</w:t>
+      <w:proofErr w:type="spellStart"/>
+      <w:r>
+        <w:t>self.mu_AP_parameter_</w:t>
+      </w:r>
+      <w:proofErr w:type="gramStart"/>
+      <w:r>
+        <w:t>set</w:t>
+      </w:r>
+      <w:proofErr w:type="spellEnd"/>
+      <w:r>
+        <w:t>:[</w:t>
+      </w:r>
+      <w:proofErr w:type="gramEnd"/>
+      <w:r>
+        <w:t xml:space="preserve"> 0.28020449 21.98859657 34.34588062 12.04392328 21.309083   -0.20579051</w:t>
       </w:r>
     </w:p>
     <w:p>
@@ -207,8 +369,18 @@
       <w:pPr>
         <w:pStyle w:val="NoSpacing"/>
       </w:pPr>
-      <w:r>
-        <w:t>self.stdap_parameter_set:[0.03286409 1.02479803 1.72291198 0.72492619 1.30577351 0.03797193</w:t>
+      <w:proofErr w:type="spellStart"/>
+      <w:proofErr w:type="gramStart"/>
+      <w:r>
+        <w:t>self.stdap</w:t>
+      </w:r>
+      <w:proofErr w:type="gramEnd"/>
+      <w:r>
+        <w:t>_parameter_set</w:t>
+      </w:r>
+      <w:proofErr w:type="spellEnd"/>
+      <w:r>
+        <w:t>:[0.03286409 1.02479803 1.72291198 0.72492619 1.30577351 0.03797193</w:t>
       </w:r>
     </w:p>
     <w:p>
@@ -244,8 +416,21 @@
       <w:pPr>
         <w:pStyle w:val="NoSpacing"/>
       </w:pPr>
-      <w:r>
-        <w:t>MAP_logP:[590.58207571]</w:t>
+      <w:proofErr w:type="spellStart"/>
+      <w:r>
+        <w:t>MAP_</w:t>
+      </w:r>
+      <w:proofErr w:type="gramStart"/>
+      <w:r>
+        <w:t>logP</w:t>
+      </w:r>
+      <w:proofErr w:type="spellEnd"/>
+      <w:r>
+        <w:t>:[</w:t>
+      </w:r>
+      <w:proofErr w:type="gramEnd"/>
+      <w:r>
+        <w:t>590.58207571]</w:t>
       </w:r>
     </w:p>
     <w:p>
@@ -260,8 +445,21 @@
       <w:pPr>
         <w:pStyle w:val="NoSpacing"/>
       </w:pPr>
-      <w:r>
-        <w:t>self.map_parameter_set:[ 0.73219435 31.28311851 45.33287731 17.41267305 29.34240026 -0.14982982</w:t>
+      <w:proofErr w:type="spellStart"/>
+      <w:r>
+        <w:t>self.map_parameter_</w:t>
+      </w:r>
+      <w:proofErr w:type="gramStart"/>
+      <w:r>
+        <w:t>set</w:t>
+      </w:r>
+      <w:proofErr w:type="spellEnd"/>
+      <w:r>
+        <w:t>:[</w:t>
+      </w:r>
+      <w:proofErr w:type="gramEnd"/>
+      <w:r>
+        <w:t xml:space="preserve"> 0.73219435 31.28311851 45.33287731 17.41267305 29.34240026 -0.14982982</w:t>
       </w:r>
     </w:p>
     <w:p>
@@ -276,24 +474,52 @@
       <w:pPr>
         <w:pStyle w:val="NoSpacing"/>
       </w:pPr>
-      <w:r>
-        <w:t>self.mu_AP_parameter_set:[ 0.77918148 25.65596376 41.13716493 13.53095376 26.17482362 -0.19787239</w:t>
-      </w:r>
-    </w:p>
-    <w:p>
-      <w:pPr>
-        <w:pStyle w:val="NoSpacing"/>
-      </w:pPr>
-      <w:r>
-        <w:t xml:space="preserve">  0.3180629 ]</w:t>
-      </w:r>
-    </w:p>
-    <w:p>
-      <w:pPr>
-        <w:pStyle w:val="NoSpacing"/>
-      </w:pPr>
-      <w:r>
-        <w:t>self.stdap_parameter_set:[0.05653414 2.48512324 2.5346084  1.74610975 1.89415728 0.02530495</w:t>
+      <w:proofErr w:type="spellStart"/>
+      <w:r>
+        <w:t>self.mu_AP_parameter_</w:t>
+      </w:r>
+      <w:proofErr w:type="gramStart"/>
+      <w:r>
+        <w:t>set</w:t>
+      </w:r>
+      <w:proofErr w:type="spellEnd"/>
+      <w:r>
+        <w:t>:[</w:t>
+      </w:r>
+      <w:proofErr w:type="gramEnd"/>
+      <w:r>
+        <w:t xml:space="preserve"> 0.77918148 25.65596376 41.13716493 13.53095376 26.17482362 -0.19787239</w:t>
+      </w:r>
+    </w:p>
+    <w:p>
+      <w:pPr>
+        <w:pStyle w:val="NoSpacing"/>
+      </w:pPr>
+      <w:r>
+        <w:t xml:space="preserve">  </w:t>
+      </w:r>
+      <w:proofErr w:type="gramStart"/>
+      <w:r>
+        <w:t>0.3180629 ]</w:t>
+      </w:r>
+      <w:proofErr w:type="gramEnd"/>
+    </w:p>
+    <w:p>
+      <w:pPr>
+        <w:pStyle w:val="NoSpacing"/>
+      </w:pPr>
+      <w:proofErr w:type="spellStart"/>
+      <w:proofErr w:type="gramStart"/>
+      <w:r>
+        <w:t>self.stdap</w:t>
+      </w:r>
+      <w:proofErr w:type="gramEnd"/>
+      <w:r>
+        <w:t>_parameter_set</w:t>
+      </w:r>
+      <w:proofErr w:type="spellEnd"/>
+      <w:r>
+        <w:t>:[0.05653414 2.48512324 2.5346084  1.74610975 1.89415728 0.02530495</w:t>
       </w:r>
     </w:p>
     <w:p>
@@ -325,9 +551,11 @@
       <w:r>
         <w:t xml:space="preserve"> and </w:t>
       </w:r>
+      <w:proofErr w:type="spellStart"/>
       <w:r>
         <w:t>processing_functions_tpd_odeint_two_site_NineParameters</w:t>
       </w:r>
+      <w:proofErr w:type="spellEnd"/>
     </w:p>
     <w:p>
       <w:pPr>
@@ -365,23 +593,60 @@
         <w:pStyle w:val="NoSpacing"/>
       </w:pPr>
       <w:r>
-        <w:t>Also, this set of parmaeters from mcmc:</w:t>
-      </w:r>
-    </w:p>
-    <w:p>
-      <w:pPr>
-        <w:pStyle w:val="NoSpacing"/>
-      </w:pPr>
-      <w:r>
-        <w:t>self.map_parameter_set:[ 1.10041633e+00 -2.86936286e-03 -7.59004532e-02  2.75992148e+01</w:t>
-      </w:r>
-    </w:p>
-    <w:p>
-      <w:pPr>
-        <w:pStyle w:val="NoSpacing"/>
-      </w:pPr>
-      <w:r>
-        <w:t xml:space="preserve">  3.14641581e+01  1.63898938e+01  1.43717723e+01 -1.80551162e-01</w:t>
+        <w:t xml:space="preserve">Also, this set of </w:t>
+      </w:r>
+      <w:proofErr w:type="spellStart"/>
+      <w:r>
+        <w:t>parmaeters</w:t>
+      </w:r>
+      <w:proofErr w:type="spellEnd"/>
+      <w:r>
+        <w:t xml:space="preserve"> from </w:t>
+      </w:r>
+      <w:proofErr w:type="spellStart"/>
+      <w:r>
+        <w:t>mcmc</w:t>
+      </w:r>
+      <w:proofErr w:type="spellEnd"/>
+      <w:r>
+        <w:t>:</w:t>
+      </w:r>
+    </w:p>
+    <w:p>
+      <w:pPr>
+        <w:pStyle w:val="NoSpacing"/>
+      </w:pPr>
+      <w:proofErr w:type="spellStart"/>
+      <w:r>
+        <w:t>self.map_parameter_</w:t>
+      </w:r>
+      <w:proofErr w:type="gramStart"/>
+      <w:r>
+        <w:t>set</w:t>
+      </w:r>
+      <w:proofErr w:type="spellEnd"/>
+      <w:r>
+        <w:t>:[</w:t>
+      </w:r>
+      <w:proofErr w:type="gramEnd"/>
+      <w:r>
+        <w:t xml:space="preserve"> 1.10041633e+00 -2.86936286e-03 -7.59004532e-02  2.75992148e+01</w:t>
+      </w:r>
+    </w:p>
+    <w:p>
+      <w:pPr>
+        <w:pStyle w:val="NoSpacing"/>
+      </w:pPr>
+      <w:r>
+        <w:t xml:space="preserve">  3.14641581e+</w:t>
+      </w:r>
+      <w:proofErr w:type="gramStart"/>
+      <w:r>
+        <w:t>01  1</w:t>
+      </w:r>
+      <w:proofErr w:type="gramEnd"/>
+      <w:r>
+        <w:t>.63898938e+01  1.43717723e+01 -1.80551162e-01</w:t>
       </w:r>
     </w:p>
     <w:p>
@@ -424,7 +689,15 @@
         </w:numPr>
       </w:pPr>
       <w:r>
-        <w:t>After adding a lower bound of 0, then the ratio even tried going over 1. So needed to put an upper bound of 1 also.</w:t>
+        <w:t xml:space="preserve">After adding a lower bound of 0, then the ratio even tried going over 1. </w:t>
+      </w:r>
+      <w:proofErr w:type="gramStart"/>
+      <w:r>
+        <w:t>So</w:t>
+      </w:r>
+      <w:proofErr w:type="gramEnd"/>
+      <w:r>
+        <w:t xml:space="preserve"> needed to put an upper bound of 1 also.</w:t>
       </w:r>
     </w:p>
     <w:p>
@@ -445,8 +718,37 @@
       <w:r>
         <w:t xml:space="preserve"> and </w:t>
       </w:r>
-      <w:r>
-        <w:t>PE_object.doGridSearch('getLogP', gridSamplingAbsoluteIntervalSize=[0.03, 0.0025, 0.50/3, 10, 10, 1,1, 0.1, 0.1], gridSamplingNumOfIntervals=[0,0,2,4,4,4,4,2,2], verbose = True)</w:t>
+      <w:proofErr w:type="spellStart"/>
+      <w:r>
+        <w:t>PE_object.doGridSearch</w:t>
+      </w:r>
+      <w:proofErr w:type="spellEnd"/>
+      <w:r>
+        <w:t>('</w:t>
+      </w:r>
+      <w:proofErr w:type="spellStart"/>
+      <w:r>
+        <w:t>getLogP</w:t>
+      </w:r>
+      <w:proofErr w:type="spellEnd"/>
+      <w:r>
+        <w:t xml:space="preserve">', </w:t>
+      </w:r>
+      <w:proofErr w:type="spellStart"/>
+      <w:r>
+        <w:t>gridSamplingAbsoluteIntervalSize</w:t>
+      </w:r>
+      <w:proofErr w:type="spellEnd"/>
+      <w:r>
+        <w:t xml:space="preserve">=[0.03, 0.0025, 0.50/3, 10, 10, 1,1, 0.1, 0.1], </w:t>
+      </w:r>
+      <w:proofErr w:type="spellStart"/>
+      <w:r>
+        <w:t>gridSamplingNumOfIntervals</w:t>
+      </w:r>
+      <w:proofErr w:type="spellEnd"/>
+      <w:r>
+        <w:t>=[0,0,2,4,4,4,4,2,2], verbose = True)</w:t>
       </w:r>
     </w:p>
     <w:p>
@@ -501,7 +803,15 @@
       </w:pPr>
       <w:r>
         <w:lastRenderedPageBreak/>
-        <w:t>It actually does not look like a very good match, but will start with it for MCMC and see what happen</w:t>
+        <w:t xml:space="preserve">It actually does not look like a very good </w:t>
+      </w:r>
+      <w:proofErr w:type="gramStart"/>
+      <w:r>
+        <w:t>match, but</w:t>
+      </w:r>
+      <w:proofErr w:type="gramEnd"/>
+      <w:r>
+        <w:t xml:space="preserve"> will start with it for MCMC and see what happen</w:t>
       </w:r>
       <w:r>
         <w:t>s (below is what it looks like).</w:t>
@@ -619,8 +929,21 @@
       <w:pPr>
         <w:pStyle w:val="NoSpacing"/>
       </w:pPr>
-      <w:r>
-        <w:t>UserInput.model['InputParametersPriorValuesUncertainties'] = [ 0.10, 0.005, 0.50/3, 20, 20, 2, 2, 0.1, 0.1]</w:t>
+      <w:proofErr w:type="spellStart"/>
+      <w:r>
+        <w:t>UserInput.model</w:t>
+      </w:r>
+      <w:proofErr w:type="spellEnd"/>
+      <w:r>
+        <w:t>['</w:t>
+      </w:r>
+      <w:proofErr w:type="spellStart"/>
+      <w:r>
+        <w:t>InputParametersPriorValuesUncertainties</w:t>
+      </w:r>
+      <w:proofErr w:type="spellEnd"/>
+      <w:r>
+        <w:t>'] = [ 0.10, 0.005, 0.50/3, 20, 20, 2, 2, 0.1, 0.1]</w:t>
       </w:r>
     </w:p>
     <w:p>
@@ -641,7 +964,23 @@
         <w:pStyle w:val="NoSpacing"/>
       </w:pPr>
       <w:r>
-        <w:t>Final map results from gridsearch: (1.0, 0.0, 0.5, 30.0, 20.0, 17.0, 11.0, 0.30000000000000004, 0.1) final logP: -859.4228753252021</w:t>
+        <w:t xml:space="preserve">Final map results from </w:t>
+      </w:r>
+      <w:proofErr w:type="spellStart"/>
+      <w:r>
+        <w:t>gridsearch</w:t>
+      </w:r>
+      <w:proofErr w:type="spellEnd"/>
+      <w:r>
+        <w:t xml:space="preserve">: (1.0, 0.0, 0.5, 30.0, 20.0, 17.0, 11.0, 0.30000000000000004, 0.1) final </w:t>
+      </w:r>
+      <w:proofErr w:type="spellStart"/>
+      <w:r>
+        <w:t>logP</w:t>
+      </w:r>
+      <w:proofErr w:type="spellEnd"/>
+      <w:r>
+        <w:t>: -859.4228753252021</w:t>
       </w:r>
     </w:p>
     <w:p>
@@ -703,9 +1042,22 @@
       <w:pPr>
         <w:pStyle w:val="NoSpacing"/>
       </w:pPr>
+      <w:proofErr w:type="spellStart"/>
       <w:r>
         <w:lastRenderedPageBreak/>
-        <w:t>Unfortuantely, further sampling ended up similar to before, note that  the A1 is 2.2E1 which is 22</w:t>
+        <w:t>Unfortuantely</w:t>
+      </w:r>
+      <w:proofErr w:type="spellEnd"/>
+      <w:r>
+        <w:t xml:space="preserve">, further sampling ended up similar to before, note </w:t>
+      </w:r>
+      <w:proofErr w:type="gramStart"/>
+      <w:r>
+        <w:t>that  the</w:t>
+      </w:r>
+      <w:proofErr w:type="gramEnd"/>
+      <w:r>
+        <w:t xml:space="preserve"> A1 is 2.2E1 which is 22</w:t>
       </w:r>
       <w:r>
         <w:t>. The rest are probably okay.</w:t>
@@ -715,8 +1067,21 @@
       <w:pPr>
         <w:pStyle w:val="NoSpacing"/>
       </w:pPr>
-      <w:r>
-        <w:t>MAP_logP:[351.5613435]</w:t>
+      <w:proofErr w:type="spellStart"/>
+      <w:r>
+        <w:t>MAP_</w:t>
+      </w:r>
+      <w:proofErr w:type="gramStart"/>
+      <w:r>
+        <w:t>logP</w:t>
+      </w:r>
+      <w:proofErr w:type="spellEnd"/>
+      <w:r>
+        <w:t>:[</w:t>
+      </w:r>
+      <w:proofErr w:type="gramEnd"/>
+      <w:r>
+        <w:t>351.5613435]</w:t>
       </w:r>
     </w:p>
     <w:p>
@@ -731,8 +1096,21 @@
       <w:pPr>
         <w:pStyle w:val="NoSpacing"/>
       </w:pPr>
-      <w:r>
-        <w:t>self.map_parameter_set:[1.12201353e+00 1.17147534e-04 1.35970903e-01 3.63785919e+01</w:t>
+      <w:proofErr w:type="spellStart"/>
+      <w:r>
+        <w:t>self.map_parameter_</w:t>
+      </w:r>
+      <w:proofErr w:type="gramStart"/>
+      <w:r>
+        <w:t>set</w:t>
+      </w:r>
+      <w:proofErr w:type="spellEnd"/>
+      <w:r>
+        <w:t>:[</w:t>
+      </w:r>
+      <w:proofErr w:type="gramEnd"/>
+      <w:r>
+        <w:t>1.12201353e+00 1.17147534e-04 1.35970903e-01 3.63785919e+01</w:t>
       </w:r>
     </w:p>
     <w:p>
@@ -755,8 +1133,21 @@
       <w:pPr>
         <w:pStyle w:val="NoSpacing"/>
       </w:pPr>
-      <w:r>
-        <w:t>self.mu_AP_parameter_set:[1.14670154e+00 7.35148777e-04 1.20185195e-01 3.50046786e+01</w:t>
+      <w:proofErr w:type="spellStart"/>
+      <w:r>
+        <w:t>self.mu_AP_parameter_</w:t>
+      </w:r>
+      <w:proofErr w:type="gramStart"/>
+      <w:r>
+        <w:t>set</w:t>
+      </w:r>
+      <w:proofErr w:type="spellEnd"/>
+      <w:r>
+        <w:t>:[</w:t>
+      </w:r>
+      <w:proofErr w:type="gramEnd"/>
+      <w:r>
+        <w:t>1.14670154e+00 7.35148777e-04 1.20185195e-01 3.50046786e+01</w:t>
       </w:r>
     </w:p>
     <w:p>
@@ -779,8 +1170,18 @@
       <w:pPr>
         <w:pStyle w:val="NoSpacing"/>
       </w:pPr>
-      <w:r>
-        <w:t>self.stdap_parameter_set:[7.48158390e-02 1.28785820e-03 7.30652837e-02 1.87451011e+00</w:t>
+      <w:proofErr w:type="spellStart"/>
+      <w:proofErr w:type="gramStart"/>
+      <w:r>
+        <w:t>self.stdap</w:t>
+      </w:r>
+      <w:proofErr w:type="gramEnd"/>
+      <w:r>
+        <w:t>_parameter_set</w:t>
+      </w:r>
+      <w:proofErr w:type="spellEnd"/>
+      <w:r>
+        <w:t>:[7.48158390e-02 1.28785820e-03 7.30652837e-02 1.87451011e+00</w:t>
       </w:r>
     </w:p>
     <w:p>
@@ -862,7 +1263,15 @@
         <w:pStyle w:val="NoSpacing"/>
       </w:pPr>
       <w:r>
-        <w:t>Trying mcmc_relative_step_length of 0.05 to see what happens</w:t>
+        <w:t xml:space="preserve">Trying </w:t>
+      </w:r>
+      <w:proofErr w:type="spellStart"/>
+      <w:r>
+        <w:t>mcmc_relative_step_length</w:t>
+      </w:r>
+      <w:proofErr w:type="spellEnd"/>
+      <w:r>
+        <w:t xml:space="preserve"> of 0.05 to see what happens</w:t>
       </w:r>
       <w:r>
         <w:t xml:space="preserve"> after </w:t>
@@ -888,8 +1297,21 @@
       <w:pPr>
         <w:pStyle w:val="NoSpacing"/>
       </w:pPr>
-      <w:r>
-        <w:t>MAP_logP:[557.03577242]</w:t>
+      <w:proofErr w:type="spellStart"/>
+      <w:r>
+        <w:t>MAP_</w:t>
+      </w:r>
+      <w:proofErr w:type="gramStart"/>
+      <w:r>
+        <w:t>logP</w:t>
+      </w:r>
+      <w:proofErr w:type="spellEnd"/>
+      <w:r>
+        <w:t>:[</w:t>
+      </w:r>
+      <w:proofErr w:type="gramEnd"/>
+      <w:r>
+        <w:t>557.03577242]</w:t>
       </w:r>
     </w:p>
     <w:p>
@@ -904,8 +1326,21 @@
       <w:pPr>
         <w:pStyle w:val="NoSpacing"/>
       </w:pPr>
-      <w:r>
-        <w:t>self.map_parameter_set:[1.14124173e+00 1.18804842e-03 2.73603460e-01 3.68304092e+01</w:t>
+      <w:proofErr w:type="spellStart"/>
+      <w:r>
+        <w:t>self.map_parameter_</w:t>
+      </w:r>
+      <w:proofErr w:type="gramStart"/>
+      <w:r>
+        <w:t>set</w:t>
+      </w:r>
+      <w:proofErr w:type="spellEnd"/>
+      <w:r>
+        <w:t>:[</w:t>
+      </w:r>
+      <w:proofErr w:type="gramEnd"/>
+      <w:r>
+        <w:t>1.14124173e+00 1.18804842e-03 2.73603460e-01 3.68304092e+01</w:t>
       </w:r>
     </w:p>
     <w:p>
@@ -928,8 +1363,21 @@
       <w:pPr>
         <w:pStyle w:val="NoSpacing"/>
       </w:pPr>
-      <w:r>
-        <w:t>self.mu_AP_parameter_set:[1.06062424e+00 9.22119977e-04 3.28924808e-01 3.15683581e+01</w:t>
+      <w:proofErr w:type="spellStart"/>
+      <w:r>
+        <w:t>self.mu_AP_parameter_</w:t>
+      </w:r>
+      <w:proofErr w:type="gramStart"/>
+      <w:r>
+        <w:t>set</w:t>
+      </w:r>
+      <w:proofErr w:type="spellEnd"/>
+      <w:r>
+        <w:t>:[</w:t>
+      </w:r>
+      <w:proofErr w:type="gramEnd"/>
+      <w:r>
+        <w:t>1.06062424e+00 9.22119977e-04 3.28924808e-01 3.15683581e+01</w:t>
       </w:r>
     </w:p>
     <w:p>
@@ -952,8 +1400,18 @@
       <w:pPr>
         <w:pStyle w:val="NoSpacing"/>
       </w:pPr>
-      <w:r>
-        <w:t>self.stdap_parameter_set:[5.01955346e-02 5.91562078e-04 9.42154520e-02 3.10817066e+00</w:t>
+      <w:proofErr w:type="spellStart"/>
+      <w:proofErr w:type="gramStart"/>
+      <w:r>
+        <w:t>self.stdap</w:t>
+      </w:r>
+      <w:proofErr w:type="gramEnd"/>
+      <w:r>
+        <w:t>_parameter_set</w:t>
+      </w:r>
+      <w:proofErr w:type="spellEnd"/>
+      <w:r>
+        <w:t>:[5.01955346e-02 5.91562078e-04 9.42154520e-02 3.10817066e+00</w:t>
       </w:r>
     </w:p>
     <w:p>
@@ -976,8 +1434,21 @@
       <w:pPr>
         <w:pStyle w:val="NoSpacing"/>
       </w:pPr>
-      <w:r>
-        <w:t>self.info_gain:-306.28470383514485</w:t>
+      <w:proofErr w:type="spellStart"/>
+      <w:r>
+        <w:t>self.info_</w:t>
+      </w:r>
+      <w:proofErr w:type="gramStart"/>
+      <w:r>
+        <w:t>gain</w:t>
+      </w:r>
+      <w:proofErr w:type="spellEnd"/>
+      <w:r>
+        <w:t>:-</w:t>
+      </w:r>
+      <w:proofErr w:type="gramEnd"/>
+      <w:r>
+        <w:t>306.28470383514485</w:t>
       </w:r>
     </w:p>
     <w:p>
@@ -1054,8 +1525,1600 @@
       <w:r>
         <w:t>Now I am going to use the conversion to integral and back by looking at example 1d.</w:t>
       </w:r>
+      <w:r>
+        <w:t xml:space="preserve"> Did that and created 16a as a result.</w:t>
+      </w:r>
+    </w:p>
+    <w:p>
+      <w:pPr>
+        <w:pStyle w:val="NoSpacing"/>
+      </w:pPr>
+    </w:p>
+    <w:p>
+      <w:pPr>
+        <w:pStyle w:val="NoSpacing"/>
+      </w:pPr>
+      <w:r>
+        <w:t>16a and 16</w:t>
+      </w:r>
+      <w:r>
+        <w:t>d</w:t>
+      </w:r>
+      <w:r>
+        <w:t xml:space="preserve"> are both running.</w:t>
+      </w:r>
+    </w:p>
+    <w:p>
+      <w:r>
+        <w:br w:type="page"/>
+      </w:r>
+    </w:p>
+    <w:p>
+      <w:pPr>
+        <w:pStyle w:val="NoSpacing"/>
+      </w:pPr>
+      <w:r>
+        <w:lastRenderedPageBreak/>
+        <w:t>For 16a the grid search map output is:</w:t>
+      </w:r>
+    </w:p>
+    <w:p>
+      <w:pPr>
+        <w:pStyle w:val="NoSpacing"/>
+      </w:pPr>
+      <w:r>
+        <w:t>(1.0, 0.0, 0.6666666666666666, 21.5, 21.5, 11.0, 12.0, 0.2, 0.1) -4970.366869435983</w:t>
+      </w:r>
+    </w:p>
+    <w:p>
+      <w:pPr>
+        <w:pStyle w:val="NoSpacing"/>
+      </w:pPr>
+      <w:r>
+        <w:rPr>
+          <w:noProof/>
+        </w:rPr>
+        <w:drawing>
+          <wp:inline distT="0" distB="0" distL="0" distR="0" wp14:anchorId="30C36397" wp14:editId="14140203">
+            <wp:extent cx="3503239" cy="2313459"/>
+            <wp:effectExtent l="0" t="0" r="2540" b="0"/>
+            <wp:docPr id="5" name="Picture 5"/>
+            <wp:cNvGraphicFramePr>
+              <a:graphicFrameLocks xmlns:a="http://schemas.openxmlformats.org/drawingml/2006/main" noChangeAspect="1"/>
+            </wp:cNvGraphicFramePr>
+            <a:graphic xmlns:a="http://schemas.openxmlformats.org/drawingml/2006/main">
+              <a:graphicData uri="http://schemas.openxmlformats.org/drawingml/2006/picture">
+                <pic:pic xmlns:pic="http://schemas.openxmlformats.org/drawingml/2006/picture">
+                  <pic:nvPicPr>
+                    <pic:cNvPr id="1" name=""/>
+                    <pic:cNvPicPr/>
+                  </pic:nvPicPr>
+                  <pic:blipFill>
+                    <a:blip r:embed="rId8"/>
+                    <a:stretch>
+                      <a:fillRect/>
+                    </a:stretch>
+                  </pic:blipFill>
+                  <pic:spPr>
+                    <a:xfrm>
+                      <a:off x="0" y="0"/>
+                      <a:ext cx="3523625" cy="2326922"/>
+                    </a:xfrm>
+                    <a:prstGeom prst="rect">
+                      <a:avLst/>
+                    </a:prstGeom>
+                  </pic:spPr>
+                </pic:pic>
+              </a:graphicData>
+            </a:graphic>
+          </wp:inline>
+        </w:drawing>
+      </w:r>
+    </w:p>
+    <w:p>
+      <w:pPr>
+        <w:pStyle w:val="NoSpacing"/>
+      </w:pPr>
+      <w:r>
+        <w:t>Strange that it’s not a better match visually</w:t>
+      </w:r>
+      <w:r>
+        <w:t xml:space="preserve"> like the above cases.</w:t>
+      </w:r>
+    </w:p>
+    <w:p>
+      <w:pPr>
+        <w:pStyle w:val="NoSpacing"/>
+      </w:pPr>
+      <w:proofErr w:type="gramStart"/>
+      <w:r>
+        <w:rPr>
+          <w:highlight w:val="cyan"/>
+        </w:rPr>
+        <w:t>Apparently</w:t>
+      </w:r>
+      <w:proofErr w:type="gramEnd"/>
+      <w:r>
+        <w:rPr>
+          <w:highlight w:val="cyan"/>
+        </w:rPr>
+        <w:t xml:space="preserve"> I needed to get 0.3 for the gammas, and didn’t go that far.</w:t>
+      </w:r>
+    </w:p>
+    <w:p>
+      <w:pPr>
+        <w:pStyle w:val="NoSpacing"/>
+      </w:pPr>
+      <w:r>
+        <w:t>With even bigger grid get this, which is not much different:</w:t>
+      </w:r>
+    </w:p>
+    <w:p>
+      <w:pPr>
+        <w:pStyle w:val="NoSpacing"/>
+      </w:pPr>
+      <w:r>
+        <w:t xml:space="preserve"> </w:t>
+      </w:r>
+      <w:r>
+        <w:t>(1.0, 0.0, 0.6666666666666666, 21.5, 21.5, 11.0, 12.0, 0.30, 0.1) -4961.719559184852</w:t>
+      </w:r>
+    </w:p>
+    <w:p>
+      <w:pPr>
+        <w:pStyle w:val="NoSpacing"/>
+      </w:pPr>
+    </w:p>
+    <w:p>
+      <w:pPr>
+        <w:pStyle w:val="NoSpacing"/>
+      </w:pPr>
+      <w:r>
+        <w:t>16b as planned</w:t>
+      </w:r>
+      <w:r>
+        <w:t xml:space="preserve"> with 16a</w:t>
+      </w:r>
+    </w:p>
+    <w:p>
+      <w:pPr>
+        <w:pStyle w:val="NoSpacing"/>
+      </w:pPr>
+      <w:r>
+        <w:t>It looks okay visually</w:t>
+      </w:r>
+      <w:r>
+        <w:t>, and the kinetic params are okay</w:t>
+      </w:r>
+      <w:r>
+        <w:t>, but the scaling factor is not very good, highlighted below:</w:t>
+      </w:r>
+    </w:p>
+    <w:p>
+      <w:pPr>
+        <w:pStyle w:val="NoSpacing"/>
+      </w:pPr>
+      <w:r>
+        <w:t>[</w:t>
+      </w:r>
+      <w:r>
+        <w:rPr>
+          <w:highlight w:val="yellow"/>
+        </w:rPr>
+        <w:t>1.89153477e+00</w:t>
+      </w:r>
+      <w:r>
+        <w:t xml:space="preserve"> 4.10798815e-03 4.39042344e-01 3.09097300e+01</w:t>
+      </w:r>
+    </w:p>
+    <w:p>
+      <w:pPr>
+        <w:pStyle w:val="NoSpacing"/>
+      </w:pPr>
+      <w:r>
+        <w:t xml:space="preserve"> 2.31617314e+01 1.90892567e+01 1.13489468e+01 1.39278627e-10</w:t>
+      </w:r>
+    </w:p>
+    <w:p>
+      <w:pPr>
+        <w:pStyle w:val="NoSpacing"/>
+      </w:pPr>
+      <w:r>
+        <w:t xml:space="preserve"> 8.08367926e-02] 652.9040035123369</w:t>
+      </w:r>
+    </w:p>
+    <w:p>
+      <w:pPr>
+        <w:pStyle w:val="NoSpacing"/>
+      </w:pPr>
+      <w:r>
+        <w:rPr>
+          <w:noProof/>
+        </w:rPr>
+        <w:drawing>
+          <wp:inline distT="0" distB="0" distL="0" distR="0" wp14:anchorId="6FE76A08" wp14:editId="6B2B6FA0">
+            <wp:extent cx="4117289" cy="2718964"/>
+            <wp:effectExtent l="0" t="0" r="0" b="5715"/>
+            <wp:docPr id="6" name="Picture 6"/>
+            <wp:cNvGraphicFramePr>
+              <a:graphicFrameLocks xmlns:a="http://schemas.openxmlformats.org/drawingml/2006/main" noChangeAspect="1"/>
+            </wp:cNvGraphicFramePr>
+            <a:graphic xmlns:a="http://schemas.openxmlformats.org/drawingml/2006/main">
+              <a:graphicData uri="http://schemas.openxmlformats.org/drawingml/2006/picture">
+                <pic:pic xmlns:pic="http://schemas.openxmlformats.org/drawingml/2006/picture">
+                  <pic:nvPicPr>
+                    <pic:cNvPr id="1" name=""/>
+                    <pic:cNvPicPr/>
+                  </pic:nvPicPr>
+                  <pic:blipFill>
+                    <a:blip r:embed="rId9"/>
+                    <a:stretch>
+                      <a:fillRect/>
+                    </a:stretch>
+                  </pic:blipFill>
+                  <pic:spPr>
+                    <a:xfrm>
+                      <a:off x="0" y="0"/>
+                      <a:ext cx="4134360" cy="2730237"/>
+                    </a:xfrm>
+                    <a:prstGeom prst="rect">
+                      <a:avLst/>
+                    </a:prstGeom>
+                  </pic:spPr>
+                </pic:pic>
+              </a:graphicData>
+            </a:graphic>
+          </wp:inline>
+        </w:drawing>
+      </w:r>
+    </w:p>
+    <w:p>
+      <w:pPr>
+        <w:pStyle w:val="NoSpacing"/>
+      </w:pPr>
+      <w:r>
+        <w:t xml:space="preserve">Tried to make 16b double </w:t>
+      </w:r>
+      <w:r>
+        <w:t>uncertainty and there was</w:t>
+      </w:r>
+      <w:r>
+        <w:t xml:space="preserve"> almost</w:t>
+      </w:r>
+      <w:r>
+        <w:t xml:space="preserve"> no change.</w:t>
+      </w:r>
+      <w:r>
+        <w:t xml:space="preserve"> </w:t>
+      </w:r>
+      <w:proofErr w:type="gramStart"/>
+      <w:r>
+        <w:t>So</w:t>
+      </w:r>
+      <w:proofErr w:type="gramEnd"/>
+      <w:r>
+        <w:t xml:space="preserve"> it really is that this local minimum seems to go towards the high scaling factor.</w:t>
+      </w:r>
+    </w:p>
+    <w:p>
+      <w:pPr>
+        <w:pStyle w:val="NoSpacing"/>
+      </w:pPr>
+      <w:r>
+        <w:t>One idea alternatively would be to have a sequential parameter estimation.</w:t>
+      </w:r>
+    </w:p>
+    <w:p>
+      <w:pPr>
+        <w:pStyle w:val="NoSpacing"/>
+        <w:numPr>
+          <w:ilvl w:val="0"/>
+          <w:numId w:val="2"/>
+        </w:numPr>
+      </w:pPr>
+      <w:r>
+        <w:t xml:space="preserve">using </w:t>
+      </w:r>
+      <w:r>
+        <w:t>SLSQP</w:t>
+      </w:r>
+      <w:r>
+        <w:t xml:space="preserve"> does not do things usefully.</w:t>
+      </w:r>
+    </w:p>
+    <w:p>
+      <w:r>
+        <w:br w:type="page"/>
+      </w:r>
+    </w:p>
+    <w:p>
+      <w:pPr>
+        <w:pStyle w:val="NoSpacing"/>
+      </w:pPr>
+      <w:r>
+        <w:lastRenderedPageBreak/>
+        <w:t xml:space="preserve">16d was </w:t>
+      </w:r>
+      <w:proofErr w:type="gramStart"/>
+      <w:r>
+        <w:t>similar</w:t>
+      </w:r>
+      <w:r>
+        <w:t xml:space="preserve"> to</w:t>
+      </w:r>
+      <w:proofErr w:type="gramEnd"/>
+      <w:r>
+        <w:t xml:space="preserve"> 16a</w:t>
+      </w:r>
+      <w:r>
+        <w:t>:</w:t>
+      </w:r>
+    </w:p>
+    <w:p>
+      <w:pPr>
+        <w:pStyle w:val="NoSpacing"/>
+      </w:pPr>
+      <w:r>
+        <w:t xml:space="preserve">Final map results from </w:t>
+      </w:r>
+      <w:proofErr w:type="spellStart"/>
+      <w:r>
+        <w:t>gridsearch</w:t>
+      </w:r>
+      <w:proofErr w:type="spellEnd"/>
+      <w:r>
+        <w:t xml:space="preserve">: (1.0, 0.0, 0.6666666666666666, 21.5, 21.5, 11.0, 12.0, 0.2, 0.1) final </w:t>
+      </w:r>
+      <w:proofErr w:type="spellStart"/>
+      <w:r>
+        <w:t>logP</w:t>
+      </w:r>
+      <w:proofErr w:type="spellEnd"/>
+      <w:r>
+        <w:t>: -4965.0914958436715</w:t>
+      </w:r>
+    </w:p>
+    <w:p>
+      <w:pPr>
+        <w:pStyle w:val="NoSpacing"/>
+      </w:pPr>
+      <w:r>
+        <w:t>(1.0, 0.0, 0.6666666666666666, 21.5, 21.5, 11.0, 12.0, 0.2, 0.1) -4965.0914958436715</w:t>
+      </w:r>
+    </w:p>
+    <w:p>
+      <w:pPr>
+        <w:pStyle w:val="NoSpacing"/>
+      </w:pPr>
+      <w:r>
+        <w:t>Bigger grid also about the same.</w:t>
+      </w:r>
+    </w:p>
+    <w:p>
+      <w:pPr>
+        <w:pStyle w:val="NoSpacing"/>
+      </w:pPr>
+      <w:r>
+        <w:t>(1.0, 0.0, 0.6666666666666666, 21.5, 21.5, 11.0, 12.0, 0.30000000000000004, 0.1) -4954.944185592541</w:t>
+      </w:r>
+    </w:p>
+    <w:p>
+      <w:pPr>
+        <w:pStyle w:val="NoSpacing"/>
+      </w:pPr>
+      <w:r>
+        <w:rPr>
+          <w:noProof/>
+        </w:rPr>
+        <w:drawing>
+          <wp:inline distT="0" distB="0" distL="0" distR="0" wp14:anchorId="3A3C6892" wp14:editId="7B453B11">
+            <wp:extent cx="3545956" cy="2341669"/>
+            <wp:effectExtent l="0" t="0" r="0" b="1905"/>
+            <wp:docPr id="7" name="Picture 7"/>
+            <wp:cNvGraphicFramePr>
+              <a:graphicFrameLocks xmlns:a="http://schemas.openxmlformats.org/drawingml/2006/main" noChangeAspect="1"/>
+            </wp:cNvGraphicFramePr>
+            <a:graphic xmlns:a="http://schemas.openxmlformats.org/drawingml/2006/main">
+              <a:graphicData uri="http://schemas.openxmlformats.org/drawingml/2006/picture">
+                <pic:pic xmlns:pic="http://schemas.openxmlformats.org/drawingml/2006/picture">
+                  <pic:nvPicPr>
+                    <pic:cNvPr id="1" name=""/>
+                    <pic:cNvPicPr/>
+                  </pic:nvPicPr>
+                  <pic:blipFill>
+                    <a:blip r:embed="rId8"/>
+                    <a:stretch>
+                      <a:fillRect/>
+                    </a:stretch>
+                  </pic:blipFill>
+                  <pic:spPr>
+                    <a:xfrm>
+                      <a:off x="0" y="0"/>
+                      <a:ext cx="3555895" cy="2348232"/>
+                    </a:xfrm>
+                    <a:prstGeom prst="rect">
+                      <a:avLst/>
+                    </a:prstGeom>
+                  </pic:spPr>
+                </pic:pic>
+              </a:graphicData>
+            </a:graphic>
+          </wp:inline>
+        </w:drawing>
+      </w:r>
+    </w:p>
+    <w:p>
+      <w:pPr>
+        <w:pStyle w:val="NoSpacing"/>
+      </w:pPr>
+      <w:r>
+        <w:t>16e then had this</w:t>
+      </w:r>
+      <w:r>
+        <w:t xml:space="preserve">, which is pretty </w:t>
+      </w:r>
+      <w:proofErr w:type="gramStart"/>
+      <w:r>
+        <w:t>similar to</w:t>
+      </w:r>
+      <w:proofErr w:type="gramEnd"/>
+      <w:r>
+        <w:t xml:space="preserve"> the 16b</w:t>
+      </w:r>
+      <w:r>
+        <w:t>. Obviously it’s a local minimum.</w:t>
+      </w:r>
+    </w:p>
+    <w:p>
+      <w:pPr>
+        <w:pStyle w:val="NoSpacing"/>
+      </w:pPr>
+      <w:r>
+        <w:t>[</w:t>
+      </w:r>
+      <w:r>
+        <w:rPr>
+          <w:highlight w:val="yellow"/>
+        </w:rPr>
+        <w:t>2.71694618e+00</w:t>
+      </w:r>
+      <w:r>
+        <w:t xml:space="preserve"> 4.51048101e-03 5.00771456e-01 2.64011542e+01</w:t>
+      </w:r>
+    </w:p>
+    <w:p>
+      <w:pPr>
+        <w:pStyle w:val="NoSpacing"/>
+      </w:pPr>
+      <w:r>
+        <w:t xml:space="preserve"> 2.34869779e+01 1.57809111e+01 1.09706465e+01 1.99366259e-06</w:t>
+      </w:r>
+    </w:p>
+    <w:p>
+      <w:pPr>
+        <w:pStyle w:val="NoSpacing"/>
+      </w:pPr>
+      <w:r>
+        <w:t xml:space="preserve"> 7.24099554e-02] 613.2649110505431</w:t>
+      </w:r>
+    </w:p>
+    <w:p>
+      <w:pPr>
+        <w:pStyle w:val="NoSpacing"/>
+      </w:pPr>
+      <w:r>
+        <w:rPr>
+          <w:noProof/>
+        </w:rPr>
+        <w:drawing>
+          <wp:inline distT="0" distB="0" distL="0" distR="0" wp14:anchorId="7201CCCF" wp14:editId="15075A43">
+            <wp:extent cx="3293279" cy="2174807"/>
+            <wp:effectExtent l="0" t="0" r="2540" b="0"/>
+            <wp:docPr id="8" name="Picture 8"/>
+            <wp:cNvGraphicFramePr>
+              <a:graphicFrameLocks xmlns:a="http://schemas.openxmlformats.org/drawingml/2006/main" noChangeAspect="1"/>
+            </wp:cNvGraphicFramePr>
+            <a:graphic xmlns:a="http://schemas.openxmlformats.org/drawingml/2006/main">
+              <a:graphicData uri="http://schemas.openxmlformats.org/drawingml/2006/picture">
+                <pic:pic xmlns:pic="http://schemas.openxmlformats.org/drawingml/2006/picture">
+                  <pic:nvPicPr>
+                    <pic:cNvPr id="1" name=""/>
+                    <pic:cNvPicPr/>
+                  </pic:nvPicPr>
+                  <pic:blipFill>
+                    <a:blip r:embed="rId10"/>
+                    <a:stretch>
+                      <a:fillRect/>
+                    </a:stretch>
+                  </pic:blipFill>
+                  <pic:spPr>
+                    <a:xfrm>
+                      <a:off x="0" y="0"/>
+                      <a:ext cx="3299668" cy="2179026"/>
+                    </a:xfrm>
+                    <a:prstGeom prst="rect">
+                      <a:avLst/>
+                    </a:prstGeom>
+                  </pic:spPr>
+                </pic:pic>
+              </a:graphicData>
+            </a:graphic>
+          </wp:inline>
+        </w:drawing>
+      </w:r>
+    </w:p>
+    <w:p>
+      <w:r>
+        <w:t>Note: tried BFGS and did not get anything much better.</w:t>
+      </w:r>
+    </w:p>
+    <w:p>
+      <w:pPr>
+        <w:pStyle w:val="NoSpacing"/>
+      </w:pPr>
+    </w:p>
+    <w:p>
+      <w:pPr>
+        <w:pStyle w:val="NoSpacing"/>
+      </w:pPr>
+    </w:p>
+    <w:p>
+      <w:r>
+        <w:br w:type="page"/>
+      </w:r>
+      <w:r>
+        <w:lastRenderedPageBreak/>
+        <w:t>C:\Users\fvs\Documents\GitHub\CheKiPEUQ\Examples\Example16\runfile_Example16a_opt.py</w:t>
+      </w:r>
+    </w:p>
+    <w:p>
+      <w:r>
+        <w:t xml:space="preserve">Using </w:t>
+      </w:r>
+      <w:proofErr w:type="spellStart"/>
+      <w:r>
+        <w:t>PE_object.doGridSearch</w:t>
+      </w:r>
+      <w:proofErr w:type="spellEnd"/>
+      <w:r>
+        <w:t>('</w:t>
+      </w:r>
+      <w:proofErr w:type="spellStart"/>
+      <w:r>
+        <w:t>doOptimizeNegLogP</w:t>
+      </w:r>
+      <w:proofErr w:type="spellEnd"/>
+      <w:r>
+        <w:t xml:space="preserve">', </w:t>
+      </w:r>
+      <w:proofErr w:type="spellStart"/>
+      <w:r>
+        <w:t>gridSamplingAbsoluteIntervalSize</w:t>
+      </w:r>
+      <w:proofErr w:type="spellEnd"/>
+      <w:r>
+        <w:t xml:space="preserve">=[ 0.10, 0.005, 0.50/3, 20, 20, 2, 2, 0.1, 0.1], </w:t>
+      </w:r>
+      <w:proofErr w:type="spellStart"/>
+      <w:r>
+        <w:t>gridSamplingNumOfIntervals</w:t>
+      </w:r>
+      <w:proofErr w:type="spellEnd"/>
+      <w:r>
+        <w:t xml:space="preserve">=[1,1,1,1,1,1,1,1,1], </w:t>
+      </w:r>
+      <w:proofErr w:type="spellStart"/>
+      <w:r>
+        <w:t>passThroughArgs</w:t>
+      </w:r>
+      <w:proofErr w:type="spellEnd"/>
+      <w:r>
+        <w:t>={"</w:t>
+      </w:r>
+      <w:proofErr w:type="spellStart"/>
+      <w:r>
+        <w:t>method":"Powell</w:t>
+      </w:r>
+      <w:proofErr w:type="spellEnd"/>
+      <w:r>
+        <w:t>"})#, "maxiter":1000, "</w:t>
+      </w:r>
+      <w:proofErr w:type="spellStart"/>
+      <w:r>
+        <w:t>verbose":False</w:t>
+      </w:r>
+      <w:proofErr w:type="spellEnd"/>
+      <w:r>
+        <w:t>})</w:t>
+      </w:r>
+    </w:p>
+    <w:p>
+      <w:r>
+        <w:t>Gave:</w:t>
+      </w:r>
+    </w:p>
+    <w:p>
+      <w:r>
+        <w:br w:type="page"/>
+      </w:r>
+    </w:p>
+    <w:p>
+      <w:pPr>
+        <w:pStyle w:val="NoSpacing"/>
+      </w:pPr>
+      <w:r>
+        <w:lastRenderedPageBreak/>
+        <w:t>16c tried</w:t>
+      </w:r>
+      <w:r>
+        <w:t xml:space="preserve"> no initial guess and 100,000 </w:t>
+      </w:r>
+      <w:proofErr w:type="spellStart"/>
+      <w:r>
+        <w:t>mcmc</w:t>
+      </w:r>
+      <w:proofErr w:type="spellEnd"/>
+      <w:r>
+        <w:t xml:space="preserve"> length, which means input was:</w:t>
+      </w:r>
+    </w:p>
+    <w:p>
+      <w:pPr>
+        <w:pStyle w:val="NoSpacing"/>
+      </w:pPr>
+      <w:proofErr w:type="spellStart"/>
+      <w:r>
+        <w:t>UserInput.model</w:t>
+      </w:r>
+      <w:proofErr w:type="spellEnd"/>
+      <w:r>
+        <w:t>['</w:t>
+      </w:r>
+      <w:proofErr w:type="spellStart"/>
+      <w:r>
+        <w:t>InputParameterPriorValues</w:t>
+      </w:r>
+      <w:proofErr w:type="spellEnd"/>
+      <w:r>
+        <w:t xml:space="preserve">'] = [ 1.0, 0.0, 0.50, 41.5, 41.5, 13.0, 13.0, 0.1, 0.1] # Ea1_mean, Ea2_mean, log_A1_mean, log_A2_mean, gamma_1_mean, gamma_2_mean  </w:t>
+      </w:r>
+    </w:p>
+    <w:p>
+      <w:pPr>
+        <w:pStyle w:val="NoSpacing"/>
+      </w:pPr>
+      <w:r>
+        <w:t xml:space="preserve">Output was: </w:t>
+      </w:r>
+      <w:r>
+        <w:t>[9.85030462e-01 4.93570288e-04 3.09149191e-03 3.50171900e+01</w:t>
+      </w:r>
+    </w:p>
+    <w:p>
+      <w:pPr>
+        <w:pStyle w:val="NoSpacing"/>
+      </w:pPr>
+      <w:r>
+        <w:t xml:space="preserve"> 1.75795603e+02 2.14684711e+01 2.59394822e+01 4.13007251e-01</w:t>
+      </w:r>
+    </w:p>
+    <w:p>
+      <w:pPr>
+        <w:pStyle w:val="NoSpacing"/>
+      </w:pPr>
+      <w:r>
+        <w:t xml:space="preserve"> 3.27442809e-01]</w:t>
+      </w:r>
+    </w:p>
+    <w:p>
+      <w:pPr>
+        <w:pStyle w:val="NoSpacing"/>
+      </w:pPr>
+    </w:p>
+    <w:p>
+      <w:pPr>
+        <w:pStyle w:val="NoSpacing"/>
+      </w:pPr>
+      <w:r>
+        <w:rPr>
+          <w:noProof/>
+        </w:rPr>
+        <w:drawing>
+          <wp:inline distT="0" distB="0" distL="0" distR="0" wp14:anchorId="5C5A579E" wp14:editId="2ED6165F">
+            <wp:extent cx="2462873" cy="1626425"/>
+            <wp:effectExtent l="0" t="0" r="0" b="0"/>
+            <wp:docPr id="9" name="Picture 9"/>
+            <wp:cNvGraphicFramePr>
+              <a:graphicFrameLocks xmlns:a="http://schemas.openxmlformats.org/drawingml/2006/main" noChangeAspect="1"/>
+            </wp:cNvGraphicFramePr>
+            <a:graphic xmlns:a="http://schemas.openxmlformats.org/drawingml/2006/main">
+              <a:graphicData uri="http://schemas.openxmlformats.org/drawingml/2006/picture">
+                <pic:pic xmlns:pic="http://schemas.openxmlformats.org/drawingml/2006/picture">
+                  <pic:nvPicPr>
+                    <pic:cNvPr id="1" name=""/>
+                    <pic:cNvPicPr/>
+                  </pic:nvPicPr>
+                  <pic:blipFill>
+                    <a:blip r:embed="rId11"/>
+                    <a:stretch>
+                      <a:fillRect/>
+                    </a:stretch>
+                  </pic:blipFill>
+                  <pic:spPr>
+                    <a:xfrm>
+                      <a:off x="0" y="0"/>
+                      <a:ext cx="2473656" cy="1633546"/>
+                    </a:xfrm>
+                    <a:prstGeom prst="rect">
+                      <a:avLst/>
+                    </a:prstGeom>
+                  </pic:spPr>
+                </pic:pic>
+              </a:graphicData>
+            </a:graphic>
+          </wp:inline>
+        </w:drawing>
+      </w:r>
+    </w:p>
+    <w:p>
+      <w:pPr>
+        <w:pStyle w:val="NoSpacing"/>
+      </w:pPr>
+      <w:r>
+        <w:t>Now doing another 100,000 from there.</w:t>
+      </w:r>
+      <w:r>
+        <w:t xml:space="preserve"> Was not useful.</w:t>
+      </w:r>
+    </w:p>
+    <w:p>
+      <w:r>
+        <w:br w:type="page"/>
+      </w:r>
+    </w:p>
+    <w:p>
+      <w:pPr>
+        <w:pStyle w:val="NoSpacing"/>
+      </w:pPr>
+      <w:r>
+        <w:lastRenderedPageBreak/>
+        <w:t>Found a way that works:</w:t>
+      </w:r>
+    </w:p>
+    <w:p>
+      <w:pPr>
+        <w:pStyle w:val="NoSpacing"/>
+      </w:pPr>
+      <w:r>
+        <w:t>runfile_Example16a_BPE_grid_opt</w:t>
+      </w:r>
+      <w:r>
+        <w:t xml:space="preserve">: </w:t>
+      </w:r>
+    </w:p>
+    <w:p>
+      <w:pPr>
+        <w:pStyle w:val="NoSpacing"/>
+      </w:pPr>
+      <w:proofErr w:type="spellStart"/>
+      <w:r>
+        <w:t>PE_object.doGridSearch</w:t>
+      </w:r>
+      <w:proofErr w:type="spellEnd"/>
+      <w:r>
+        <w:t>('</w:t>
+      </w:r>
+      <w:proofErr w:type="spellStart"/>
+      <w:r>
+        <w:t>doOptimizeNegLogP</w:t>
+      </w:r>
+      <w:proofErr w:type="spellEnd"/>
+      <w:r>
+        <w:t xml:space="preserve">', </w:t>
+      </w:r>
+      <w:proofErr w:type="spellStart"/>
+      <w:r>
+        <w:t>gridSamplingAbsoluteIntervalSize</w:t>
+      </w:r>
+      <w:proofErr w:type="spellEnd"/>
+      <w:r>
+        <w:t xml:space="preserve">=[ 0.10, 0.005, 0.50/3, 20, 20, 2, 2, 0.1, 0.1], </w:t>
+      </w:r>
+      <w:proofErr w:type="spellStart"/>
+      <w:r>
+        <w:t>gridSamplingNumOfIntervals</w:t>
+      </w:r>
+      <w:proofErr w:type="spellEnd"/>
+      <w:r>
+        <w:t xml:space="preserve">=[0,0,1,1,1,1,1,0,0], </w:t>
+      </w:r>
+      <w:proofErr w:type="spellStart"/>
+      <w:r>
+        <w:t>passThroughArgs</w:t>
+      </w:r>
+      <w:proofErr w:type="spellEnd"/>
+      <w:r>
+        <w:t>={"method":"</w:t>
+      </w:r>
+      <w:proofErr w:type="spellStart"/>
+      <w:r>
+        <w:t>Nelder</w:t>
+      </w:r>
+      <w:proofErr w:type="spellEnd"/>
+      <w:r>
+        <w:t>-Mead", "</w:t>
+      </w:r>
+      <w:proofErr w:type="spellStart"/>
+      <w:r>
+        <w:t>verbose":False</w:t>
+      </w:r>
+      <w:proofErr w:type="spellEnd"/>
+      <w:r>
+        <w:t>})#, "maxiter":1000, "</w:t>
+      </w:r>
+      <w:proofErr w:type="spellStart"/>
+      <w:r>
+        <w:t>verbose":False</w:t>
+      </w:r>
+      <w:proofErr w:type="spellEnd"/>
+      <w:r>
+        <w:t>})</w:t>
+      </w:r>
+    </w:p>
+    <w:p>
+      <w:pPr>
+        <w:pStyle w:val="NoSpacing"/>
+      </w:pPr>
+      <w:r>
+        <w:rPr>
+          <w:noProof/>
+        </w:rPr>
+        <w:drawing>
+          <wp:inline distT="0" distB="0" distL="0" distR="0" wp14:anchorId="44D33B32" wp14:editId="7F0E86A3">
+            <wp:extent cx="3515634" cy="2321645"/>
+            <wp:effectExtent l="0" t="0" r="8890" b="2540"/>
+            <wp:docPr id="10" name="Picture 10"/>
+            <wp:cNvGraphicFramePr>
+              <a:graphicFrameLocks xmlns:a="http://schemas.openxmlformats.org/drawingml/2006/main" noChangeAspect="1"/>
+            </wp:cNvGraphicFramePr>
+            <a:graphic xmlns:a="http://schemas.openxmlformats.org/drawingml/2006/main">
+              <a:graphicData uri="http://schemas.openxmlformats.org/drawingml/2006/picture">
+                <pic:pic xmlns:pic="http://schemas.openxmlformats.org/drawingml/2006/picture">
+                  <pic:nvPicPr>
+                    <pic:cNvPr id="1" name=""/>
+                    <pic:cNvPicPr/>
+                  </pic:nvPicPr>
+                  <pic:blipFill>
+                    <a:blip r:embed="rId12"/>
+                    <a:stretch>
+                      <a:fillRect/>
+                    </a:stretch>
+                  </pic:blipFill>
+                  <pic:spPr>
+                    <a:xfrm>
+                      <a:off x="0" y="0"/>
+                      <a:ext cx="3546980" cy="2342345"/>
+                    </a:xfrm>
+                    <a:prstGeom prst="rect">
+                      <a:avLst/>
+                    </a:prstGeom>
+                  </pic:spPr>
+                </pic:pic>
+              </a:graphicData>
+            </a:graphic>
+          </wp:inline>
+        </w:drawing>
+      </w:r>
+    </w:p>
+    <w:p>
+      <w:pPr>
+        <w:pStyle w:val="NoSpacing"/>
+      </w:pPr>
+      <w:r>
+        <w:t xml:space="preserve">Doing it again with </w:t>
+      </w:r>
+      <w:proofErr w:type="spellStart"/>
+      <w:r>
+        <w:t>maxiter</w:t>
+      </w:r>
+      <w:proofErr w:type="spellEnd"/>
+      <w:r>
+        <w:t xml:space="preserve"> of 5000.</w:t>
+      </w:r>
+    </w:p>
+    <w:p>
+      <w:pPr>
+        <w:pStyle w:val="NoSpacing"/>
+      </w:pPr>
+    </w:p>
+    <w:p>
+      <w:pPr>
+        <w:pStyle w:val="NoSpacing"/>
+      </w:pPr>
+    </w:p>
+    <w:p>
+      <w:pPr>
+        <w:pStyle w:val="NoSpacing"/>
+      </w:pPr>
+    </w:p>
+    <w:p>
+      <w:pPr>
+        <w:pStyle w:val="NoSpacing"/>
+      </w:pPr>
+    </w:p>
+    <w:p>
+      <w:r>
+        <w:br w:type="page"/>
+      </w:r>
+    </w:p>
+    <w:p>
+      <w:pPr>
+        <w:pStyle w:val="NoSpacing"/>
+      </w:pPr>
+      <w:r>
+        <w:lastRenderedPageBreak/>
+        <w:t>Changed Strategy somewhat, now doing a series of grid searches which will then be optimized:</w:t>
+      </w:r>
+    </w:p>
+    <w:p>
+      <w:pPr>
+        <w:pStyle w:val="NoSpacing"/>
+      </w:pPr>
+      <w:r>
+        <w:rPr>
+          <w:b/>
+          <w:bCs/>
+        </w:rPr>
+        <w:t>Example 16a_BPE_grid:</w:t>
+      </w:r>
+      <w:r>
+        <w:t xml:space="preserve"> </w:t>
+      </w:r>
+    </w:p>
+    <w:p>
+      <w:pPr>
+        <w:pStyle w:val="NoSpacing"/>
+      </w:pPr>
+      <w:r>
+        <w:t xml:space="preserve">Final map results from </w:t>
+      </w:r>
+      <w:proofErr w:type="spellStart"/>
+      <w:r>
+        <w:t>gridsearch</w:t>
+      </w:r>
+      <w:proofErr w:type="spellEnd"/>
+      <w:r>
+        <w:t xml:space="preserve">: (1.1, 0.0, 0.16666666666666669, 21.5, 21.5, 11.0, 13.0, 0.2, 0.1) final </w:t>
+      </w:r>
+      <w:proofErr w:type="spellStart"/>
+      <w:r>
+        <w:t>logP</w:t>
+      </w:r>
+      <w:proofErr w:type="spellEnd"/>
+      <w:r>
+        <w:t>: -8752.761553714412</w:t>
+      </w:r>
+    </w:p>
+    <w:p>
+      <w:pPr>
+        <w:pStyle w:val="NoSpacing"/>
+      </w:pPr>
+      <w:r>
+        <w:rPr>
+          <w:noProof/>
+        </w:rPr>
+        <w:drawing>
+          <wp:inline distT="0" distB="0" distL="0" distR="0" wp14:anchorId="1453217A" wp14:editId="643D0D61">
+            <wp:extent cx="2102453" cy="1388412"/>
+            <wp:effectExtent l="0" t="0" r="0" b="2540"/>
+            <wp:docPr id="12" name="Picture 12"/>
+            <wp:cNvGraphicFramePr>
+              <a:graphicFrameLocks xmlns:a="http://schemas.openxmlformats.org/drawingml/2006/main" noChangeAspect="1"/>
+            </wp:cNvGraphicFramePr>
+            <a:graphic xmlns:a="http://schemas.openxmlformats.org/drawingml/2006/main">
+              <a:graphicData uri="http://schemas.openxmlformats.org/drawingml/2006/picture">
+                <pic:pic xmlns:pic="http://schemas.openxmlformats.org/drawingml/2006/picture">
+                  <pic:nvPicPr>
+                    <pic:cNvPr id="1" name=""/>
+                    <pic:cNvPicPr/>
+                  </pic:nvPicPr>
+                  <pic:blipFill>
+                    <a:blip r:embed="rId13"/>
+                    <a:stretch>
+                      <a:fillRect/>
+                    </a:stretch>
+                  </pic:blipFill>
+                  <pic:spPr>
+                    <a:xfrm>
+                      <a:off x="0" y="0"/>
+                      <a:ext cx="2149194" cy="1419279"/>
+                    </a:xfrm>
+                    <a:prstGeom prst="rect">
+                      <a:avLst/>
+                    </a:prstGeom>
+                  </pic:spPr>
+                </pic:pic>
+              </a:graphicData>
+            </a:graphic>
+          </wp:inline>
+        </w:drawing>
+      </w:r>
+    </w:p>
+    <w:p>
+      <w:pPr>
+        <w:pStyle w:val="NoSpacing"/>
+        <w:rPr>
+          <w:b/>
+          <w:bCs/>
+        </w:rPr>
+      </w:pPr>
+      <w:r>
+        <w:rPr>
+          <w:b/>
+          <w:bCs/>
+        </w:rPr>
+        <w:t>Example 16a_BPE_grid_</w:t>
+      </w:r>
+      <w:proofErr w:type="gramStart"/>
+      <w:r>
+        <w:rPr>
+          <w:b/>
+          <w:bCs/>
+        </w:rPr>
+        <w:t>opt:</w:t>
+      </w:r>
+      <w:proofErr w:type="gramEnd"/>
+      <w:r>
+        <w:rPr>
+          <w:b/>
+          <w:bCs/>
+        </w:rPr>
+        <w:t xml:space="preserve"> with </w:t>
+      </w:r>
+      <w:proofErr w:type="spellStart"/>
+      <w:r>
+        <w:rPr>
+          <w:b/>
+          <w:bCs/>
+        </w:rPr>
+        <w:t>Nelder</w:t>
+      </w:r>
+      <w:proofErr w:type="spellEnd"/>
+      <w:r>
+        <w:rPr>
+          <w:b/>
+          <w:bCs/>
+        </w:rPr>
+        <w:t>-Mead and up to 5000 simulation iterations per point.</w:t>
+      </w:r>
+    </w:p>
+    <w:p>
+      <w:pPr>
+        <w:pStyle w:val="NoSpacing"/>
+      </w:pPr>
+      <w:r>
+        <w:t xml:space="preserve">Final map results from </w:t>
+      </w:r>
+      <w:proofErr w:type="spellStart"/>
+      <w:r>
+        <w:t>gridsearch</w:t>
+      </w:r>
+      <w:proofErr w:type="spellEnd"/>
+      <w:r>
+        <w:t>: [1.23943326e+00 1.95055604e-03 5.62199599e-01 2.60209307e+01</w:t>
+      </w:r>
+    </w:p>
+    <w:p>
+      <w:pPr>
+        <w:pStyle w:val="NoSpacing"/>
+      </w:pPr>
+      <w:r>
+        <w:t xml:space="preserve"> 4.47401296e+01 1.40086172e+01 2.92348678e+01 4.22570091e-02</w:t>
+      </w:r>
+    </w:p>
+    <w:p>
+      <w:pPr>
+        <w:pStyle w:val="NoSpacing"/>
+      </w:pPr>
+      <w:r>
+        <w:t xml:space="preserve"> 2.22870485e-02] final </w:t>
+      </w:r>
+      <w:proofErr w:type="spellStart"/>
+      <w:r>
+        <w:t>logP</w:t>
+      </w:r>
+      <w:proofErr w:type="spellEnd"/>
+      <w:r>
+        <w:t>: 779.8462737897203</w:t>
+      </w:r>
+    </w:p>
+    <w:p>
+      <w:pPr>
+        <w:pStyle w:val="NoSpacing"/>
+      </w:pPr>
+      <w:r>
+        <w:rPr>
+          <w:noProof/>
+        </w:rPr>
+        <w:drawing>
+          <wp:inline distT="0" distB="0" distL="0" distR="0" wp14:anchorId="7B40EF01" wp14:editId="456D56CD">
+            <wp:extent cx="2041620" cy="1348239"/>
+            <wp:effectExtent l="0" t="0" r="0" b="4445"/>
+            <wp:docPr id="14" name="Picture 14"/>
+            <wp:cNvGraphicFramePr>
+              <a:graphicFrameLocks xmlns:a="http://schemas.openxmlformats.org/drawingml/2006/main" noChangeAspect="1"/>
+            </wp:cNvGraphicFramePr>
+            <a:graphic xmlns:a="http://schemas.openxmlformats.org/drawingml/2006/main">
+              <a:graphicData uri="http://schemas.openxmlformats.org/drawingml/2006/picture">
+                <pic:pic xmlns:pic="http://schemas.openxmlformats.org/drawingml/2006/picture">
+                  <pic:nvPicPr>
+                    <pic:cNvPr id="1" name=""/>
+                    <pic:cNvPicPr/>
+                  </pic:nvPicPr>
+                  <pic:blipFill>
+                    <a:blip r:embed="rId12"/>
+                    <a:stretch>
+                      <a:fillRect/>
+                    </a:stretch>
+                  </pic:blipFill>
+                  <pic:spPr>
+                    <a:xfrm>
+                      <a:off x="0" y="0"/>
+                      <a:ext cx="2069502" cy="1366652"/>
+                    </a:xfrm>
+                    <a:prstGeom prst="rect">
+                      <a:avLst/>
+                    </a:prstGeom>
+                  </pic:spPr>
+                </pic:pic>
+              </a:graphicData>
+            </a:graphic>
+          </wp:inline>
+        </w:drawing>
+      </w:r>
+    </w:p>
+    <w:p>
+      <w:pPr>
+        <w:pStyle w:val="NoSpacing"/>
+        <w:rPr>
+          <w:b/>
+          <w:bCs/>
+        </w:rPr>
+      </w:pPr>
+      <w:r>
+        <w:rPr>
+          <w:b/>
+          <w:bCs/>
+        </w:rPr>
+        <w:t>Example 16a_BPE_grid_mcmc: 243 points with no burn in and 1000 samplings each.</w:t>
+      </w:r>
+    </w:p>
+    <w:p>
+      <w:pPr>
+        <w:pStyle w:val="NoSpacing"/>
+      </w:pPr>
+      <w:r>
+        <w:t>This did not seem to work:</w:t>
+      </w:r>
+    </w:p>
+    <w:p>
+      <w:pPr>
+        <w:pStyle w:val="NoSpacing"/>
+      </w:pPr>
+      <w:r>
+        <w:t xml:space="preserve">Final map results from </w:t>
+      </w:r>
+      <w:proofErr w:type="spellStart"/>
+      <w:r>
+        <w:t>gridsearch</w:t>
+      </w:r>
+      <w:proofErr w:type="spellEnd"/>
+      <w:r>
+        <w:t xml:space="preserve">: [ 1.   0.   0.5 41.5 41.5 13.  13.   </w:t>
+      </w:r>
+      <w:proofErr w:type="gramStart"/>
+      <w:r>
+        <w:t>0.1  0.1</w:t>
+      </w:r>
+      <w:proofErr w:type="gramEnd"/>
+      <w:r>
+        <w:t xml:space="preserve">] final </w:t>
+      </w:r>
+      <w:proofErr w:type="spellStart"/>
+      <w:r>
+        <w:t>logP</w:t>
+      </w:r>
+      <w:proofErr w:type="spellEnd"/>
+      <w:r>
+        <w:t>: [0.]</w:t>
+      </w:r>
       <w:bookmarkStart w:id="0" w:name="_GoBack"/>
       <w:bookmarkEnd w:id="0"/>
+    </w:p>
+    <w:p>
+      <w:pPr>
+        <w:pStyle w:val="NoSpacing"/>
+        <w:rPr>
+          <w:b/>
+          <w:bCs/>
+        </w:rPr>
+      </w:pPr>
+      <w:r>
+        <w:rPr>
+          <w:noProof/>
+        </w:rPr>
+        <w:drawing>
+          <wp:inline distT="0" distB="0" distL="0" distR="0" wp14:anchorId="6460D2EB" wp14:editId="083D9BBB">
+            <wp:extent cx="1778838" cy="1174704"/>
+            <wp:effectExtent l="0" t="0" r="0" b="6985"/>
+            <wp:docPr id="16" name="Picture 16"/>
+            <wp:cNvGraphicFramePr>
+              <a:graphicFrameLocks xmlns:a="http://schemas.openxmlformats.org/drawingml/2006/main" noChangeAspect="1"/>
+            </wp:cNvGraphicFramePr>
+            <a:graphic xmlns:a="http://schemas.openxmlformats.org/drawingml/2006/main">
+              <a:graphicData uri="http://schemas.openxmlformats.org/drawingml/2006/picture">
+                <pic:pic xmlns:pic="http://schemas.openxmlformats.org/drawingml/2006/picture">
+                  <pic:nvPicPr>
+                    <pic:cNvPr id="1" name=""/>
+                    <pic:cNvPicPr/>
+                  </pic:nvPicPr>
+                  <pic:blipFill>
+                    <a:blip r:embed="rId14"/>
+                    <a:stretch>
+                      <a:fillRect/>
+                    </a:stretch>
+                  </pic:blipFill>
+                  <pic:spPr>
+                    <a:xfrm>
+                      <a:off x="0" y="0"/>
+                      <a:ext cx="1799074" cy="1188068"/>
+                    </a:xfrm>
+                    <a:prstGeom prst="rect">
+                      <a:avLst/>
+                    </a:prstGeom>
+                  </pic:spPr>
+                </pic:pic>
+              </a:graphicData>
+            </a:graphic>
+          </wp:inline>
+        </w:drawing>
+      </w:r>
+    </w:p>
+    <w:p>
+      <w:pPr>
+        <w:pStyle w:val="NoSpacing"/>
+        <w:rPr>
+          <w:b/>
+          <w:bCs/>
+        </w:rPr>
+      </w:pPr>
+    </w:p>
+    <w:p>
+      <w:pPr>
+        <w:pStyle w:val="NoSpacing"/>
+      </w:pPr>
+      <w:r>
+        <w:rPr>
+          <w:b/>
+          <w:bCs/>
+        </w:rPr>
+        <w:t xml:space="preserve">Example 16a_CPE_grid: </w:t>
+      </w:r>
+      <w:r>
+        <w:t>1,361,367 grid points. On the order of 5 hours to run.</w:t>
+      </w:r>
+    </w:p>
+    <w:p>
+      <w:pPr>
+        <w:pStyle w:val="NoSpacing"/>
+      </w:pPr>
+      <w:r>
+        <w:t xml:space="preserve">Final map results from </w:t>
+      </w:r>
+      <w:proofErr w:type="spellStart"/>
+      <w:r>
+        <w:t>gridsearch</w:t>
+      </w:r>
+      <w:proofErr w:type="spellEnd"/>
+      <w:r>
+        <w:t xml:space="preserve">: (1.1, 0.0, 0.16666666666666669, 21.5, 21.5, 11.0, 13.0, 0.2, 0.1) final </w:t>
+      </w:r>
+      <w:proofErr w:type="spellStart"/>
+      <w:r>
+        <w:t>logP</w:t>
+      </w:r>
+      <w:proofErr w:type="spellEnd"/>
+      <w:r>
+        <w:t>: -8738.991106967724</w:t>
+      </w:r>
+    </w:p>
+    <w:p>
+      <w:pPr>
+        <w:pStyle w:val="NoSpacing"/>
+        <w:rPr>
+          <w:b/>
+          <w:bCs/>
+        </w:rPr>
+      </w:pPr>
+      <w:r>
+        <w:rPr>
+          <w:noProof/>
+        </w:rPr>
+        <w:drawing>
+          <wp:inline distT="0" distB="0" distL="0" distR="0" wp14:anchorId="3EC30A53" wp14:editId="719F1507">
+            <wp:extent cx="2117141" cy="1398112"/>
+            <wp:effectExtent l="0" t="0" r="0" b="0"/>
+            <wp:docPr id="11" name="Picture 11"/>
+            <wp:cNvGraphicFramePr>
+              <a:graphicFrameLocks xmlns:a="http://schemas.openxmlformats.org/drawingml/2006/main" noChangeAspect="1"/>
+            </wp:cNvGraphicFramePr>
+            <a:graphic xmlns:a="http://schemas.openxmlformats.org/drawingml/2006/main">
+              <a:graphicData uri="http://schemas.openxmlformats.org/drawingml/2006/picture">
+                <pic:pic xmlns:pic="http://schemas.openxmlformats.org/drawingml/2006/picture">
+                  <pic:nvPicPr>
+                    <pic:cNvPr id="1" name=""/>
+                    <pic:cNvPicPr/>
+                  </pic:nvPicPr>
+                  <pic:blipFill>
+                    <a:blip r:embed="rId13"/>
+                    <a:stretch>
+                      <a:fillRect/>
+                    </a:stretch>
+                  </pic:blipFill>
+                  <pic:spPr>
+                    <a:xfrm>
+                      <a:off x="0" y="0"/>
+                      <a:ext cx="2170638" cy="1433440"/>
+                    </a:xfrm>
+                    <a:prstGeom prst="rect">
+                      <a:avLst/>
+                    </a:prstGeom>
+                  </pic:spPr>
+                </pic:pic>
+              </a:graphicData>
+            </a:graphic>
+          </wp:inline>
+        </w:drawing>
+      </w:r>
+    </w:p>
+    <w:p>
+      <w:pPr>
+        <w:pStyle w:val="NoSpacing"/>
+        <w:rPr>
+          <w:b/>
+          <w:bCs/>
+        </w:rPr>
+      </w:pPr>
+      <w:r>
+        <w:rPr>
+          <w:b/>
+          <w:bCs/>
+        </w:rPr>
+        <w:t>Example 16a_CPE_grid_</w:t>
+      </w:r>
+      <w:proofErr w:type="gramStart"/>
+      <w:r>
+        <w:rPr>
+          <w:b/>
+          <w:bCs/>
+        </w:rPr>
+        <w:t>opt:</w:t>
+      </w:r>
+      <w:proofErr w:type="gramEnd"/>
+      <w:r>
+        <w:rPr>
+          <w:b/>
+          <w:bCs/>
+        </w:rPr>
+        <w:t xml:space="preserve"> with </w:t>
+      </w:r>
+      <w:proofErr w:type="spellStart"/>
+      <w:r>
+        <w:rPr>
+          <w:b/>
+          <w:bCs/>
+        </w:rPr>
+        <w:t>Nelder</w:t>
+      </w:r>
+      <w:proofErr w:type="spellEnd"/>
+      <w:r>
+        <w:rPr>
+          <w:b/>
+          <w:bCs/>
+        </w:rPr>
+        <w:t>-Mead and up to 5000 simulation iterations per point.</w:t>
+      </w:r>
+    </w:p>
+    <w:p>
+      <w:pPr>
+        <w:pStyle w:val="NoSpacing"/>
+      </w:pPr>
+      <w:r>
+        <w:t xml:space="preserve">Final map results from </w:t>
+      </w:r>
+      <w:proofErr w:type="spellStart"/>
+      <w:r>
+        <w:t>gridsearch</w:t>
+      </w:r>
+      <w:proofErr w:type="spellEnd"/>
+      <w:r>
+        <w:t>: [1.17855879e+00 1.56599493e-03 4.89378831e-01 5.01380589e+01</w:t>
+      </w:r>
+    </w:p>
+    <w:p>
+      <w:pPr>
+        <w:pStyle w:val="NoSpacing"/>
+      </w:pPr>
+      <w:r>
+        <w:lastRenderedPageBreak/>
+        <w:t xml:space="preserve"> 2.47742710e+01 3.31859754e+01 1.33279804e+01 1.37736928e-02</w:t>
+      </w:r>
+    </w:p>
+    <w:p>
+      <w:pPr>
+        <w:pStyle w:val="NoSpacing"/>
+      </w:pPr>
+      <w:r>
+        <w:t xml:space="preserve"> 1.18045551e-01] final </w:t>
+      </w:r>
+      <w:proofErr w:type="spellStart"/>
+      <w:r>
+        <w:t>logP</w:t>
+      </w:r>
+      <w:proofErr w:type="spellEnd"/>
+      <w:r>
+        <w:t>: 831.2464561309017</w:t>
+      </w:r>
+    </w:p>
+    <w:p>
+      <w:pPr>
+        <w:pStyle w:val="NoSpacing"/>
+        <w:rPr>
+          <w:b/>
+          <w:bCs/>
+        </w:rPr>
+      </w:pPr>
+      <w:r>
+        <w:rPr>
+          <w:noProof/>
+        </w:rPr>
+        <w:drawing>
+          <wp:inline distT="0" distB="0" distL="0" distR="0" wp14:anchorId="3BAE118F" wp14:editId="72C5D1EF">
+            <wp:extent cx="2931038" cy="1935591"/>
+            <wp:effectExtent l="0" t="0" r="3175" b="7620"/>
+            <wp:docPr id="13" name="Picture 13"/>
+            <wp:cNvGraphicFramePr>
+              <a:graphicFrameLocks xmlns:a="http://schemas.openxmlformats.org/drawingml/2006/main" noChangeAspect="1"/>
+            </wp:cNvGraphicFramePr>
+            <a:graphic xmlns:a="http://schemas.openxmlformats.org/drawingml/2006/main">
+              <a:graphicData uri="http://schemas.openxmlformats.org/drawingml/2006/picture">
+                <pic:pic xmlns:pic="http://schemas.openxmlformats.org/drawingml/2006/picture">
+                  <pic:nvPicPr>
+                    <pic:cNvPr id="1" name=""/>
+                    <pic:cNvPicPr/>
+                  </pic:nvPicPr>
+                  <pic:blipFill>
+                    <a:blip r:embed="rId15"/>
+                    <a:stretch>
+                      <a:fillRect/>
+                    </a:stretch>
+                  </pic:blipFill>
+                  <pic:spPr>
+                    <a:xfrm>
+                      <a:off x="0" y="0"/>
+                      <a:ext cx="2952224" cy="1949582"/>
+                    </a:xfrm>
+                    <a:prstGeom prst="rect">
+                      <a:avLst/>
+                    </a:prstGeom>
+                  </pic:spPr>
+                </pic:pic>
+              </a:graphicData>
+            </a:graphic>
+          </wp:inline>
+        </w:drawing>
+      </w:r>
+    </w:p>
+    <w:p>
+      <w:pPr>
+        <w:pStyle w:val="NoSpacing"/>
+        <w:rPr>
+          <w:b/>
+          <w:bCs/>
+        </w:rPr>
+      </w:pPr>
+      <w:r>
+        <w:rPr>
+          <w:b/>
+          <w:bCs/>
+        </w:rPr>
+        <w:t>Example 16a_CPE_grid_mcmc: 243 points with no burn in and 1000 samplings each.</w:t>
+      </w:r>
+    </w:p>
+    <w:p>
+      <w:pPr>
+        <w:pStyle w:val="NoSpacing"/>
+      </w:pPr>
+      <w:r>
+        <w:t>This did not seem to work:</w:t>
+      </w:r>
+    </w:p>
+    <w:p>
+      <w:pPr>
+        <w:pStyle w:val="NoSpacing"/>
+      </w:pPr>
+      <w:r>
+        <w:t xml:space="preserve">Final map results from </w:t>
+      </w:r>
+      <w:proofErr w:type="spellStart"/>
+      <w:r>
+        <w:t>gridsearch</w:t>
+      </w:r>
+      <w:proofErr w:type="spellEnd"/>
+      <w:r>
+        <w:t xml:space="preserve">: [ 1.   0.   0.5 41.5 41.5 13.  13.   </w:t>
+      </w:r>
+      <w:proofErr w:type="gramStart"/>
+      <w:r>
+        <w:t>0.1  0.1</w:t>
+      </w:r>
+      <w:proofErr w:type="gramEnd"/>
+      <w:r>
+        <w:t xml:space="preserve">] final </w:t>
+      </w:r>
+      <w:proofErr w:type="spellStart"/>
+      <w:r>
+        <w:t>logP</w:t>
+      </w:r>
+      <w:proofErr w:type="spellEnd"/>
+      <w:r>
+        <w:t>: [0.]</w:t>
+      </w:r>
+    </w:p>
+    <w:p>
+      <w:pPr>
+        <w:pStyle w:val="NoSpacing"/>
+      </w:pPr>
+      <w:r>
+        <w:rPr>
+          <w:noProof/>
+        </w:rPr>
+        <w:drawing>
+          <wp:inline distT="0" distB="0" distL="0" distR="0" wp14:anchorId="28E14194" wp14:editId="11C1F743">
+            <wp:extent cx="1627230" cy="1074586"/>
+            <wp:effectExtent l="0" t="0" r="0" b="0"/>
+            <wp:docPr id="15" name="Picture 15"/>
+            <wp:cNvGraphicFramePr>
+              <a:graphicFrameLocks xmlns:a="http://schemas.openxmlformats.org/drawingml/2006/main" noChangeAspect="1"/>
+            </wp:cNvGraphicFramePr>
+            <a:graphic xmlns:a="http://schemas.openxmlformats.org/drawingml/2006/main">
+              <a:graphicData uri="http://schemas.openxmlformats.org/drawingml/2006/picture">
+                <pic:pic xmlns:pic="http://schemas.openxmlformats.org/drawingml/2006/picture">
+                  <pic:nvPicPr>
+                    <pic:cNvPr id="1" name=""/>
+                    <pic:cNvPicPr/>
+                  </pic:nvPicPr>
+                  <pic:blipFill>
+                    <a:blip r:embed="rId14"/>
+                    <a:stretch>
+                      <a:fillRect/>
+                    </a:stretch>
+                  </pic:blipFill>
+                  <pic:spPr>
+                    <a:xfrm>
+                      <a:off x="0" y="0"/>
+                      <a:ext cx="1640680" cy="1083468"/>
+                    </a:xfrm>
+                    <a:prstGeom prst="rect">
+                      <a:avLst/>
+                    </a:prstGeom>
+                  </pic:spPr>
+                </pic:pic>
+              </a:graphicData>
+            </a:graphic>
+          </wp:inline>
+        </w:drawing>
+      </w:r>
     </w:p>
     <w:sectPr>
       <w:pgSz w:w="12240" w:h="15840"/>

</xml_diff>

<commit_message>
Example 16 and 17 still working
</commit_message>
<xml_diff>
--- a/Examples/Example16/ProcDoc.docx
+++ b/Examples/Example16/ProcDoc.docx
@@ -10,39 +10,7 @@
     <w:p/>
     <w:p>
       <w:r>
-        <w:t xml:space="preserve">Took the initial guess from a </w:t>
-      </w:r>
-      <w:proofErr w:type="spellStart"/>
-      <w:r>
-        <w:t>gridsearch</w:t>
-      </w:r>
-      <w:proofErr w:type="spellEnd"/>
-      <w:r>
-        <w:t xml:space="preserve"> (d) and then did </w:t>
-      </w:r>
-      <w:proofErr w:type="spellStart"/>
-      <w:r>
-        <w:t>mcmc</w:t>
-      </w:r>
-      <w:proofErr w:type="spellEnd"/>
-      <w:r>
-        <w:t xml:space="preserve"> using that as an initial guess.  That </w:t>
-      </w:r>
-      <w:proofErr w:type="spellStart"/>
-      <w:r>
-        <w:t>gridsearch</w:t>
-      </w:r>
-      <w:proofErr w:type="spellEnd"/>
-      <w:r>
-        <w:t xml:space="preserve"> had a “reasonable” value, but the </w:t>
-      </w:r>
-      <w:proofErr w:type="spellStart"/>
-      <w:r>
-        <w:t>mcmc</w:t>
-      </w:r>
-      <w:proofErr w:type="spellEnd"/>
-      <w:r>
-        <w:t xml:space="preserve"> ended up pushing A1 into unrealistic values, despite starting at a realistic value.</w:t>
+        <w:t>Took the initial guess from a gridsearch (d) and then did mcmc using that as an initial guess.  That gridsearch had a “reasonable” value, but the mcmc ended up pushing A1 into unrealistic values, despite starting at a realistic value.</w:t>
       </w:r>
     </w:p>
     <w:p>
@@ -77,29 +45,8 @@
       </w:r>
     </w:p>
     <w:p>
-      <w:proofErr w:type="spellStart"/>
-      <w:r>
-        <w:t>PE_object.doGridSearch</w:t>
-      </w:r>
-      <w:proofErr w:type="spellEnd"/>
-      <w:r>
-        <w:t>('</w:t>
-      </w:r>
-      <w:proofErr w:type="spellStart"/>
-      <w:r>
-        <w:t>getLogP</w:t>
-      </w:r>
-      <w:proofErr w:type="spellEnd"/>
-      <w:r>
-        <w:t xml:space="preserve">', gridSamplingAbsoluteIntervalSize=np.array(UserInput.model['InputParametersPriorValuesUncertainties']), </w:t>
-      </w:r>
-      <w:proofErr w:type="spellStart"/>
-      <w:r>
-        <w:t>gridSamplingNumOfIntervals</w:t>
-      </w:r>
-      <w:proofErr w:type="spellEnd"/>
-      <w:r>
-        <w:t>=[2,2,2,2,2,2,2], verbose = True)</w:t>
+      <w:r>
+        <w:t>PE_object.doGridSearch('getLogP', gridSamplingAbsoluteIntervalSize=np.array(UserInput.model['InputParametersPriorValuesUncertainties']), gridSamplingNumOfIntervals=[2,2,2,2,2,2,2], verbose = True)</w:t>
       </w:r>
     </w:p>
     <w:p/>
@@ -109,29 +56,8 @@
       </w:r>
     </w:p>
     <w:p>
-      <w:proofErr w:type="spellStart"/>
-      <w:r>
-        <w:t>PE_object.doGridSearch</w:t>
-      </w:r>
-      <w:proofErr w:type="spellEnd"/>
-      <w:r>
-        <w:t>('</w:t>
-      </w:r>
-      <w:proofErr w:type="spellStart"/>
-      <w:r>
-        <w:t>getLogP</w:t>
-      </w:r>
-      <w:proofErr w:type="spellEnd"/>
-      <w:r>
-        <w:t xml:space="preserve">', gridSamplingAbsoluteIntervalSize=np.array(UserInput.model['InputParametersPriorValuesUncertainties']), </w:t>
-      </w:r>
-      <w:proofErr w:type="spellStart"/>
-      <w:r>
-        <w:t>gridSamplingNumOfIntervals</w:t>
-      </w:r>
-      <w:proofErr w:type="spellEnd"/>
-      <w:r>
-        <w:t>=[3,3,3,3,3,2,2], verbose = True)</w:t>
+      <w:r>
+        <w:t>PE_object.doGridSearch('getLogP', gridSamplingAbsoluteIntervalSize=np.array(UserInput.model['InputParametersPriorValuesUncertainties']), gridSamplingNumOfIntervals=[3,3,3,3,3,2,2], verbose = True)</w:t>
       </w:r>
     </w:p>
     <w:p/>
@@ -141,13 +67,8 @@
       </w:r>
     </w:p>
     <w:p>
-      <w:proofErr w:type="spellStart"/>
-      <w:r>
-        <w:t>gridSamplingAbsoluteIntervalSize</w:t>
-      </w:r>
-      <w:proofErr w:type="spellEnd"/>
-      <w:r>
-        <w:t xml:space="preserve"> = [0.50/3, </w:t>
+      <w:r>
+        <w:t xml:space="preserve">gridSamplingAbsoluteIntervalSize = [0.50/3, </w:t>
       </w:r>
       <w:r>
         <w:t>10</w:t>
@@ -175,13 +96,8 @@
       </w:r>
     </w:p>
     <w:p>
-      <w:proofErr w:type="spellStart"/>
-      <w:r>
-        <w:t>gridSamplingNumOfIntervals</w:t>
-      </w:r>
-      <w:proofErr w:type="spellEnd"/>
-      <w:r>
-        <w:t>=[3,</w:t>
+      <w:r>
+        <w:t>gridSamplingNumOfIntervals=[3,</w:t>
       </w:r>
       <w:r>
         <w:t>5</w:t>
@@ -216,15 +132,7 @@
         <w:pStyle w:val="NoSpacing"/>
       </w:pPr>
       <w:r>
-        <w:t xml:space="preserve">Had this result, which is concerning because of the 18 being at </w:t>
-      </w:r>
-      <w:proofErr w:type="spellStart"/>
-      <w:r>
-        <w:t>he</w:t>
-      </w:r>
-      <w:proofErr w:type="spellEnd"/>
-      <w:r>
-        <w:t xml:space="preserve"> edge of the allowed range.</w:t>
+        <w:t>Had this result, which is concerning because of the 18 being at he edge of the allowed range.</w:t>
       </w:r>
     </w:p>
     <w:p>
@@ -240,15 +148,7 @@
         <w:pStyle w:val="NoSpacing"/>
       </w:pPr>
       <w:r>
-        <w:t xml:space="preserve">Doing 20,000 </w:t>
-      </w:r>
-      <w:proofErr w:type="spellStart"/>
-      <w:r>
-        <w:t>mcmc</w:t>
-      </w:r>
-      <w:proofErr w:type="spellEnd"/>
-      <w:r>
-        <w:t xml:space="preserve"> samplings in </w:t>
+        <w:t xml:space="preserve">Doing 20,000 mcmc samplings in </w:t>
       </w:r>
       <w:r>
         <w:t>C:\Users\fvs\Documents\GitHub\CheKiPEUQ\Examples\Example16\runfile_Example15a_two_site_ratio_d_initial_guess.py</w:t>
@@ -258,13 +158,8 @@
       <w:pPr>
         <w:pStyle w:val="NoSpacing"/>
       </w:pPr>
-      <w:proofErr w:type="spellStart"/>
-      <w:r>
-        <w:t>MAP_logP</w:t>
-      </w:r>
-      <w:proofErr w:type="spellEnd"/>
-      <w:r>
-        <w:t>:[153.83066979]</w:t>
+      <w:r>
+        <w:t>MAP_logP:[153.83066979]</w:t>
       </w:r>
     </w:p>
     <w:p>
@@ -279,13 +174,8 @@
       <w:pPr>
         <w:pStyle w:val="NoSpacing"/>
       </w:pPr>
-      <w:proofErr w:type="spellStart"/>
-      <w:r>
-        <w:t>self.map_parameter_set</w:t>
-      </w:r>
-      <w:proofErr w:type="spellEnd"/>
-      <w:r>
-        <w:t>:[ 0.25621994 24.18377348 37.56220456 13.54975894 23.9337553  -0.23260353</w:t>
+      <w:r>
+        <w:t>self.map_parameter_set:[ 0.25621994 24.18377348 37.56220456 13.54975894 23.9337553  -0.23260353</w:t>
       </w:r>
     </w:p>
     <w:p>
@@ -300,13 +190,8 @@
       <w:pPr>
         <w:pStyle w:val="NoSpacing"/>
       </w:pPr>
-      <w:proofErr w:type="spellStart"/>
-      <w:r>
-        <w:t>self.mu_AP_parameter_set</w:t>
-      </w:r>
-      <w:proofErr w:type="spellEnd"/>
-      <w:r>
-        <w:t>:[ 0.28020449 21.98859657 34.34588062 12.04392328 21.309083   -0.20579051</w:t>
+      <w:r>
+        <w:t>self.mu_AP_parameter_set:[ 0.28020449 21.98859657 34.34588062 12.04392328 21.309083   -0.20579051</w:t>
       </w:r>
     </w:p>
     <w:p>
@@ -322,13 +207,8 @@
       <w:pPr>
         <w:pStyle w:val="NoSpacing"/>
       </w:pPr>
-      <w:proofErr w:type="spellStart"/>
-      <w:r>
-        <w:t>self.stdap_parameter_set</w:t>
-      </w:r>
-      <w:proofErr w:type="spellEnd"/>
-      <w:r>
-        <w:t>:[0.03286409 1.02479803 1.72291198 0.72492619 1.30577351 0.03797193</w:t>
+      <w:r>
+        <w:t>self.stdap_parameter_set:[0.03286409 1.02479803 1.72291198 0.72492619 1.30577351 0.03797193</w:t>
       </w:r>
     </w:p>
     <w:p>
@@ -364,13 +244,8 @@
       <w:pPr>
         <w:pStyle w:val="NoSpacing"/>
       </w:pPr>
-      <w:proofErr w:type="spellStart"/>
-      <w:r>
-        <w:t>MAP_logP</w:t>
-      </w:r>
-      <w:proofErr w:type="spellEnd"/>
-      <w:r>
-        <w:t>:[590.58207571]</w:t>
+      <w:r>
+        <w:t>MAP_logP:[590.58207571]</w:t>
       </w:r>
     </w:p>
     <w:p>
@@ -385,13 +260,8 @@
       <w:pPr>
         <w:pStyle w:val="NoSpacing"/>
       </w:pPr>
-      <w:proofErr w:type="spellStart"/>
-      <w:r>
-        <w:t>self.map_parameter_set</w:t>
-      </w:r>
-      <w:proofErr w:type="spellEnd"/>
-      <w:r>
-        <w:t>:[ 0.73219435 31.28311851 45.33287731 17.41267305 29.34240026 -0.14982982</w:t>
+      <w:r>
+        <w:t>self.map_parameter_set:[ 0.73219435 31.28311851 45.33287731 17.41267305 29.34240026 -0.14982982</w:t>
       </w:r>
     </w:p>
     <w:p>
@@ -406,13 +276,8 @@
       <w:pPr>
         <w:pStyle w:val="NoSpacing"/>
       </w:pPr>
-      <w:proofErr w:type="spellStart"/>
-      <w:r>
-        <w:t>self.mu_AP_parameter_set</w:t>
-      </w:r>
-      <w:proofErr w:type="spellEnd"/>
-      <w:r>
-        <w:t>:[ 0.77918148 25.65596376 41.13716493 13.53095376 26.17482362 -0.19787239</w:t>
+      <w:r>
+        <w:t>self.mu_AP_parameter_set:[ 0.77918148 25.65596376 41.13716493 13.53095376 26.17482362 -0.19787239</w:t>
       </w:r>
     </w:p>
     <w:p>
@@ -427,13 +292,8 @@
       <w:pPr>
         <w:pStyle w:val="NoSpacing"/>
       </w:pPr>
-      <w:proofErr w:type="spellStart"/>
-      <w:r>
-        <w:t>self.stdap_parameter_set</w:t>
-      </w:r>
-      <w:proofErr w:type="spellEnd"/>
-      <w:r>
-        <w:t>:[0.05653414 2.48512324 2.5346084  1.74610975 1.89415728 0.02530495</w:t>
+      <w:r>
+        <w:t>self.stdap_parameter_set:[0.05653414 2.48512324 2.5346084  1.74610975 1.89415728 0.02530495</w:t>
       </w:r>
     </w:p>
     <w:p>
@@ -465,11 +325,9 @@
       <w:r>
         <w:t xml:space="preserve"> and </w:t>
       </w:r>
-      <w:proofErr w:type="spellStart"/>
       <w:r>
         <w:t>processing_functions_tpd_odeint_two_site_NineParameters</w:t>
       </w:r>
-      <w:proofErr w:type="spellEnd"/>
     </w:p>
     <w:p>
       <w:pPr>
@@ -507,36 +365,15 @@
         <w:pStyle w:val="NoSpacing"/>
       </w:pPr>
       <w:r>
-        <w:t xml:space="preserve">Also, this set of </w:t>
-      </w:r>
-      <w:proofErr w:type="spellStart"/>
-      <w:r>
-        <w:t>parmaeters</w:t>
-      </w:r>
-      <w:proofErr w:type="spellEnd"/>
-      <w:r>
-        <w:t xml:space="preserve"> from </w:t>
-      </w:r>
-      <w:proofErr w:type="spellStart"/>
-      <w:r>
-        <w:t>mcmc</w:t>
-      </w:r>
-      <w:proofErr w:type="spellEnd"/>
-      <w:r>
-        <w:t>:</w:t>
-      </w:r>
-    </w:p>
-    <w:p>
-      <w:pPr>
-        <w:pStyle w:val="NoSpacing"/>
-      </w:pPr>
-      <w:proofErr w:type="spellStart"/>
-      <w:r>
-        <w:t>self.map_parameter_set</w:t>
-      </w:r>
-      <w:proofErr w:type="spellEnd"/>
-      <w:r>
-        <w:t>:[ 1.10041633e+00 -2.86936286e-03 -7.59004532e-02  2.75992148e+01</w:t>
+        <w:t>Also, this set of parmaeters from mcmc:</w:t>
+      </w:r>
+    </w:p>
+    <w:p>
+      <w:pPr>
+        <w:pStyle w:val="NoSpacing"/>
+      </w:pPr>
+      <w:r>
+        <w:t>self.map_parameter_set:[ 1.10041633e+00 -2.86936286e-03 -7.59004532e-02  2.75992148e+01</w:t>
       </w:r>
     </w:p>
     <w:p>
@@ -608,37 +445,8 @@
       <w:r>
         <w:t xml:space="preserve"> and </w:t>
       </w:r>
-      <w:proofErr w:type="spellStart"/>
-      <w:r>
-        <w:t>PE_object.doGridSearch</w:t>
-      </w:r>
-      <w:proofErr w:type="spellEnd"/>
-      <w:r>
-        <w:t>('</w:t>
-      </w:r>
-      <w:proofErr w:type="spellStart"/>
-      <w:r>
-        <w:t>getLogP</w:t>
-      </w:r>
-      <w:proofErr w:type="spellEnd"/>
-      <w:r>
-        <w:t xml:space="preserve">', </w:t>
-      </w:r>
-      <w:proofErr w:type="spellStart"/>
-      <w:r>
-        <w:t>gridSamplingAbsoluteIntervalSize</w:t>
-      </w:r>
-      <w:proofErr w:type="spellEnd"/>
-      <w:r>
-        <w:t xml:space="preserve">=[0.03, 0.0025, 0.50/3, 10, 10, 1,1, 0.1, 0.1], </w:t>
-      </w:r>
-      <w:proofErr w:type="spellStart"/>
-      <w:r>
-        <w:t>gridSamplingNumOfIntervals</w:t>
-      </w:r>
-      <w:proofErr w:type="spellEnd"/>
-      <w:r>
-        <w:t>=[0,0,2,4,4,4,4,2,2], verbose = True)</w:t>
+      <w:r>
+        <w:t>PE_object.doGridSearch('getLogP', gridSamplingAbsoluteIntervalSize=[0.03, 0.0025, 0.50/3, 10, 10, 1,1, 0.1, 0.1], gridSamplingNumOfIntervals=[0,0,2,4,4,4,4,2,2], verbose = True)</w:t>
       </w:r>
     </w:p>
     <w:p>
@@ -811,21 +619,8 @@
       <w:pPr>
         <w:pStyle w:val="NoSpacing"/>
       </w:pPr>
-      <w:proofErr w:type="spellStart"/>
-      <w:r>
-        <w:t>UserInput.model</w:t>
-      </w:r>
-      <w:proofErr w:type="spellEnd"/>
-      <w:r>
-        <w:t>['</w:t>
-      </w:r>
-      <w:proofErr w:type="spellStart"/>
-      <w:r>
-        <w:t>InputParametersPriorValuesUncertainties</w:t>
-      </w:r>
-      <w:proofErr w:type="spellEnd"/>
-      <w:r>
-        <w:t>'] = [ 0.10, 0.005, 0.50/3, 20, 20, 2, 2, 0.1, 0.1]</w:t>
+      <w:r>
+        <w:t>UserInput.model['InputParametersPriorValuesUncertainties'] = [ 0.10, 0.005, 0.50/3, 20, 20, 2, 2, 0.1, 0.1]</w:t>
       </w:r>
     </w:p>
     <w:p>
@@ -846,23 +641,7 @@
         <w:pStyle w:val="NoSpacing"/>
       </w:pPr>
       <w:r>
-        <w:t xml:space="preserve">Final map results from </w:t>
-      </w:r>
-      <w:proofErr w:type="spellStart"/>
-      <w:r>
-        <w:t>gridsearch</w:t>
-      </w:r>
-      <w:proofErr w:type="spellEnd"/>
-      <w:r>
-        <w:t xml:space="preserve">: (1.0, 0.0, 0.5, 30.0, 20.0, 17.0, 11.0, 0.30000000000000004, 0.1) final </w:t>
-      </w:r>
-      <w:proofErr w:type="spellStart"/>
-      <w:r>
-        <w:t>logP</w:t>
-      </w:r>
-      <w:proofErr w:type="spellEnd"/>
-      <w:r>
-        <w:t>: -859.4228753252021</w:t>
+        <w:t>Final map results from gridsearch: (1.0, 0.0, 0.5, 30.0, 20.0, 17.0, 11.0, 0.30000000000000004, 0.1) final logP: -859.4228753252021</w:t>
       </w:r>
     </w:p>
     <w:p>
@@ -924,14 +703,9 @@
       <w:pPr>
         <w:pStyle w:val="NoSpacing"/>
       </w:pPr>
-      <w:proofErr w:type="spellStart"/>
       <w:r>
         <w:lastRenderedPageBreak/>
-        <w:t>Unfortuantely</w:t>
-      </w:r>
-      <w:proofErr w:type="spellEnd"/>
-      <w:r>
-        <w:t>, further sampling ended up similar to before, note that  the A1 is 2.2E1 which is 22</w:t>
+        <w:t>Unfortuantely, further sampling ended up similar to before, note that  the A1 is 2.2E1 which is 22</w:t>
       </w:r>
       <w:r>
         <w:t>. The rest are probably okay.</w:t>
@@ -941,13 +715,8 @@
       <w:pPr>
         <w:pStyle w:val="NoSpacing"/>
       </w:pPr>
-      <w:proofErr w:type="spellStart"/>
-      <w:r>
-        <w:t>MAP_logP</w:t>
-      </w:r>
-      <w:proofErr w:type="spellEnd"/>
-      <w:r>
-        <w:t>:[351.5613435]</w:t>
+      <w:r>
+        <w:t>MAP_logP:[351.5613435]</w:t>
       </w:r>
     </w:p>
     <w:p>
@@ -962,13 +731,8 @@
       <w:pPr>
         <w:pStyle w:val="NoSpacing"/>
       </w:pPr>
-      <w:proofErr w:type="spellStart"/>
-      <w:r>
-        <w:t>self.map_parameter_set</w:t>
-      </w:r>
-      <w:proofErr w:type="spellEnd"/>
-      <w:r>
-        <w:t>:[1.12201353e+00 1.17147534e-04 1.35970903e-01 3.63785919e+01</w:t>
+      <w:r>
+        <w:t>self.map_parameter_set:[1.12201353e+00 1.17147534e-04 1.35970903e-01 3.63785919e+01</w:t>
       </w:r>
     </w:p>
     <w:p>
@@ -991,13 +755,8 @@
       <w:pPr>
         <w:pStyle w:val="NoSpacing"/>
       </w:pPr>
-      <w:proofErr w:type="spellStart"/>
-      <w:r>
-        <w:t>self.mu_AP_parameter_set</w:t>
-      </w:r>
-      <w:proofErr w:type="spellEnd"/>
-      <w:r>
-        <w:t>:[1.14670154e+00 7.35148777e-04 1.20185195e-01 3.50046786e+01</w:t>
+      <w:r>
+        <w:t>self.mu_AP_parameter_set:[1.14670154e+00 7.35148777e-04 1.20185195e-01 3.50046786e+01</w:t>
       </w:r>
     </w:p>
     <w:p>
@@ -1020,13 +779,8 @@
       <w:pPr>
         <w:pStyle w:val="NoSpacing"/>
       </w:pPr>
-      <w:proofErr w:type="spellStart"/>
-      <w:r>
-        <w:t>self.stdap_parameter_set</w:t>
-      </w:r>
-      <w:proofErr w:type="spellEnd"/>
-      <w:r>
-        <w:t>:[7.48158390e-02 1.28785820e-03 7.30652837e-02 1.87451011e+00</w:t>
+      <w:r>
+        <w:t>self.stdap_parameter_set:[7.48158390e-02 1.28785820e-03 7.30652837e-02 1.87451011e+00</w:t>
       </w:r>
     </w:p>
     <w:p>
@@ -1108,15 +862,7 @@
         <w:pStyle w:val="NoSpacing"/>
       </w:pPr>
       <w:r>
-        <w:t xml:space="preserve">Trying </w:t>
-      </w:r>
-      <w:proofErr w:type="spellStart"/>
-      <w:r>
-        <w:t>mcmc_relative_step_length</w:t>
-      </w:r>
-      <w:proofErr w:type="spellEnd"/>
-      <w:r>
-        <w:t xml:space="preserve"> of 0.05 to see what happens</w:t>
+        <w:t>Trying mcmc_relative_step_length of 0.05 to see what happens</w:t>
       </w:r>
       <w:r>
         <w:t xml:space="preserve"> after </w:t>
@@ -1142,13 +888,8 @@
       <w:pPr>
         <w:pStyle w:val="NoSpacing"/>
       </w:pPr>
-      <w:proofErr w:type="spellStart"/>
-      <w:r>
-        <w:t>MAP_logP</w:t>
-      </w:r>
-      <w:proofErr w:type="spellEnd"/>
-      <w:r>
-        <w:t>:[557.03577242]</w:t>
+      <w:r>
+        <w:t>MAP_logP:[557.03577242]</w:t>
       </w:r>
     </w:p>
     <w:p>
@@ -1163,13 +904,8 @@
       <w:pPr>
         <w:pStyle w:val="NoSpacing"/>
       </w:pPr>
-      <w:proofErr w:type="spellStart"/>
-      <w:r>
-        <w:t>self.map_parameter_set</w:t>
-      </w:r>
-      <w:proofErr w:type="spellEnd"/>
-      <w:r>
-        <w:t>:[1.14124173e+00 1.18804842e-03 2.73603460e-01 3.68304092e+01</w:t>
+      <w:r>
+        <w:t>self.map_parameter_set:[1.14124173e+00 1.18804842e-03 2.73603460e-01 3.68304092e+01</w:t>
       </w:r>
     </w:p>
     <w:p>
@@ -1192,13 +928,8 @@
       <w:pPr>
         <w:pStyle w:val="NoSpacing"/>
       </w:pPr>
-      <w:proofErr w:type="spellStart"/>
-      <w:r>
-        <w:t>self.mu_AP_parameter_set</w:t>
-      </w:r>
-      <w:proofErr w:type="spellEnd"/>
-      <w:r>
-        <w:t>:[1.06062424e+00 9.22119977e-04 3.28924808e-01 3.15683581e+01</w:t>
+      <w:r>
+        <w:t>self.mu_AP_parameter_set:[1.06062424e+00 9.22119977e-04 3.28924808e-01 3.15683581e+01</w:t>
       </w:r>
     </w:p>
     <w:p>
@@ -1221,13 +952,8 @@
       <w:pPr>
         <w:pStyle w:val="NoSpacing"/>
       </w:pPr>
-      <w:proofErr w:type="spellStart"/>
-      <w:r>
-        <w:t>self.stdap_parameter_set</w:t>
-      </w:r>
-      <w:proofErr w:type="spellEnd"/>
-      <w:r>
-        <w:t>:[5.01955346e-02 5.91562078e-04 9.42154520e-02 3.10817066e+00</w:t>
+      <w:r>
+        <w:t>self.stdap_parameter_set:[5.01955346e-02 5.91562078e-04 9.42154520e-02 3.10817066e+00</w:t>
       </w:r>
     </w:p>
     <w:p>
@@ -1250,13 +976,8 @@
       <w:pPr>
         <w:pStyle w:val="NoSpacing"/>
       </w:pPr>
-      <w:proofErr w:type="spellStart"/>
-      <w:r>
-        <w:t>self.info_gain</w:t>
-      </w:r>
-      <w:proofErr w:type="spellEnd"/>
-      <w:r>
-        <w:t>:-306.28470383514485</w:t>
+      <w:r>
+        <w:t>self.info_gain:-306.28470383514485</w:t>
       </w:r>
     </w:p>
     <w:p>
@@ -1643,23 +1364,7 @@
         <w:pStyle w:val="NoSpacing"/>
       </w:pPr>
       <w:r>
-        <w:t xml:space="preserve">Final map results from </w:t>
-      </w:r>
-      <w:proofErr w:type="spellStart"/>
-      <w:r>
-        <w:t>gridsearch</w:t>
-      </w:r>
-      <w:proofErr w:type="spellEnd"/>
-      <w:r>
-        <w:t xml:space="preserve">: (1.0, 0.0, 0.6666666666666666, 21.5, 21.5, 11.0, 12.0, 0.2, 0.1) final </w:t>
-      </w:r>
-      <w:proofErr w:type="spellStart"/>
-      <w:r>
-        <w:t>logP</w:t>
-      </w:r>
-      <w:proofErr w:type="spellEnd"/>
-      <w:r>
-        <w:t>: -4965.0914958436715</w:t>
+        <w:t>Final map results from gridsearch: (1.0, 0.0, 0.6666666666666666, 21.5, 21.5, 11.0, 12.0, 0.2, 0.1) final logP: -4965.0914958436715</w:t>
       </w:r>
     </w:p>
     <w:p>
@@ -1851,61 +1556,8 @@
       <w:r>
         <w:t xml:space="preserve">Using </w:t>
       </w:r>
-      <w:proofErr w:type="spellStart"/>
-      <w:r>
-        <w:t>PE_object.doGridSearch</w:t>
-      </w:r>
-      <w:proofErr w:type="spellEnd"/>
-      <w:r>
-        <w:t>('</w:t>
-      </w:r>
-      <w:proofErr w:type="spellStart"/>
-      <w:r>
-        <w:t>doOptimizeNegLogP</w:t>
-      </w:r>
-      <w:proofErr w:type="spellEnd"/>
-      <w:r>
-        <w:t xml:space="preserve">', </w:t>
-      </w:r>
-      <w:proofErr w:type="spellStart"/>
-      <w:r>
-        <w:t>gridSamplingAbsoluteIntervalSize</w:t>
-      </w:r>
-      <w:proofErr w:type="spellEnd"/>
-      <w:r>
-        <w:t xml:space="preserve">=[ 0.10, 0.005, 0.50/3, 20, 20, 2, 2, 0.1, 0.1], </w:t>
-      </w:r>
-      <w:proofErr w:type="spellStart"/>
-      <w:r>
-        <w:t>gridSamplingNumOfIntervals</w:t>
-      </w:r>
-      <w:proofErr w:type="spellEnd"/>
-      <w:r>
-        <w:t xml:space="preserve">=[1,1,1,1,1,1,1,1,1], </w:t>
-      </w:r>
-      <w:proofErr w:type="spellStart"/>
-      <w:r>
-        <w:t>passThroughArgs</w:t>
-      </w:r>
-      <w:proofErr w:type="spellEnd"/>
-      <w:r>
-        <w:t>={"</w:t>
-      </w:r>
-      <w:proofErr w:type="spellStart"/>
-      <w:r>
-        <w:t>method":"Powell</w:t>
-      </w:r>
-      <w:proofErr w:type="spellEnd"/>
-      <w:r>
-        <w:t>"})#, "maxiter":1000, "</w:t>
-      </w:r>
-      <w:proofErr w:type="spellStart"/>
-      <w:r>
-        <w:t>verbose":False</w:t>
-      </w:r>
-      <w:proofErr w:type="spellEnd"/>
-      <w:r>
-        <w:t>})</w:t>
+      <w:r>
+        <w:t>PE_object.doGridSearch('doOptimizeNegLogP', gridSamplingAbsoluteIntervalSize=[ 0.10, 0.005, 0.50/3, 20, 20, 2, 2, 0.1, 0.1], gridSamplingNumOfIntervals=[1,1,1,1,1,1,1,1,1], passThroughArgs={"method":"Powell"})#, "maxiter":1000, "verbose":False})</w:t>
       </w:r>
     </w:p>
     <w:p>
@@ -1927,36 +1579,15 @@
         <w:t>16c tried</w:t>
       </w:r>
       <w:r>
-        <w:t xml:space="preserve"> no initial guess and 100,000 </w:t>
-      </w:r>
-      <w:proofErr w:type="spellStart"/>
-      <w:r>
-        <w:t>mcmc</w:t>
-      </w:r>
-      <w:proofErr w:type="spellEnd"/>
-      <w:r>
-        <w:t xml:space="preserve"> length, which means input was:</w:t>
-      </w:r>
-    </w:p>
-    <w:p>
-      <w:pPr>
-        <w:pStyle w:val="NoSpacing"/>
-      </w:pPr>
-      <w:proofErr w:type="spellStart"/>
-      <w:r>
-        <w:t>UserInput.model</w:t>
-      </w:r>
-      <w:proofErr w:type="spellEnd"/>
-      <w:r>
-        <w:t>['</w:t>
-      </w:r>
-      <w:proofErr w:type="spellStart"/>
-      <w:r>
-        <w:t>InputParameterPriorValues</w:t>
-      </w:r>
-      <w:proofErr w:type="spellEnd"/>
-      <w:r>
-        <w:t xml:space="preserve">'] = [ 1.0, 0.0, 0.50, 41.5, 41.5, 13.0, 13.0, 0.1, 0.1] # Ea1_mean, Ea2_mean, log_A1_mean, log_A2_mean, gamma_1_mean, gamma_2_mean  </w:t>
+        <w:t xml:space="preserve"> no initial guess and 100,000 mcmc length, which means input was:</w:t>
+      </w:r>
+    </w:p>
+    <w:p>
+      <w:pPr>
+        <w:pStyle w:val="NoSpacing"/>
+      </w:pPr>
+      <w:r>
+        <w:t xml:space="preserve">UserInput.model['InputParameterPriorValues'] = [ 1.0, 0.0, 0.50, 41.5, 41.5, 13.0, 13.0, 0.1, 0.1] # Ea1_mean, Ea2_mean, log_A1_mean, log_A2_mean, gamma_1_mean, gamma_2_mean  </w:t>
       </w:r>
     </w:p>
     <w:p>
@@ -2076,69 +1707,8 @@
       <w:pPr>
         <w:pStyle w:val="NoSpacing"/>
       </w:pPr>
-      <w:proofErr w:type="spellStart"/>
-      <w:r>
-        <w:t>PE_object.doGridSearch</w:t>
-      </w:r>
-      <w:proofErr w:type="spellEnd"/>
-      <w:r>
-        <w:t>('</w:t>
-      </w:r>
-      <w:proofErr w:type="spellStart"/>
-      <w:r>
-        <w:t>doOptimizeNegLogP</w:t>
-      </w:r>
-      <w:proofErr w:type="spellEnd"/>
-      <w:r>
-        <w:t xml:space="preserve">', </w:t>
-      </w:r>
-      <w:proofErr w:type="spellStart"/>
-      <w:r>
-        <w:t>gridSamplingAbsoluteIntervalSize</w:t>
-      </w:r>
-      <w:proofErr w:type="spellEnd"/>
-      <w:r>
-        <w:t xml:space="preserve">=[ 0.10, 0.005, 0.50/3, 20, 20, 2, 2, 0.1, 0.1], </w:t>
-      </w:r>
-      <w:proofErr w:type="spellStart"/>
-      <w:r>
-        <w:t>gridSamplingNumOfIntervals</w:t>
-      </w:r>
-      <w:proofErr w:type="spellEnd"/>
-      <w:r>
-        <w:t xml:space="preserve">=[0,0,1,1,1,1,1,0,0], </w:t>
-      </w:r>
-      <w:proofErr w:type="spellStart"/>
-      <w:r>
-        <w:t>passThroughArgs</w:t>
-      </w:r>
-      <w:proofErr w:type="spellEnd"/>
-      <w:r>
-        <w:t>={"method":"</w:t>
-      </w:r>
-      <w:proofErr w:type="spellStart"/>
-      <w:r>
-        <w:t>Nelder</w:t>
-      </w:r>
-      <w:proofErr w:type="spellEnd"/>
-      <w:r>
-        <w:t>-Mead", "</w:t>
-      </w:r>
-      <w:proofErr w:type="spellStart"/>
-      <w:r>
-        <w:t>verbose":False</w:t>
-      </w:r>
-      <w:proofErr w:type="spellEnd"/>
-      <w:r>
-        <w:t>})#, "maxiter":1000, "</w:t>
-      </w:r>
-      <w:proofErr w:type="spellStart"/>
-      <w:r>
-        <w:t>verbose":False</w:t>
-      </w:r>
-      <w:proofErr w:type="spellEnd"/>
-      <w:r>
-        <w:t>})</w:t>
+      <w:r>
+        <w:t>PE_object.doGridSearch('doOptimizeNegLogP', gridSamplingAbsoluteIntervalSize=[ 0.10, 0.005, 0.50/3, 20, 20, 2, 2, 0.1, 0.1], gridSamplingNumOfIntervals=[0,0,1,1,1,1,1,0,0], passThroughArgs={"method":"Nelder-Mead", "verbose":False})#, "maxiter":1000, "verbose":False})</w:t>
       </w:r>
     </w:p>
     <w:p>
@@ -2191,15 +1761,7 @@
         <w:pStyle w:val="NoSpacing"/>
       </w:pPr>
       <w:r>
-        <w:t xml:space="preserve">Doing it again with </w:t>
-      </w:r>
-      <w:proofErr w:type="spellStart"/>
-      <w:r>
-        <w:t>maxiter</w:t>
-      </w:r>
-      <w:proofErr w:type="spellEnd"/>
-      <w:r>
-        <w:t xml:space="preserve"> of 5000.</w:t>
+        <w:t>Doing it again with maxiter of 5000.</w:t>
       </w:r>
     </w:p>
     <w:p>
@@ -2256,23 +1818,7 @@
         <w:pStyle w:val="NoSpacing"/>
       </w:pPr>
       <w:r>
-        <w:t xml:space="preserve">Final map results from </w:t>
-      </w:r>
-      <w:proofErr w:type="spellStart"/>
-      <w:r>
-        <w:t>gridsearch</w:t>
-      </w:r>
-      <w:proofErr w:type="spellEnd"/>
-      <w:r>
-        <w:t xml:space="preserve">: (1.1, 0.0, 0.16666666666666669, 21.5, 21.5, 11.0, 13.0, 0.2, 0.1) final </w:t>
-      </w:r>
-      <w:proofErr w:type="spellStart"/>
-      <w:r>
-        <w:t>logP</w:t>
-      </w:r>
-      <w:proofErr w:type="spellEnd"/>
-      <w:r>
-        <w:t>: -8752.761553714412</w:t>
+        <w:t>Final map results from gridsearch: (1.1, 0.0, 0.16666666666666669, 21.5, 21.5, 11.0, 13.0, 0.2, 0.1) final logP: -8752.761553714412</w:t>
       </w:r>
     </w:p>
     <w:p>
@@ -2333,39 +1879,15 @@
           <w:b/>
           <w:bCs/>
         </w:rPr>
-        <w:t xml:space="preserve">Example 16a_BPE_grid_opt: with </w:t>
-      </w:r>
-      <w:proofErr w:type="spellStart"/>
-      <w:r>
-        <w:rPr>
-          <w:b/>
-          <w:bCs/>
-        </w:rPr>
-        <w:t>Nelder</w:t>
-      </w:r>
-      <w:proofErr w:type="spellEnd"/>
-      <w:r>
-        <w:rPr>
-          <w:b/>
-          <w:bCs/>
-        </w:rPr>
-        <w:t>-Mead and up to 5000 simulation iterations per point.</w:t>
-      </w:r>
-    </w:p>
-    <w:p>
-      <w:pPr>
-        <w:pStyle w:val="NoSpacing"/>
-      </w:pPr>
-      <w:r>
-        <w:t xml:space="preserve">Final map results from </w:t>
-      </w:r>
-      <w:proofErr w:type="spellStart"/>
-      <w:r>
-        <w:t>gridsearch</w:t>
-      </w:r>
-      <w:proofErr w:type="spellEnd"/>
-      <w:r>
-        <w:t>: [1.23943326e+00 1.95055604e-03 5.62199599e-01 2.60209307e+01</w:t>
+        <w:t>Example 16a_BPE_grid_opt: with Nelder-Mead and up to 5000 simulation iterations per point.</w:t>
+      </w:r>
+    </w:p>
+    <w:p>
+      <w:pPr>
+        <w:pStyle w:val="NoSpacing"/>
+      </w:pPr>
+      <w:r>
+        <w:t>Final map results from gridsearch: [1.23943326e+00 1.95055604e-03 5.62199599e-01 2.60209307e+01</w:t>
       </w:r>
     </w:p>
     <w:p>
@@ -2381,15 +1903,7 @@
         <w:pStyle w:val="NoSpacing"/>
       </w:pPr>
       <w:r>
-        <w:t xml:space="preserve"> 2.22870485e-02] final </w:t>
-      </w:r>
-      <w:proofErr w:type="spellStart"/>
-      <w:r>
-        <w:t>logP</w:t>
-      </w:r>
-      <w:proofErr w:type="spellEnd"/>
-      <w:r>
-        <w:t>: 779.8462737897203</w:t>
+        <w:t xml:space="preserve"> 2.22870485e-02] final logP: 779.8462737897203</w:t>
       </w:r>
     </w:p>
     <w:p>
@@ -2475,8 +1989,6 @@
           <w:bCs/>
         </w:rPr>
       </w:pPr>
-      <w:bookmarkStart w:id="0" w:name="_GoBack"/>
-      <w:bookmarkEnd w:id="0"/>
     </w:p>
     <w:p>
       <w:pPr>
@@ -2498,23 +2010,7 @@
         <w:pStyle w:val="NoSpacing"/>
       </w:pPr>
       <w:r>
-        <w:t xml:space="preserve">Final map results from </w:t>
-      </w:r>
-      <w:proofErr w:type="spellStart"/>
-      <w:r>
-        <w:t>gridsearch</w:t>
-      </w:r>
-      <w:proofErr w:type="spellEnd"/>
-      <w:r>
-        <w:t xml:space="preserve">: (1.1, 0.0, 0.16666666666666669, 21.5, 21.5, 11.0, 13.0, 0.2, 0.1) final </w:t>
-      </w:r>
-      <w:proofErr w:type="spellStart"/>
-      <w:r>
-        <w:t>logP</w:t>
-      </w:r>
-      <w:proofErr w:type="spellEnd"/>
-      <w:r>
-        <w:t>: -8738.991106967724</w:t>
+        <w:t>Final map results from gridsearch: (1.1, 0.0, 0.16666666666666669, 21.5, 21.5, 11.0, 13.0, 0.2, 0.1) final logP: -8738.991106967724</w:t>
       </w:r>
     </w:p>
     <w:p>
@@ -2579,39 +2075,15 @@
           <w:b/>
           <w:bCs/>
         </w:rPr>
-        <w:t xml:space="preserve">Example 16a_CPE_grid_opt: with </w:t>
-      </w:r>
-      <w:proofErr w:type="spellStart"/>
-      <w:r>
-        <w:rPr>
-          <w:b/>
-          <w:bCs/>
-        </w:rPr>
-        <w:t>Nelder</w:t>
-      </w:r>
-      <w:proofErr w:type="spellEnd"/>
-      <w:r>
-        <w:rPr>
-          <w:b/>
-          <w:bCs/>
-        </w:rPr>
-        <w:t>-Mead and up to 5000 simulation iterations per point.</w:t>
-      </w:r>
-    </w:p>
-    <w:p>
-      <w:pPr>
-        <w:pStyle w:val="NoSpacing"/>
-      </w:pPr>
-      <w:r>
-        <w:t xml:space="preserve">Final map results from </w:t>
-      </w:r>
-      <w:proofErr w:type="spellStart"/>
-      <w:r>
-        <w:t>gridsearch</w:t>
-      </w:r>
-      <w:proofErr w:type="spellEnd"/>
-      <w:r>
-        <w:t>: [1.17855879e+00 1.56599493e-03 4.89378831e-01 5.01380589e+01</w:t>
+        <w:t>Example 16a_CPE_grid_opt: with Nelder-Mead and up to 5000 simulation iterations per point.</w:t>
+      </w:r>
+    </w:p>
+    <w:p>
+      <w:pPr>
+        <w:pStyle w:val="NoSpacing"/>
+      </w:pPr>
+      <w:r>
+        <w:t>Final map results from gridsearch: [1.17855879e+00 1.56599493e-03 4.89378831e-01 5.01380589e+01</w:t>
       </w:r>
     </w:p>
     <w:p>
@@ -2627,15 +2099,7 @@
         <w:pStyle w:val="NoSpacing"/>
       </w:pPr>
       <w:r>
-        <w:t xml:space="preserve"> 1.18045551e-01] final </w:t>
-      </w:r>
-      <w:proofErr w:type="spellStart"/>
-      <w:r>
-        <w:t>logP</w:t>
-      </w:r>
-      <w:proofErr w:type="spellEnd"/>
-      <w:r>
-        <w:t>: 831.2464561309017</w:t>
+        <w:t xml:space="preserve"> 1.18045551e-01] final logP: 831.2464561309017</w:t>
       </w:r>
     </w:p>
     <w:p>
@@ -2717,6 +2181,67 @@
         </w:rPr>
         <w:t xml:space="preserve"> burn in and 1000 samplings each.</w:t>
       </w:r>
+    </w:p>
+    <w:p>
+      <w:pPr>
+        <w:pStyle w:val="NoSpacing"/>
+        <w:rPr>
+          <w:b/>
+          <w:bCs/>
+        </w:rPr>
+      </w:pPr>
+    </w:p>
+    <w:p>
+      <w:pPr>
+        <w:pStyle w:val="NoSpacing"/>
+        <w:rPr>
+          <w:b/>
+          <w:bCs/>
+        </w:rPr>
+      </w:pPr>
+    </w:p>
+    <w:p>
+      <w:pPr>
+        <w:pStyle w:val="NoSpacing"/>
+        <w:rPr>
+          <w:b/>
+          <w:bCs/>
+        </w:rPr>
+      </w:pPr>
+    </w:p>
+    <w:p>
+      <w:pPr>
+        <w:rPr>
+          <w:b/>
+          <w:bCs/>
+        </w:rPr>
+      </w:pPr>
+      <w:r>
+        <w:rPr>
+          <w:b/>
+          <w:bCs/>
+        </w:rPr>
+        <w:br w:type="page"/>
+      </w:r>
+    </w:p>
+    <w:p>
+      <w:pPr>
+        <w:pStyle w:val="NoSpacing"/>
+        <w:rPr>
+          <w:b/>
+          <w:bCs/>
+        </w:rPr>
+      </w:pPr>
+      <w:r>
+        <w:rPr>
+          <w:b/>
+          <w:bCs/>
+        </w:rPr>
+        <w:lastRenderedPageBreak/>
+        <w:t>In example 17, I used the same things only now there is a total coverage dependence for the gamma’s effects on the activation energies of the two processes.</w:t>
+      </w:r>
+      <w:bookmarkStart w:id="0" w:name="_GoBack"/>
+      <w:bookmarkEnd w:id="0"/>
     </w:p>
     <w:sectPr>
       <w:pgSz w:w="12240" w:h="15840"/>

</xml_diff>

<commit_message>
Finished all 16-18 grids
</commit_message>
<xml_diff>
--- a/Examples/Example16/ProcDoc.docx
+++ b/Examples/Example16/ProcDoc.docx
@@ -10,7 +10,39 @@
     <w:p/>
     <w:p>
       <w:r>
-        <w:t>Took the initial guess from a gridsearch (d) and then did mcmc using that as an initial guess.  That gridsearch had a “reasonable” value, but the mcmc ended up pushing A1 into unrealistic values, despite starting at a realistic value.</w:t>
+        <w:t xml:space="preserve">Took the initial guess from a </w:t>
+      </w:r>
+      <w:proofErr w:type="spellStart"/>
+      <w:r>
+        <w:t>gridsearch</w:t>
+      </w:r>
+      <w:proofErr w:type="spellEnd"/>
+      <w:r>
+        <w:t xml:space="preserve"> (d) and then did </w:t>
+      </w:r>
+      <w:proofErr w:type="spellStart"/>
+      <w:r>
+        <w:t>mcmc</w:t>
+      </w:r>
+      <w:proofErr w:type="spellEnd"/>
+      <w:r>
+        <w:t xml:space="preserve"> using that as an initial guess.  That </w:t>
+      </w:r>
+      <w:proofErr w:type="spellStart"/>
+      <w:r>
+        <w:t>gridsearch</w:t>
+      </w:r>
+      <w:proofErr w:type="spellEnd"/>
+      <w:r>
+        <w:t xml:space="preserve"> had a “reasonable” value, but the </w:t>
+      </w:r>
+      <w:proofErr w:type="spellStart"/>
+      <w:r>
+        <w:t>mcmc</w:t>
+      </w:r>
+      <w:proofErr w:type="spellEnd"/>
+      <w:r>
+        <w:t xml:space="preserve"> ended up pushing A1 into unrealistic values, despite starting at a realistic value.</w:t>
       </w:r>
     </w:p>
     <w:p>
@@ -45,8 +77,29 @@
       </w:r>
     </w:p>
     <w:p>
-      <w:r>
-        <w:t>PE_object.doGridSearch('getLogP', gridSamplingAbsoluteIntervalSize=np.array(UserInput.model['InputParametersPriorValuesUncertainties']), gridSamplingNumOfIntervals=[2,2,2,2,2,2,2], verbose = True)</w:t>
+      <w:proofErr w:type="spellStart"/>
+      <w:r>
+        <w:t>PE_object.doGridSearch</w:t>
+      </w:r>
+      <w:proofErr w:type="spellEnd"/>
+      <w:r>
+        <w:t>('</w:t>
+      </w:r>
+      <w:proofErr w:type="spellStart"/>
+      <w:r>
+        <w:t>getLogP</w:t>
+      </w:r>
+      <w:proofErr w:type="spellEnd"/>
+      <w:r>
+        <w:t xml:space="preserve">', gridSamplingAbsoluteIntervalSize=np.array(UserInput.model['InputParametersPriorValuesUncertainties']), </w:t>
+      </w:r>
+      <w:proofErr w:type="spellStart"/>
+      <w:r>
+        <w:t>gridSamplingNumOfIntervals</w:t>
+      </w:r>
+      <w:proofErr w:type="spellEnd"/>
+      <w:r>
+        <w:t>=[2,2,2,2,2,2,2], verbose = True)</w:t>
       </w:r>
     </w:p>
     <w:p/>
@@ -56,8 +109,29 @@
       </w:r>
     </w:p>
     <w:p>
-      <w:r>
-        <w:t>PE_object.doGridSearch('getLogP', gridSamplingAbsoluteIntervalSize=np.array(UserInput.model['InputParametersPriorValuesUncertainties']), gridSamplingNumOfIntervals=[3,3,3,3,3,2,2], verbose = True)</w:t>
+      <w:proofErr w:type="spellStart"/>
+      <w:r>
+        <w:t>PE_object.doGridSearch</w:t>
+      </w:r>
+      <w:proofErr w:type="spellEnd"/>
+      <w:r>
+        <w:t>('</w:t>
+      </w:r>
+      <w:proofErr w:type="spellStart"/>
+      <w:r>
+        <w:t>getLogP</w:t>
+      </w:r>
+      <w:proofErr w:type="spellEnd"/>
+      <w:r>
+        <w:t xml:space="preserve">', gridSamplingAbsoluteIntervalSize=np.array(UserInput.model['InputParametersPriorValuesUncertainties']), </w:t>
+      </w:r>
+      <w:proofErr w:type="spellStart"/>
+      <w:r>
+        <w:t>gridSamplingNumOfIntervals</w:t>
+      </w:r>
+      <w:proofErr w:type="spellEnd"/>
+      <w:r>
+        <w:t>=[3,3,3,3,3,2,2], verbose = True)</w:t>
       </w:r>
     </w:p>
     <w:p/>
@@ -67,8 +141,13 @@
       </w:r>
     </w:p>
     <w:p>
-      <w:r>
-        <w:t xml:space="preserve">gridSamplingAbsoluteIntervalSize = [0.50/3, </w:t>
+      <w:proofErr w:type="spellStart"/>
+      <w:r>
+        <w:t>gridSamplingAbsoluteIntervalSize</w:t>
+      </w:r>
+      <w:proofErr w:type="spellEnd"/>
+      <w:r>
+        <w:t xml:space="preserve"> = [0.50/3, </w:t>
       </w:r>
       <w:r>
         <w:t>10</w:t>
@@ -96,8 +175,13 @@
       </w:r>
     </w:p>
     <w:p>
-      <w:r>
-        <w:t>gridSamplingNumOfIntervals=[3,</w:t>
+      <w:proofErr w:type="spellStart"/>
+      <w:r>
+        <w:t>gridSamplingNumOfIntervals</w:t>
+      </w:r>
+      <w:proofErr w:type="spellEnd"/>
+      <w:r>
+        <w:t>=[3,</w:t>
       </w:r>
       <w:r>
         <w:t>5</w:t>
@@ -132,7 +216,15 @@
         <w:pStyle w:val="NoSpacing"/>
       </w:pPr>
       <w:r>
-        <w:t>Had this result, which is concerning because of the 18 being at he edge of the allowed range.</w:t>
+        <w:t xml:space="preserve">Had this result, which is concerning because of the 18 being at </w:t>
+      </w:r>
+      <w:proofErr w:type="spellStart"/>
+      <w:r>
+        <w:t>he</w:t>
+      </w:r>
+      <w:proofErr w:type="spellEnd"/>
+      <w:r>
+        <w:t xml:space="preserve"> edge of the allowed range.</w:t>
       </w:r>
     </w:p>
     <w:p>
@@ -148,7 +240,15 @@
         <w:pStyle w:val="NoSpacing"/>
       </w:pPr>
       <w:r>
-        <w:t xml:space="preserve">Doing 20,000 mcmc samplings in </w:t>
+        <w:t xml:space="preserve">Doing 20,000 </w:t>
+      </w:r>
+      <w:proofErr w:type="spellStart"/>
+      <w:r>
+        <w:t>mcmc</w:t>
+      </w:r>
+      <w:proofErr w:type="spellEnd"/>
+      <w:r>
+        <w:t xml:space="preserve"> samplings in </w:t>
       </w:r>
       <w:r>
         <w:t>C:\Users\fvs\Documents\GitHub\CheKiPEUQ\Examples\Example16\runfile_Example15a_two_site_ratio_d_initial_guess.py</w:t>
@@ -158,8 +258,13 @@
       <w:pPr>
         <w:pStyle w:val="NoSpacing"/>
       </w:pPr>
-      <w:r>
-        <w:t>MAP_logP:[153.83066979]</w:t>
+      <w:proofErr w:type="spellStart"/>
+      <w:r>
+        <w:t>MAP_logP</w:t>
+      </w:r>
+      <w:proofErr w:type="spellEnd"/>
+      <w:r>
+        <w:t>:[153.83066979]</w:t>
       </w:r>
     </w:p>
     <w:p>
@@ -174,8 +279,13 @@
       <w:pPr>
         <w:pStyle w:val="NoSpacing"/>
       </w:pPr>
-      <w:r>
-        <w:t>self.map_parameter_set:[ 0.25621994 24.18377348 37.56220456 13.54975894 23.9337553  -0.23260353</w:t>
+      <w:proofErr w:type="spellStart"/>
+      <w:r>
+        <w:t>self.map_parameter_set</w:t>
+      </w:r>
+      <w:proofErr w:type="spellEnd"/>
+      <w:r>
+        <w:t>:[ 0.25621994 24.18377348 37.56220456 13.54975894 23.9337553  -0.23260353</w:t>
       </w:r>
     </w:p>
     <w:p>
@@ -190,8 +300,13 @@
       <w:pPr>
         <w:pStyle w:val="NoSpacing"/>
       </w:pPr>
-      <w:r>
-        <w:t>self.mu_AP_parameter_set:[ 0.28020449 21.98859657 34.34588062 12.04392328 21.309083   -0.20579051</w:t>
+      <w:proofErr w:type="spellStart"/>
+      <w:r>
+        <w:t>self.mu_AP_parameter_set</w:t>
+      </w:r>
+      <w:proofErr w:type="spellEnd"/>
+      <w:r>
+        <w:t>:[ 0.28020449 21.98859657 34.34588062 12.04392328 21.309083   -0.20579051</w:t>
       </w:r>
     </w:p>
     <w:p>
@@ -207,8 +322,13 @@
       <w:pPr>
         <w:pStyle w:val="NoSpacing"/>
       </w:pPr>
-      <w:r>
-        <w:t>self.stdap_parameter_set:[0.03286409 1.02479803 1.72291198 0.72492619 1.30577351 0.03797193</w:t>
+      <w:proofErr w:type="spellStart"/>
+      <w:r>
+        <w:t>self.stdap_parameter_set</w:t>
+      </w:r>
+      <w:proofErr w:type="spellEnd"/>
+      <w:r>
+        <w:t>:[0.03286409 1.02479803 1.72291198 0.72492619 1.30577351 0.03797193</w:t>
       </w:r>
     </w:p>
     <w:p>
@@ -244,8 +364,13 @@
       <w:pPr>
         <w:pStyle w:val="NoSpacing"/>
       </w:pPr>
-      <w:r>
-        <w:t>MAP_logP:[590.58207571]</w:t>
+      <w:proofErr w:type="spellStart"/>
+      <w:r>
+        <w:t>MAP_logP</w:t>
+      </w:r>
+      <w:proofErr w:type="spellEnd"/>
+      <w:r>
+        <w:t>:[590.58207571]</w:t>
       </w:r>
     </w:p>
     <w:p>
@@ -260,8 +385,13 @@
       <w:pPr>
         <w:pStyle w:val="NoSpacing"/>
       </w:pPr>
-      <w:r>
-        <w:t>self.map_parameter_set:[ 0.73219435 31.28311851 45.33287731 17.41267305 29.34240026 -0.14982982</w:t>
+      <w:proofErr w:type="spellStart"/>
+      <w:r>
+        <w:t>self.map_parameter_set</w:t>
+      </w:r>
+      <w:proofErr w:type="spellEnd"/>
+      <w:r>
+        <w:t>:[ 0.73219435 31.28311851 45.33287731 17.41267305 29.34240026 -0.14982982</w:t>
       </w:r>
     </w:p>
     <w:p>
@@ -276,8 +406,13 @@
       <w:pPr>
         <w:pStyle w:val="NoSpacing"/>
       </w:pPr>
-      <w:r>
-        <w:t>self.mu_AP_parameter_set:[ 0.77918148 25.65596376 41.13716493 13.53095376 26.17482362 -0.19787239</w:t>
+      <w:proofErr w:type="spellStart"/>
+      <w:r>
+        <w:t>self.mu_AP_parameter_set</w:t>
+      </w:r>
+      <w:proofErr w:type="spellEnd"/>
+      <w:r>
+        <w:t>:[ 0.77918148 25.65596376 41.13716493 13.53095376 26.17482362 -0.19787239</w:t>
       </w:r>
     </w:p>
     <w:p>
@@ -292,8 +427,13 @@
       <w:pPr>
         <w:pStyle w:val="NoSpacing"/>
       </w:pPr>
-      <w:r>
-        <w:t>self.stdap_parameter_set:[0.05653414 2.48512324 2.5346084  1.74610975 1.89415728 0.02530495</w:t>
+      <w:proofErr w:type="spellStart"/>
+      <w:r>
+        <w:t>self.stdap_parameter_set</w:t>
+      </w:r>
+      <w:proofErr w:type="spellEnd"/>
+      <w:r>
+        <w:t>:[0.05653414 2.48512324 2.5346084  1.74610975 1.89415728 0.02530495</w:t>
       </w:r>
     </w:p>
     <w:p>
@@ -325,9 +465,11 @@
       <w:r>
         <w:t xml:space="preserve"> and </w:t>
       </w:r>
+      <w:proofErr w:type="spellStart"/>
       <w:r>
         <w:t>processing_functions_tpd_odeint_two_site_NineParameters</w:t>
       </w:r>
+      <w:proofErr w:type="spellEnd"/>
     </w:p>
     <w:p>
       <w:pPr>
@@ -365,15 +507,36 @@
         <w:pStyle w:val="NoSpacing"/>
       </w:pPr>
       <w:r>
-        <w:t>Also, this set of parmaeters from mcmc:</w:t>
-      </w:r>
-    </w:p>
-    <w:p>
-      <w:pPr>
-        <w:pStyle w:val="NoSpacing"/>
-      </w:pPr>
-      <w:r>
-        <w:t>self.map_parameter_set:[ 1.10041633e+00 -2.86936286e-03 -7.59004532e-02  2.75992148e+01</w:t>
+        <w:t xml:space="preserve">Also, this set of </w:t>
+      </w:r>
+      <w:proofErr w:type="spellStart"/>
+      <w:r>
+        <w:t>parmaeters</w:t>
+      </w:r>
+      <w:proofErr w:type="spellEnd"/>
+      <w:r>
+        <w:t xml:space="preserve"> from </w:t>
+      </w:r>
+      <w:proofErr w:type="spellStart"/>
+      <w:r>
+        <w:t>mcmc</w:t>
+      </w:r>
+      <w:proofErr w:type="spellEnd"/>
+      <w:r>
+        <w:t>:</w:t>
+      </w:r>
+    </w:p>
+    <w:p>
+      <w:pPr>
+        <w:pStyle w:val="NoSpacing"/>
+      </w:pPr>
+      <w:proofErr w:type="spellStart"/>
+      <w:r>
+        <w:t>self.map_parameter_set</w:t>
+      </w:r>
+      <w:proofErr w:type="spellEnd"/>
+      <w:r>
+        <w:t>:[ 1.10041633e+00 -2.86936286e-03 -7.59004532e-02  2.75992148e+01</w:t>
       </w:r>
     </w:p>
     <w:p>
@@ -445,8 +608,37 @@
       <w:r>
         <w:t xml:space="preserve"> and </w:t>
       </w:r>
-      <w:r>
-        <w:t>PE_object.doGridSearch('getLogP', gridSamplingAbsoluteIntervalSize=[0.03, 0.0025, 0.50/3, 10, 10, 1,1, 0.1, 0.1], gridSamplingNumOfIntervals=[0,0,2,4,4,4,4,2,2], verbose = True)</w:t>
+      <w:proofErr w:type="spellStart"/>
+      <w:r>
+        <w:t>PE_object.doGridSearch</w:t>
+      </w:r>
+      <w:proofErr w:type="spellEnd"/>
+      <w:r>
+        <w:t>('</w:t>
+      </w:r>
+      <w:proofErr w:type="spellStart"/>
+      <w:r>
+        <w:t>getLogP</w:t>
+      </w:r>
+      <w:proofErr w:type="spellEnd"/>
+      <w:r>
+        <w:t xml:space="preserve">', </w:t>
+      </w:r>
+      <w:proofErr w:type="spellStart"/>
+      <w:r>
+        <w:t>gridSamplingAbsoluteIntervalSize</w:t>
+      </w:r>
+      <w:proofErr w:type="spellEnd"/>
+      <w:r>
+        <w:t xml:space="preserve">=[0.03, 0.0025, 0.50/3, 10, 10, 1,1, 0.1, 0.1], </w:t>
+      </w:r>
+      <w:proofErr w:type="spellStart"/>
+      <w:r>
+        <w:t>gridSamplingNumOfIntervals</w:t>
+      </w:r>
+      <w:proofErr w:type="spellEnd"/>
+      <w:r>
+        <w:t>=[0,0,2,4,4,4,4,2,2], verbose = True)</w:t>
       </w:r>
     </w:p>
     <w:p>
@@ -619,8 +811,21 @@
       <w:pPr>
         <w:pStyle w:val="NoSpacing"/>
       </w:pPr>
-      <w:r>
-        <w:t>UserInput.model['InputParametersPriorValuesUncertainties'] = [ 0.10, 0.005, 0.50/3, 20, 20, 2, 2, 0.1, 0.1]</w:t>
+      <w:proofErr w:type="spellStart"/>
+      <w:r>
+        <w:t>UserInput.model</w:t>
+      </w:r>
+      <w:proofErr w:type="spellEnd"/>
+      <w:r>
+        <w:t>['</w:t>
+      </w:r>
+      <w:proofErr w:type="spellStart"/>
+      <w:r>
+        <w:t>InputParametersPriorValuesUncertainties</w:t>
+      </w:r>
+      <w:proofErr w:type="spellEnd"/>
+      <w:r>
+        <w:t>'] = [ 0.10, 0.005, 0.50/3, 20, 20, 2, 2, 0.1, 0.1]</w:t>
       </w:r>
     </w:p>
     <w:p>
@@ -641,7 +846,23 @@
         <w:pStyle w:val="NoSpacing"/>
       </w:pPr>
       <w:r>
-        <w:t>Final map results from gridsearch: (1.0, 0.0, 0.5, 30.0, 20.0, 17.0, 11.0, 0.30000000000000004, 0.1) final logP: -859.4228753252021</w:t>
+        <w:t xml:space="preserve">Final map results from </w:t>
+      </w:r>
+      <w:proofErr w:type="spellStart"/>
+      <w:r>
+        <w:t>gridsearch</w:t>
+      </w:r>
+      <w:proofErr w:type="spellEnd"/>
+      <w:r>
+        <w:t xml:space="preserve">: (1.0, 0.0, 0.5, 30.0, 20.0, 17.0, 11.0, 0.30000000000000004, 0.1) final </w:t>
+      </w:r>
+      <w:proofErr w:type="spellStart"/>
+      <w:r>
+        <w:t>logP</w:t>
+      </w:r>
+      <w:proofErr w:type="spellEnd"/>
+      <w:r>
+        <w:t>: -859.4228753252021</w:t>
       </w:r>
     </w:p>
     <w:p>
@@ -703,9 +924,14 @@
       <w:pPr>
         <w:pStyle w:val="NoSpacing"/>
       </w:pPr>
+      <w:proofErr w:type="spellStart"/>
       <w:r>
         <w:lastRenderedPageBreak/>
-        <w:t>Unfortuantely, further sampling ended up similar to before, note that  the A1 is 2.2E1 which is 22</w:t>
+        <w:t>Unfortuantely</w:t>
+      </w:r>
+      <w:proofErr w:type="spellEnd"/>
+      <w:r>
+        <w:t>, further sampling ended up similar to before, note that  the A1 is 2.2E1 which is 22</w:t>
       </w:r>
       <w:r>
         <w:t>. The rest are probably okay.</w:t>
@@ -715,8 +941,13 @@
       <w:pPr>
         <w:pStyle w:val="NoSpacing"/>
       </w:pPr>
-      <w:r>
-        <w:t>MAP_logP:[351.5613435]</w:t>
+      <w:proofErr w:type="spellStart"/>
+      <w:r>
+        <w:t>MAP_logP</w:t>
+      </w:r>
+      <w:proofErr w:type="spellEnd"/>
+      <w:r>
+        <w:t>:[351.5613435]</w:t>
       </w:r>
     </w:p>
     <w:p>
@@ -731,8 +962,13 @@
       <w:pPr>
         <w:pStyle w:val="NoSpacing"/>
       </w:pPr>
-      <w:r>
-        <w:t>self.map_parameter_set:[1.12201353e+00 1.17147534e-04 1.35970903e-01 3.63785919e+01</w:t>
+      <w:proofErr w:type="spellStart"/>
+      <w:r>
+        <w:t>self.map_parameter_set</w:t>
+      </w:r>
+      <w:proofErr w:type="spellEnd"/>
+      <w:r>
+        <w:t>:[1.12201353e+00 1.17147534e-04 1.35970903e-01 3.63785919e+01</w:t>
       </w:r>
     </w:p>
     <w:p>
@@ -755,8 +991,13 @@
       <w:pPr>
         <w:pStyle w:val="NoSpacing"/>
       </w:pPr>
-      <w:r>
-        <w:t>self.mu_AP_parameter_set:[1.14670154e+00 7.35148777e-04 1.20185195e-01 3.50046786e+01</w:t>
+      <w:proofErr w:type="spellStart"/>
+      <w:r>
+        <w:t>self.mu_AP_parameter_set</w:t>
+      </w:r>
+      <w:proofErr w:type="spellEnd"/>
+      <w:r>
+        <w:t>:[1.14670154e+00 7.35148777e-04 1.20185195e-01 3.50046786e+01</w:t>
       </w:r>
     </w:p>
     <w:p>
@@ -779,8 +1020,13 @@
       <w:pPr>
         <w:pStyle w:val="NoSpacing"/>
       </w:pPr>
-      <w:r>
-        <w:t>self.stdap_parameter_set:[7.48158390e-02 1.28785820e-03 7.30652837e-02 1.87451011e+00</w:t>
+      <w:proofErr w:type="spellStart"/>
+      <w:r>
+        <w:t>self.stdap_parameter_set</w:t>
+      </w:r>
+      <w:proofErr w:type="spellEnd"/>
+      <w:r>
+        <w:t>:[7.48158390e-02 1.28785820e-03 7.30652837e-02 1.87451011e+00</w:t>
       </w:r>
     </w:p>
     <w:p>
@@ -862,7 +1108,15 @@
         <w:pStyle w:val="NoSpacing"/>
       </w:pPr>
       <w:r>
-        <w:t>Trying mcmc_relative_step_length of 0.05 to see what happens</w:t>
+        <w:t xml:space="preserve">Trying </w:t>
+      </w:r>
+      <w:proofErr w:type="spellStart"/>
+      <w:r>
+        <w:t>mcmc_relative_step_length</w:t>
+      </w:r>
+      <w:proofErr w:type="spellEnd"/>
+      <w:r>
+        <w:t xml:space="preserve"> of 0.05 to see what happens</w:t>
       </w:r>
       <w:r>
         <w:t xml:space="preserve"> after </w:t>
@@ -888,8 +1142,13 @@
       <w:pPr>
         <w:pStyle w:val="NoSpacing"/>
       </w:pPr>
-      <w:r>
-        <w:t>MAP_logP:[557.03577242]</w:t>
+      <w:proofErr w:type="spellStart"/>
+      <w:r>
+        <w:t>MAP_logP</w:t>
+      </w:r>
+      <w:proofErr w:type="spellEnd"/>
+      <w:r>
+        <w:t>:[557.03577242]</w:t>
       </w:r>
     </w:p>
     <w:p>
@@ -904,8 +1163,13 @@
       <w:pPr>
         <w:pStyle w:val="NoSpacing"/>
       </w:pPr>
-      <w:r>
-        <w:t>self.map_parameter_set:[1.14124173e+00 1.18804842e-03 2.73603460e-01 3.68304092e+01</w:t>
+      <w:proofErr w:type="spellStart"/>
+      <w:r>
+        <w:t>self.map_parameter_set</w:t>
+      </w:r>
+      <w:proofErr w:type="spellEnd"/>
+      <w:r>
+        <w:t>:[1.14124173e+00 1.18804842e-03 2.73603460e-01 3.68304092e+01</w:t>
       </w:r>
     </w:p>
     <w:p>
@@ -928,8 +1192,13 @@
       <w:pPr>
         <w:pStyle w:val="NoSpacing"/>
       </w:pPr>
-      <w:r>
-        <w:t>self.mu_AP_parameter_set:[1.06062424e+00 9.22119977e-04 3.28924808e-01 3.15683581e+01</w:t>
+      <w:proofErr w:type="spellStart"/>
+      <w:r>
+        <w:t>self.mu_AP_parameter_set</w:t>
+      </w:r>
+      <w:proofErr w:type="spellEnd"/>
+      <w:r>
+        <w:t>:[1.06062424e+00 9.22119977e-04 3.28924808e-01 3.15683581e+01</w:t>
       </w:r>
     </w:p>
     <w:p>
@@ -952,8 +1221,13 @@
       <w:pPr>
         <w:pStyle w:val="NoSpacing"/>
       </w:pPr>
-      <w:r>
-        <w:t>self.stdap_parameter_set:[5.01955346e-02 5.91562078e-04 9.42154520e-02 3.10817066e+00</w:t>
+      <w:proofErr w:type="spellStart"/>
+      <w:r>
+        <w:t>self.stdap_parameter_set</w:t>
+      </w:r>
+      <w:proofErr w:type="spellEnd"/>
+      <w:r>
+        <w:t>:[5.01955346e-02 5.91562078e-04 9.42154520e-02 3.10817066e+00</w:t>
       </w:r>
     </w:p>
     <w:p>
@@ -976,8 +1250,13 @@
       <w:pPr>
         <w:pStyle w:val="NoSpacing"/>
       </w:pPr>
-      <w:r>
-        <w:t>self.info_gain:-306.28470383514485</w:t>
+      <w:proofErr w:type="spellStart"/>
+      <w:r>
+        <w:t>self.info_gain</w:t>
+      </w:r>
+      <w:proofErr w:type="spellEnd"/>
+      <w:r>
+        <w:t>:-306.28470383514485</w:t>
       </w:r>
     </w:p>
     <w:p>
@@ -1179,10 +1458,7 @@
         <w:pStyle w:val="NoSpacing"/>
       </w:pPr>
       <w:r>
-        <w:t xml:space="preserve"> </w:t>
-      </w:r>
-      <w:r>
-        <w:t>(1.0, 0.0, 0.6666666666666666, 21.5, 21.5, 11.0, 12.0, 0.30, 0.1) -4961.719559184852</w:t>
+        <w:t xml:space="preserve"> (1.0, 0.0, 0.6666666666666666, 21.5, 21.5, 11.0, 12.0, 0.30, 0.1) -4961.719559184852</w:t>
       </w:r>
     </w:p>
     <w:p>
@@ -1364,7 +1640,23 @@
         <w:pStyle w:val="NoSpacing"/>
       </w:pPr>
       <w:r>
-        <w:t>Final map results from gridsearch: (1.0, 0.0, 0.6666666666666666, 21.5, 21.5, 11.0, 12.0, 0.2, 0.1) final logP: -4965.0914958436715</w:t>
+        <w:t xml:space="preserve">Final map results from </w:t>
+      </w:r>
+      <w:proofErr w:type="spellStart"/>
+      <w:r>
+        <w:t>gridsearch</w:t>
+      </w:r>
+      <w:proofErr w:type="spellEnd"/>
+      <w:r>
+        <w:t xml:space="preserve">: (1.0, 0.0, 0.6666666666666666, 21.5, 21.5, 11.0, 12.0, 0.2, 0.1) final </w:t>
+      </w:r>
+      <w:proofErr w:type="spellStart"/>
+      <w:r>
+        <w:t>logP</w:t>
+      </w:r>
+      <w:proofErr w:type="spellEnd"/>
+      <w:r>
+        <w:t>: -4965.0914958436715</w:t>
       </w:r>
     </w:p>
     <w:p>
@@ -1556,8 +1848,61 @@
       <w:r>
         <w:t xml:space="preserve">Using </w:t>
       </w:r>
-      <w:r>
-        <w:t>PE_object.doGridSearch('doOptimizeNegLogP', gridSamplingAbsoluteIntervalSize=[ 0.10, 0.005, 0.50/3, 20, 20, 2, 2, 0.1, 0.1], gridSamplingNumOfIntervals=[1,1,1,1,1,1,1,1,1], passThroughArgs={"method":"Powell"})#, "maxiter":1000, "verbose":False})</w:t>
+      <w:proofErr w:type="spellStart"/>
+      <w:r>
+        <w:t>PE_object.doGridSearch</w:t>
+      </w:r>
+      <w:proofErr w:type="spellEnd"/>
+      <w:r>
+        <w:t>('</w:t>
+      </w:r>
+      <w:proofErr w:type="spellStart"/>
+      <w:r>
+        <w:t>doOptimizeNegLogP</w:t>
+      </w:r>
+      <w:proofErr w:type="spellEnd"/>
+      <w:r>
+        <w:t xml:space="preserve">', </w:t>
+      </w:r>
+      <w:proofErr w:type="spellStart"/>
+      <w:r>
+        <w:t>gridSamplingAbsoluteIntervalSize</w:t>
+      </w:r>
+      <w:proofErr w:type="spellEnd"/>
+      <w:r>
+        <w:t xml:space="preserve">=[ 0.10, 0.005, 0.50/3, 20, 20, 2, 2, 0.1, 0.1], </w:t>
+      </w:r>
+      <w:proofErr w:type="spellStart"/>
+      <w:r>
+        <w:t>gridSamplingNumOfIntervals</w:t>
+      </w:r>
+      <w:proofErr w:type="spellEnd"/>
+      <w:r>
+        <w:t xml:space="preserve">=[1,1,1,1,1,1,1,1,1], </w:t>
+      </w:r>
+      <w:proofErr w:type="spellStart"/>
+      <w:r>
+        <w:t>passThroughArgs</w:t>
+      </w:r>
+      <w:proofErr w:type="spellEnd"/>
+      <w:r>
+        <w:t>={"</w:t>
+      </w:r>
+      <w:proofErr w:type="spellStart"/>
+      <w:r>
+        <w:t>method":"Powell</w:t>
+      </w:r>
+      <w:proofErr w:type="spellEnd"/>
+      <w:r>
+        <w:t>"})#, "maxiter":1000, "</w:t>
+      </w:r>
+      <w:proofErr w:type="spellStart"/>
+      <w:r>
+        <w:t>verbose":False</w:t>
+      </w:r>
+      <w:proofErr w:type="spellEnd"/>
+      <w:r>
+        <w:t>})</w:t>
       </w:r>
     </w:p>
     <w:p>
@@ -1576,29 +1921,44 @@
       </w:pPr>
       <w:r>
         <w:lastRenderedPageBreak/>
-        <w:t>16c tried</w:t>
-      </w:r>
-      <w:r>
-        <w:t xml:space="preserve"> no initial guess and 100,000 mcmc length, which means input was:</w:t>
-      </w:r>
-    </w:p>
-    <w:p>
-      <w:pPr>
-        <w:pStyle w:val="NoSpacing"/>
-      </w:pPr>
-      <w:r>
-        <w:t xml:space="preserve">UserInput.model['InputParameterPriorValues'] = [ 1.0, 0.0, 0.50, 41.5, 41.5, 13.0, 13.0, 0.1, 0.1] # Ea1_mean, Ea2_mean, log_A1_mean, log_A2_mean, gamma_1_mean, gamma_2_mean  </w:t>
-      </w:r>
-    </w:p>
-    <w:p>
-      <w:pPr>
-        <w:pStyle w:val="NoSpacing"/>
-      </w:pPr>
-      <w:r>
-        <w:t xml:space="preserve">Output was: </w:t>
-      </w:r>
-      <w:r>
-        <w:t>[9.85030462e-01 4.93570288e-04 3.09149191e-03 3.50171900e+01</w:t>
+        <w:t xml:space="preserve">16c tried no initial guess and 100,000 </w:t>
+      </w:r>
+      <w:proofErr w:type="spellStart"/>
+      <w:r>
+        <w:t>mcmc</w:t>
+      </w:r>
+      <w:proofErr w:type="spellEnd"/>
+      <w:r>
+        <w:t xml:space="preserve"> length, which means input was:</w:t>
+      </w:r>
+    </w:p>
+    <w:p>
+      <w:pPr>
+        <w:pStyle w:val="NoSpacing"/>
+      </w:pPr>
+      <w:proofErr w:type="spellStart"/>
+      <w:r>
+        <w:t>UserInput.model</w:t>
+      </w:r>
+      <w:proofErr w:type="spellEnd"/>
+      <w:r>
+        <w:t>['</w:t>
+      </w:r>
+      <w:proofErr w:type="spellStart"/>
+      <w:r>
+        <w:t>InputParameterPriorValues</w:t>
+      </w:r>
+      <w:proofErr w:type="spellEnd"/>
+      <w:r>
+        <w:t xml:space="preserve">'] = [ 1.0, 0.0, 0.50, 41.5, 41.5, 13.0, 13.0, 0.1, 0.1] # Ea1_mean, Ea2_mean, log_A1_mean, log_A2_mean, gamma_1_mean, gamma_2_mean  </w:t>
+      </w:r>
+    </w:p>
+    <w:p>
+      <w:pPr>
+        <w:pStyle w:val="NoSpacing"/>
+      </w:pPr>
+      <w:r>
+        <w:t>Output was: [9.85030462e-01 4.93570288e-04 3.09149191e-03 3.50171900e+01</w:t>
       </w:r>
     </w:p>
     <w:p>
@@ -1707,8 +2067,69 @@
       <w:pPr>
         <w:pStyle w:val="NoSpacing"/>
       </w:pPr>
-      <w:r>
-        <w:t>PE_object.doGridSearch('doOptimizeNegLogP', gridSamplingAbsoluteIntervalSize=[ 0.10, 0.005, 0.50/3, 20, 20, 2, 2, 0.1, 0.1], gridSamplingNumOfIntervals=[0,0,1,1,1,1,1,0,0], passThroughArgs={"method":"Nelder-Mead", "verbose":False})#, "maxiter":1000, "verbose":False})</w:t>
+      <w:proofErr w:type="spellStart"/>
+      <w:r>
+        <w:t>PE_object.doGridSearch</w:t>
+      </w:r>
+      <w:proofErr w:type="spellEnd"/>
+      <w:r>
+        <w:t>('</w:t>
+      </w:r>
+      <w:proofErr w:type="spellStart"/>
+      <w:r>
+        <w:t>doOptimizeNegLogP</w:t>
+      </w:r>
+      <w:proofErr w:type="spellEnd"/>
+      <w:r>
+        <w:t xml:space="preserve">', </w:t>
+      </w:r>
+      <w:proofErr w:type="spellStart"/>
+      <w:r>
+        <w:t>gridSamplingAbsoluteIntervalSize</w:t>
+      </w:r>
+      <w:proofErr w:type="spellEnd"/>
+      <w:r>
+        <w:t xml:space="preserve">=[ 0.10, 0.005, 0.50/3, 20, 20, 2, 2, 0.1, 0.1], </w:t>
+      </w:r>
+      <w:proofErr w:type="spellStart"/>
+      <w:r>
+        <w:t>gridSamplingNumOfIntervals</w:t>
+      </w:r>
+      <w:proofErr w:type="spellEnd"/>
+      <w:r>
+        <w:t xml:space="preserve">=[0,0,1,1,1,1,1,0,0], </w:t>
+      </w:r>
+      <w:proofErr w:type="spellStart"/>
+      <w:r>
+        <w:t>passThroughArgs</w:t>
+      </w:r>
+      <w:proofErr w:type="spellEnd"/>
+      <w:r>
+        <w:t>={"method":"</w:t>
+      </w:r>
+      <w:proofErr w:type="spellStart"/>
+      <w:r>
+        <w:t>Nelder</w:t>
+      </w:r>
+      <w:proofErr w:type="spellEnd"/>
+      <w:r>
+        <w:t>-Mead", "</w:t>
+      </w:r>
+      <w:proofErr w:type="spellStart"/>
+      <w:r>
+        <w:t>verbose":False</w:t>
+      </w:r>
+      <w:proofErr w:type="spellEnd"/>
+      <w:r>
+        <w:t>})#, "maxiter":1000, "</w:t>
+      </w:r>
+      <w:proofErr w:type="spellStart"/>
+      <w:r>
+        <w:t>verbose":False</w:t>
+      </w:r>
+      <w:proofErr w:type="spellEnd"/>
+      <w:r>
+        <w:t>})</w:t>
       </w:r>
     </w:p>
     <w:p>
@@ -1761,7 +2182,15 @@
         <w:pStyle w:val="NoSpacing"/>
       </w:pPr>
       <w:r>
-        <w:t>Doing it again with maxiter of 5000.</w:t>
+        <w:t xml:space="preserve">Doing it again with </w:t>
+      </w:r>
+      <w:proofErr w:type="spellStart"/>
+      <w:r>
+        <w:t>maxiter</w:t>
+      </w:r>
+      <w:proofErr w:type="spellEnd"/>
+      <w:r>
+        <w:t xml:space="preserve"> of 5000.</w:t>
       </w:r>
     </w:p>
     <w:p>
@@ -1818,7 +2247,23 @@
         <w:pStyle w:val="NoSpacing"/>
       </w:pPr>
       <w:r>
-        <w:t>Final map results from gridsearch: (1.1, 0.0, 0.16666666666666669, 21.5, 21.5, 11.0, 13.0, 0.2, 0.1) final logP: -8752.761553714412</w:t>
+        <w:t xml:space="preserve">Final map results from </w:t>
+      </w:r>
+      <w:proofErr w:type="spellStart"/>
+      <w:r>
+        <w:t>gridsearch</w:t>
+      </w:r>
+      <w:proofErr w:type="spellEnd"/>
+      <w:r>
+        <w:t xml:space="preserve">: (1.1, 0.0, 0.16666666666666669, 21.5, 21.5, 11.0, 13.0, 0.2, 0.1) final </w:t>
+      </w:r>
+      <w:proofErr w:type="spellStart"/>
+      <w:r>
+        <w:t>logP</w:t>
+      </w:r>
+      <w:proofErr w:type="spellEnd"/>
+      <w:r>
+        <w:t>: -8752.761553714412</w:t>
       </w:r>
     </w:p>
     <w:p>
@@ -1879,15 +2324,39 @@
           <w:b/>
           <w:bCs/>
         </w:rPr>
-        <w:t>Example 16a_BPE_grid_opt: with Nelder-Mead and up to 5000 simulation iterations per point.</w:t>
-      </w:r>
-    </w:p>
-    <w:p>
-      <w:pPr>
-        <w:pStyle w:val="NoSpacing"/>
-      </w:pPr>
-      <w:r>
-        <w:t>Final map results from gridsearch: [1.23943326e+00 1.95055604e-03 5.62199599e-01 2.60209307e+01</w:t>
+        <w:t xml:space="preserve">Example 16a_BPE_grid_opt: with </w:t>
+      </w:r>
+      <w:proofErr w:type="spellStart"/>
+      <w:r>
+        <w:rPr>
+          <w:b/>
+          <w:bCs/>
+        </w:rPr>
+        <w:t>Nelder</w:t>
+      </w:r>
+      <w:proofErr w:type="spellEnd"/>
+      <w:r>
+        <w:rPr>
+          <w:b/>
+          <w:bCs/>
+        </w:rPr>
+        <w:t>-Mead and up to 5000 simulation iterations per point.</w:t>
+      </w:r>
+    </w:p>
+    <w:p>
+      <w:pPr>
+        <w:pStyle w:val="NoSpacing"/>
+      </w:pPr>
+      <w:r>
+        <w:t xml:space="preserve">Final map results from </w:t>
+      </w:r>
+      <w:proofErr w:type="spellStart"/>
+      <w:r>
+        <w:t>gridsearch</w:t>
+      </w:r>
+      <w:proofErr w:type="spellEnd"/>
+      <w:r>
+        <w:t>: [1.23943326e+00 1.95055604e-03 5.62199599e-01 2.60209307e+01</w:t>
       </w:r>
     </w:p>
     <w:p>
@@ -1903,7 +2372,15 @@
         <w:pStyle w:val="NoSpacing"/>
       </w:pPr>
       <w:r>
-        <w:t xml:space="preserve"> 2.22870485e-02] final logP: 779.8462737897203</w:t>
+        <w:t xml:space="preserve"> 2.22870485e-02] final </w:t>
+      </w:r>
+      <w:proofErr w:type="spellStart"/>
+      <w:r>
+        <w:t>logP</w:t>
+      </w:r>
+      <w:proofErr w:type="spellEnd"/>
+      <w:r>
+        <w:t>: 779.8462737897203</w:t>
       </w:r>
     </w:p>
     <w:p>
@@ -2010,7 +2487,23 @@
         <w:pStyle w:val="NoSpacing"/>
       </w:pPr>
       <w:r>
-        <w:t>Final map results from gridsearch: (1.1, 0.0, 0.16666666666666669, 21.5, 21.5, 11.0, 13.0, 0.2, 0.1) final logP: -8738.991106967724</w:t>
+        <w:t xml:space="preserve">Final map results from </w:t>
+      </w:r>
+      <w:proofErr w:type="spellStart"/>
+      <w:r>
+        <w:t>gridsearch</w:t>
+      </w:r>
+      <w:proofErr w:type="spellEnd"/>
+      <w:r>
+        <w:t xml:space="preserve">: (1.1, 0.0, 0.16666666666666669, 21.5, 21.5, 11.0, 13.0, 0.2, 0.1) final </w:t>
+      </w:r>
+      <w:proofErr w:type="spellStart"/>
+      <w:r>
+        <w:t>logP</w:t>
+      </w:r>
+      <w:proofErr w:type="spellEnd"/>
+      <w:r>
+        <w:t>: -8738.991106967724</w:t>
       </w:r>
     </w:p>
     <w:p>
@@ -2075,15 +2568,39 @@
           <w:b/>
           <w:bCs/>
         </w:rPr>
-        <w:t>Example 16a_CPE_grid_opt: with Nelder-Mead and up to 5000 simulation iterations per point.</w:t>
-      </w:r>
-    </w:p>
-    <w:p>
-      <w:pPr>
-        <w:pStyle w:val="NoSpacing"/>
-      </w:pPr>
-      <w:r>
-        <w:t>Final map results from gridsearch: [1.17855879e+00 1.56599493e-03 4.89378831e-01 5.01380589e+01</w:t>
+        <w:t xml:space="preserve">Example 16a_CPE_grid_opt: with </w:t>
+      </w:r>
+      <w:proofErr w:type="spellStart"/>
+      <w:r>
+        <w:rPr>
+          <w:b/>
+          <w:bCs/>
+        </w:rPr>
+        <w:t>Nelder</w:t>
+      </w:r>
+      <w:proofErr w:type="spellEnd"/>
+      <w:r>
+        <w:rPr>
+          <w:b/>
+          <w:bCs/>
+        </w:rPr>
+        <w:t>-Mead and up to 5000 simulation iterations per point.</w:t>
+      </w:r>
+    </w:p>
+    <w:p>
+      <w:pPr>
+        <w:pStyle w:val="NoSpacing"/>
+      </w:pPr>
+      <w:r>
+        <w:t xml:space="preserve">Final map results from </w:t>
+      </w:r>
+      <w:proofErr w:type="spellStart"/>
+      <w:r>
+        <w:t>gridsearch</w:t>
+      </w:r>
+      <w:proofErr w:type="spellEnd"/>
+      <w:r>
+        <w:t>: [1.17855879e+00 1.56599493e-03 4.89378831e-01 5.01380589e+01</w:t>
       </w:r>
     </w:p>
     <w:p>
@@ -2099,7 +2616,15 @@
         <w:pStyle w:val="NoSpacing"/>
       </w:pPr>
       <w:r>
-        <w:t xml:space="preserve"> 1.18045551e-01] final logP: 831.2464561309017</w:t>
+        <w:t xml:space="preserve"> 1.18045551e-01] final </w:t>
+      </w:r>
+      <w:proofErr w:type="spellStart"/>
+      <w:r>
+        <w:t>logP</w:t>
+      </w:r>
+      <w:proofErr w:type="spellEnd"/>
+      <w:r>
+        <w:t>: 831.2464561309017</w:t>
       </w:r>
     </w:p>
     <w:p>
@@ -2240,8 +2765,1073 @@
         <w:lastRenderedPageBreak/>
         <w:t>In example 17, I used the same things only now there is a total coverage dependence for the gamma’s effects on the activation energies of the two processes.</w:t>
       </w:r>
+    </w:p>
+    <w:p>
+      <w:pPr>
+        <w:pStyle w:val="NoSpacing"/>
+        <w:rPr>
+          <w:b/>
+          <w:bCs/>
+        </w:rPr>
+      </w:pPr>
+    </w:p>
+    <w:p>
+      <w:pPr>
+        <w:pStyle w:val="NoSpacing"/>
+        <w:rPr>
+          <w:b/>
+          <w:bCs/>
+        </w:rPr>
+      </w:pPr>
+    </w:p>
+    <w:p>
+      <w:pPr>
+        <w:pStyle w:val="NoSpacing"/>
+        <w:rPr>
+          <w:b/>
+          <w:bCs/>
+        </w:rPr>
+      </w:pPr>
+      <w:r>
+        <w:rPr>
+          <w:b/>
+          <w:bCs/>
+        </w:rPr>
+        <w:t>In Example 18 I used the coverage dependent gamma case.</w:t>
+      </w:r>
+    </w:p>
+    <w:p>
+      <w:pPr>
+        <w:pStyle w:val="NoSpacing"/>
+        <w:rPr>
+          <w:b/>
+          <w:bCs/>
+        </w:rPr>
+      </w:pPr>
+      <w:r>
+        <w:rPr>
+          <w:b/>
+          <w:bCs/>
+        </w:rPr>
+        <w:t>18a_CPE_grid</w:t>
+      </w:r>
+    </w:p>
+    <w:p>
+      <w:pPr>
+        <w:pStyle w:val="NoSpacing"/>
+      </w:pPr>
+      <w:r>
+        <w:t xml:space="preserve">Final map results from </w:t>
+      </w:r>
+      <w:proofErr w:type="spellStart"/>
+      <w:r>
+        <w:t>gridsearch</w:t>
+      </w:r>
+      <w:proofErr w:type="spellEnd"/>
+      <w:r>
+        <w:t xml:space="preserve">: (1.0, 0.0, 20.0, 11.0, -0.3, 0.3, -0.1, 0.1, 0.0, 0.0, -0.1) final </w:t>
+      </w:r>
+      <w:proofErr w:type="spellStart"/>
+      <w:r>
+        <w:t>logP</w:t>
+      </w:r>
+      <w:proofErr w:type="spellEnd"/>
+      <w:r>
+        <w:t>: -1527.5171602395776</w:t>
+      </w:r>
+    </w:p>
+    <w:p>
+      <w:pPr>
+        <w:pStyle w:val="NoSpacing"/>
+        <w:rPr>
+          <w:b/>
+          <w:bCs/>
+        </w:rPr>
+      </w:pPr>
+      <w:r>
+        <w:rPr>
+          <w:noProof/>
+        </w:rPr>
+        <w:drawing>
+          <wp:inline distT="0" distB="0" distL="0" distR="0" wp14:anchorId="6413D44D" wp14:editId="46885AFA">
+            <wp:extent cx="3202316" cy="2114737"/>
+            <wp:effectExtent l="0" t="0" r="0" b="0"/>
+            <wp:docPr id="15" name="Picture 15"/>
+            <wp:cNvGraphicFramePr>
+              <a:graphicFrameLocks xmlns:a="http://schemas.openxmlformats.org/drawingml/2006/main" noChangeAspect="1"/>
+            </wp:cNvGraphicFramePr>
+            <a:graphic xmlns:a="http://schemas.openxmlformats.org/drawingml/2006/main">
+              <a:graphicData uri="http://schemas.openxmlformats.org/drawingml/2006/picture">
+                <pic:pic xmlns:pic="http://schemas.openxmlformats.org/drawingml/2006/picture">
+                  <pic:nvPicPr>
+                    <pic:cNvPr id="1" name=""/>
+                    <pic:cNvPicPr/>
+                  </pic:nvPicPr>
+                  <pic:blipFill>
+                    <a:blip r:embed="rId15"/>
+                    <a:stretch>
+                      <a:fillRect/>
+                    </a:stretch>
+                  </pic:blipFill>
+                  <pic:spPr>
+                    <a:xfrm>
+                      <a:off x="0" y="0"/>
+                      <a:ext cx="3226950" cy="2131004"/>
+                    </a:xfrm>
+                    <a:prstGeom prst="rect">
+                      <a:avLst/>
+                    </a:prstGeom>
+                  </pic:spPr>
+                </pic:pic>
+              </a:graphicData>
+            </a:graphic>
+          </wp:inline>
+        </w:drawing>
+      </w:r>
+    </w:p>
+    <w:p>
+      <w:pPr>
+        <w:pStyle w:val="NoSpacing"/>
+        <w:rPr>
+          <w:b/>
+          <w:bCs/>
+        </w:rPr>
+      </w:pPr>
+      <w:r>
+        <w:rPr>
+          <w:b/>
+          <w:bCs/>
+        </w:rPr>
+        <w:t>18a_BPE_grid</w:t>
+      </w:r>
+    </w:p>
+    <w:p>
+      <w:pPr>
+        <w:pStyle w:val="NoSpacing"/>
+      </w:pPr>
+      <w:r>
+        <w:t xml:space="preserve">Final map results from </w:t>
+      </w:r>
+      <w:proofErr w:type="spellStart"/>
+      <w:r>
+        <w:t>gridsearch</w:t>
+      </w:r>
+      <w:proofErr w:type="spellEnd"/>
+      <w:r>
+        <w:t xml:space="preserve">: (1.0, 0.0, 20.0, 11.0, -0.3, 0.3, -0.1, 0.1, 0.0, 0.0, -0.1) final </w:t>
+      </w:r>
+      <w:proofErr w:type="spellStart"/>
+      <w:r>
+        <w:t>logP</w:t>
+      </w:r>
+      <w:proofErr w:type="spellEnd"/>
+      <w:r>
+        <w:t>: -1527.5828666259995</w:t>
+      </w:r>
+    </w:p>
+    <w:p>
+      <w:pPr>
+        <w:pStyle w:val="NoSpacing"/>
+      </w:pPr>
+      <w:r>
+        <w:rPr>
+          <w:noProof/>
+        </w:rPr>
+        <w:drawing>
+          <wp:inline distT="0" distB="0" distL="0" distR="0" wp14:anchorId="0F256E85" wp14:editId="70CB79ED">
+            <wp:extent cx="3303387" cy="2181482"/>
+            <wp:effectExtent l="0" t="0" r="0" b="9525"/>
+            <wp:docPr id="16" name="Picture 16"/>
+            <wp:cNvGraphicFramePr>
+              <a:graphicFrameLocks xmlns:a="http://schemas.openxmlformats.org/drawingml/2006/main" noChangeAspect="1"/>
+            </wp:cNvGraphicFramePr>
+            <a:graphic xmlns:a="http://schemas.openxmlformats.org/drawingml/2006/main">
+              <a:graphicData uri="http://schemas.openxmlformats.org/drawingml/2006/picture">
+                <pic:pic xmlns:pic="http://schemas.openxmlformats.org/drawingml/2006/picture">
+                  <pic:nvPicPr>
+                    <pic:cNvPr id="1" name=""/>
+                    <pic:cNvPicPr/>
+                  </pic:nvPicPr>
+                  <pic:blipFill>
+                    <a:blip r:embed="rId15"/>
+                    <a:stretch>
+                      <a:fillRect/>
+                    </a:stretch>
+                  </pic:blipFill>
+                  <pic:spPr>
+                    <a:xfrm>
+                      <a:off x="0" y="0"/>
+                      <a:ext cx="3334078" cy="2201749"/>
+                    </a:xfrm>
+                    <a:prstGeom prst="rect">
+                      <a:avLst/>
+                    </a:prstGeom>
+                  </pic:spPr>
+                </pic:pic>
+              </a:graphicData>
+            </a:graphic>
+          </wp:inline>
+        </w:drawing>
+      </w:r>
+    </w:p>
+    <w:p>
+      <w:pPr>
+        <w:pStyle w:val="NoSpacing"/>
+      </w:pPr>
+    </w:p>
+    <w:p>
+      <w:r>
+        <w:br w:type="page"/>
+      </w:r>
+    </w:p>
+    <w:p>
+      <w:pPr>
+        <w:pStyle w:val="NoSpacing"/>
+      </w:pPr>
+      <w:r>
+        <w:lastRenderedPageBreak/>
+        <w:t>Not much better with optimization:</w:t>
+      </w:r>
+    </w:p>
+    <w:p>
+      <w:pPr>
+        <w:pStyle w:val="NoSpacing"/>
+        <w:rPr>
+          <w:b/>
+          <w:bCs/>
+        </w:rPr>
+      </w:pPr>
+      <w:r>
+        <w:rPr>
+          <w:b/>
+          <w:bCs/>
+        </w:rPr>
+        <w:t>18a_CPE_grid_opt</w:t>
+      </w:r>
+    </w:p>
+    <w:p>
+      <w:proofErr w:type="spellStart"/>
+      <w:r>
+        <w:t>PE_object.doGridSearch</w:t>
+      </w:r>
+      <w:proofErr w:type="spellEnd"/>
+      <w:r>
+        <w:t>('</w:t>
+      </w:r>
+      <w:proofErr w:type="spellStart"/>
+      <w:r>
+        <w:t>getLogP</w:t>
+      </w:r>
+      <w:proofErr w:type="spellEnd"/>
+      <w:r>
+        <w:t xml:space="preserve">', </w:t>
+      </w:r>
+      <w:proofErr w:type="spellStart"/>
+      <w:r>
+        <w:t>gridSamplingAbsoluteIntervalSize</w:t>
+      </w:r>
+      <w:proofErr w:type="spellEnd"/>
+      <w:r>
+        <w:t>=</w:t>
+      </w:r>
+      <w:r>
+        <w:t xml:space="preserve"> </w:t>
+      </w:r>
+      <w:r>
+        <w:t xml:space="preserve">[.1, 0.005, 20, 2, 0.3, </w:t>
+      </w:r>
+    </w:p>
+    <w:p>
+      <w:r>
+        <w:t xml:space="preserve">                   0.1, 0.1,      0.1, 0.1, 0.1, 0.1]</w:t>
+      </w:r>
+    </w:p>
+    <w:p>
+      <w:proofErr w:type="spellStart"/>
+      <w:r>
+        <w:t>gridSamplingNumOfIntervals</w:t>
+      </w:r>
+      <w:proofErr w:type="spellEnd"/>
+      <w:r>
+        <w:t>=[0,0,1,1,0, 1,0,1,0,1,0]</w:t>
+      </w:r>
+    </w:p>
+    <w:p>
+      <w:pPr>
+        <w:pStyle w:val="NoSpacing"/>
+      </w:pPr>
       <w:bookmarkStart w:id="0" w:name="_GoBack"/>
       <w:bookmarkEnd w:id="0"/>
+      <w:r>
+        <w:t xml:space="preserve">Final map results from </w:t>
+      </w:r>
+      <w:proofErr w:type="spellStart"/>
+      <w:r>
+        <w:t>gridsearch</w:t>
+      </w:r>
+      <w:proofErr w:type="spellEnd"/>
+      <w:r>
+        <w:t>: [ 9.72403839e-01  2.45807149e-04  2.16720262e+01  1.17139968e+01</w:t>
+      </w:r>
+    </w:p>
+    <w:p>
+      <w:pPr>
+        <w:pStyle w:val="NoSpacing"/>
+      </w:pPr>
+      <w:r>
+        <w:t xml:space="preserve"> -2.39634576e-05  2.00249952e-01  6.62735737e-05 -1.06494051e-01</w:t>
+      </w:r>
+    </w:p>
+    <w:p>
+      <w:pPr>
+        <w:pStyle w:val="NoSpacing"/>
+      </w:pPr>
+      <w:r>
+        <w:t xml:space="preserve">  2.17505358e-05 -1.00161392e-01  1.44611048e-04] final </w:t>
+      </w:r>
+      <w:proofErr w:type="spellStart"/>
+      <w:r>
+        <w:t>logP</w:t>
+      </w:r>
+      <w:proofErr w:type="spellEnd"/>
+      <w:r>
+        <w:t>: -3653.765327218868</w:t>
+      </w:r>
+    </w:p>
+    <w:p>
+      <w:pPr>
+        <w:pStyle w:val="NoSpacing"/>
+      </w:pPr>
+      <w:r>
+        <w:rPr>
+          <w:noProof/>
+        </w:rPr>
+        <w:drawing>
+          <wp:inline distT="0" distB="0" distL="0" distR="0" wp14:anchorId="4C87C47C" wp14:editId="6972227E">
+            <wp:extent cx="2365045" cy="1561822"/>
+            <wp:effectExtent l="0" t="0" r="0" b="635"/>
+            <wp:docPr id="19" name="Picture 19"/>
+            <wp:cNvGraphicFramePr>
+              <a:graphicFrameLocks xmlns:a="http://schemas.openxmlformats.org/drawingml/2006/main" noChangeAspect="1"/>
+            </wp:cNvGraphicFramePr>
+            <a:graphic xmlns:a="http://schemas.openxmlformats.org/drawingml/2006/main">
+              <a:graphicData uri="http://schemas.openxmlformats.org/drawingml/2006/picture">
+                <pic:pic xmlns:pic="http://schemas.openxmlformats.org/drawingml/2006/picture">
+                  <pic:nvPicPr>
+                    <pic:cNvPr id="1" name=""/>
+                    <pic:cNvPicPr/>
+                  </pic:nvPicPr>
+                  <pic:blipFill>
+                    <a:blip r:embed="rId16"/>
+                    <a:stretch>
+                      <a:fillRect/>
+                    </a:stretch>
+                  </pic:blipFill>
+                  <pic:spPr>
+                    <a:xfrm>
+                      <a:off x="0" y="0"/>
+                      <a:ext cx="2381889" cy="1572946"/>
+                    </a:xfrm>
+                    <a:prstGeom prst="rect">
+                      <a:avLst/>
+                    </a:prstGeom>
+                  </pic:spPr>
+                </pic:pic>
+              </a:graphicData>
+            </a:graphic>
+          </wp:inline>
+        </w:drawing>
+      </w:r>
+    </w:p>
+    <w:p>
+      <w:pPr>
+        <w:pStyle w:val="NoSpacing"/>
+        <w:rPr>
+          <w:b/>
+          <w:bCs/>
+        </w:rPr>
+      </w:pPr>
+      <w:r>
+        <w:rPr>
+          <w:b/>
+          <w:bCs/>
+        </w:rPr>
+        <w:t>18a_BPE_grid_opt</w:t>
+      </w:r>
+    </w:p>
+    <w:p>
+      <w:proofErr w:type="spellStart"/>
+      <w:r>
+        <w:t>PE_object.doGridSearch</w:t>
+      </w:r>
+      <w:proofErr w:type="spellEnd"/>
+      <w:r>
+        <w:t>('</w:t>
+      </w:r>
+      <w:proofErr w:type="spellStart"/>
+      <w:r>
+        <w:t>getLogP</w:t>
+      </w:r>
+      <w:proofErr w:type="spellEnd"/>
+      <w:r>
+        <w:t xml:space="preserve">', </w:t>
+      </w:r>
+      <w:proofErr w:type="spellStart"/>
+      <w:r>
+        <w:t>gridSamplingAbsoluteIntervalSize</w:t>
+      </w:r>
+      <w:proofErr w:type="spellEnd"/>
+      <w:r>
+        <w:t>=</w:t>
+      </w:r>
+      <w:r>
+        <w:t xml:space="preserve"> </w:t>
+      </w:r>
+      <w:r>
+        <w:t xml:space="preserve">[.1, 0.005, 20, 2, 0.3, </w:t>
+      </w:r>
+    </w:p>
+    <w:p>
+      <w:r>
+        <w:t xml:space="preserve">                   0.1, 0.1,      0.1, 0.1, 0.1, 0.1]</w:t>
+      </w:r>
+    </w:p>
+    <w:p>
+      <w:proofErr w:type="spellStart"/>
+      <w:r>
+        <w:t>gridSamplingNumOfIntervals</w:t>
+      </w:r>
+      <w:proofErr w:type="spellEnd"/>
+      <w:r>
+        <w:t>=[0,0,1,1,0, 1,0,1,0,1,0]</w:t>
+      </w:r>
+    </w:p>
+    <w:p>
+      <w:pPr>
+        <w:pStyle w:val="NoSpacing"/>
+      </w:pPr>
+    </w:p>
+    <w:p>
+      <w:pPr>
+        <w:pStyle w:val="NoSpacing"/>
+      </w:pPr>
+      <w:r>
+        <w:t xml:space="preserve">Final map results from </w:t>
+      </w:r>
+      <w:proofErr w:type="spellStart"/>
+      <w:r>
+        <w:t>gridsearch</w:t>
+      </w:r>
+      <w:proofErr w:type="spellEnd"/>
+      <w:r>
+        <w:t>: [ 9.72403839e-01  2.45807149e-04  2.16720262e+01  1.17139968e+01</w:t>
+      </w:r>
+    </w:p>
+    <w:p>
+      <w:pPr>
+        <w:pStyle w:val="NoSpacing"/>
+      </w:pPr>
+      <w:r>
+        <w:t xml:space="preserve"> -2.39634576e-05  2.00249952e-01  6.62735737e-05 -1.06494051e-01</w:t>
+      </w:r>
+    </w:p>
+    <w:p>
+      <w:pPr>
+        <w:pStyle w:val="NoSpacing"/>
+      </w:pPr>
+      <w:r>
+        <w:t xml:space="preserve">  2.17505358e-05 -1.00161392e-01  1.44611048e-04] final </w:t>
+      </w:r>
+      <w:proofErr w:type="spellStart"/>
+      <w:r>
+        <w:t>logP</w:t>
+      </w:r>
+      <w:proofErr w:type="spellEnd"/>
+      <w:r>
+        <w:t>: -3649.737299338728</w:t>
+      </w:r>
+    </w:p>
+    <w:p>
+      <w:pPr>
+        <w:pStyle w:val="NoSpacing"/>
+        <w:rPr>
+          <w:b/>
+          <w:bCs/>
+        </w:rPr>
+      </w:pPr>
+      <w:r>
+        <w:rPr>
+          <w:noProof/>
+        </w:rPr>
+        <w:drawing>
+          <wp:inline distT="0" distB="0" distL="0" distR="0" wp14:anchorId="14433305" wp14:editId="1717E8E3">
+            <wp:extent cx="2799647" cy="1848823"/>
+            <wp:effectExtent l="0" t="0" r="1270" b="0"/>
+            <wp:docPr id="20" name="Picture 20"/>
+            <wp:cNvGraphicFramePr>
+              <a:graphicFrameLocks xmlns:a="http://schemas.openxmlformats.org/drawingml/2006/main" noChangeAspect="1"/>
+            </wp:cNvGraphicFramePr>
+            <a:graphic xmlns:a="http://schemas.openxmlformats.org/drawingml/2006/main">
+              <a:graphicData uri="http://schemas.openxmlformats.org/drawingml/2006/picture">
+                <pic:pic xmlns:pic="http://schemas.openxmlformats.org/drawingml/2006/picture">
+                  <pic:nvPicPr>
+                    <pic:cNvPr id="1" name=""/>
+                    <pic:cNvPicPr/>
+                  </pic:nvPicPr>
+                  <pic:blipFill>
+                    <a:blip r:embed="rId16"/>
+                    <a:stretch>
+                      <a:fillRect/>
+                    </a:stretch>
+                  </pic:blipFill>
+                  <pic:spPr>
+                    <a:xfrm>
+                      <a:off x="0" y="0"/>
+                      <a:ext cx="2811478" cy="1856636"/>
+                    </a:xfrm>
+                    <a:prstGeom prst="rect">
+                      <a:avLst/>
+                    </a:prstGeom>
+                  </pic:spPr>
+                </pic:pic>
+              </a:graphicData>
+            </a:graphic>
+          </wp:inline>
+        </w:drawing>
+      </w:r>
+      <w:r>
+        <w:rPr>
+          <w:b/>
+          <w:bCs/>
+        </w:rPr>
+        <w:br w:type="page"/>
+      </w:r>
+    </w:p>
+    <w:p>
+      <w:pPr>
+        <w:pStyle w:val="NoSpacing"/>
+      </w:pPr>
+      <w:r>
+        <w:lastRenderedPageBreak/>
+        <w:t>Tried making 005 errors:</w:t>
+      </w:r>
+    </w:p>
+    <w:p>
+      <w:pPr>
+        <w:pStyle w:val="NoSpacing"/>
+      </w:pPr>
+      <w:r>
+        <w:t>18a_CPE_grid_005</w:t>
+      </w:r>
+    </w:p>
+    <w:p>
+      <w:pPr>
+        <w:pStyle w:val="NoSpacing"/>
+      </w:pPr>
+      <w:r>
+        <w:t xml:space="preserve">Final map results from </w:t>
+      </w:r>
+      <w:proofErr w:type="spellStart"/>
+      <w:r>
+        <w:t>gridsearch</w:t>
+      </w:r>
+      <w:proofErr w:type="spellEnd"/>
+      <w:r>
+        <w:t xml:space="preserve">: (1.0, 0.0, 20.0, 11.0, 0.0, 0.0, 0.0, 0.0, 0.0, 0.0, 0.0) final </w:t>
+      </w:r>
+      <w:proofErr w:type="spellStart"/>
+      <w:r>
+        <w:t>logP</w:t>
+      </w:r>
+      <w:proofErr w:type="spellEnd"/>
+      <w:r>
+        <w:t>: -3308.595108978507</w:t>
+      </w:r>
+    </w:p>
+    <w:p>
+      <w:pPr>
+        <w:pStyle w:val="NoSpacing"/>
+      </w:pPr>
+      <w:r>
+        <w:rPr>
+          <w:noProof/>
+        </w:rPr>
+        <w:drawing>
+          <wp:inline distT="0" distB="0" distL="0" distR="0" wp14:anchorId="0EA20EE5" wp14:editId="5B892A79">
+            <wp:extent cx="2405473" cy="1588520"/>
+            <wp:effectExtent l="0" t="0" r="0" b="0"/>
+            <wp:docPr id="17" name="Picture 17"/>
+            <wp:cNvGraphicFramePr>
+              <a:graphicFrameLocks xmlns:a="http://schemas.openxmlformats.org/drawingml/2006/main" noChangeAspect="1"/>
+            </wp:cNvGraphicFramePr>
+            <a:graphic xmlns:a="http://schemas.openxmlformats.org/drawingml/2006/main">
+              <a:graphicData uri="http://schemas.openxmlformats.org/drawingml/2006/picture">
+                <pic:pic xmlns:pic="http://schemas.openxmlformats.org/drawingml/2006/picture">
+                  <pic:nvPicPr>
+                    <pic:cNvPr id="1" name=""/>
+                    <pic:cNvPicPr/>
+                  </pic:nvPicPr>
+                  <pic:blipFill>
+                    <a:blip r:embed="rId17"/>
+                    <a:stretch>
+                      <a:fillRect/>
+                    </a:stretch>
+                  </pic:blipFill>
+                  <pic:spPr>
+                    <a:xfrm>
+                      <a:off x="0" y="0"/>
+                      <a:ext cx="2414932" cy="1594767"/>
+                    </a:xfrm>
+                    <a:prstGeom prst="rect">
+                      <a:avLst/>
+                    </a:prstGeom>
+                  </pic:spPr>
+                </pic:pic>
+              </a:graphicData>
+            </a:graphic>
+          </wp:inline>
+        </w:drawing>
+      </w:r>
+    </w:p>
+    <w:p>
+      <w:pPr>
+        <w:pStyle w:val="NoSpacing"/>
+      </w:pPr>
+      <w:r>
+        <w:rPr>
+          <w:highlight w:val="yellow"/>
+        </w:rPr>
+        <w:t>Overall, the pri</w:t>
+      </w:r>
+      <w:r>
+        <w:rPr>
+          <w:highlight w:val="yellow"/>
+        </w:rPr>
+        <w:t xml:space="preserve">or makes little difference during </w:t>
+      </w:r>
+      <w:proofErr w:type="spellStart"/>
+      <w:r>
+        <w:rPr>
+          <w:highlight w:val="yellow"/>
+        </w:rPr>
+        <w:t>gridsearch</w:t>
+      </w:r>
+      <w:proofErr w:type="spellEnd"/>
+      <w:r>
+        <w:rPr>
+          <w:highlight w:val="yellow"/>
+        </w:rPr>
+        <w:t xml:space="preserve">. The reason is clear as we see a difference of &lt;10 in the </w:t>
+      </w:r>
+      <w:proofErr w:type="spellStart"/>
+      <w:r>
+        <w:rPr>
+          <w:highlight w:val="yellow"/>
+        </w:rPr>
+        <w:t>logP</w:t>
+      </w:r>
+      <w:proofErr w:type="spellEnd"/>
+      <w:r>
+        <w:rPr>
+          <w:highlight w:val="yellow"/>
+        </w:rPr>
+        <w:t xml:space="preserve">. Whereas between different </w:t>
+      </w:r>
+      <w:proofErr w:type="spellStart"/>
+      <w:r>
+        <w:rPr>
+          <w:highlight w:val="yellow"/>
+        </w:rPr>
+        <w:t>gridpoints</w:t>
+      </w:r>
+      <w:proofErr w:type="spellEnd"/>
+      <w:r>
+        <w:rPr>
+          <w:highlight w:val="yellow"/>
+        </w:rPr>
+        <w:t xml:space="preserve"> the </w:t>
+      </w:r>
+      <w:proofErr w:type="spellStart"/>
+      <w:r>
+        <w:rPr>
+          <w:highlight w:val="yellow"/>
+        </w:rPr>
+        <w:t>logP</w:t>
+      </w:r>
+      <w:proofErr w:type="spellEnd"/>
+      <w:r>
+        <w:rPr>
+          <w:highlight w:val="yellow"/>
+        </w:rPr>
+        <w:t xml:space="preserve"> can change (due to the likelihood) very easily by 10,000.  So it is going to be </w:t>
+      </w:r>
+      <w:r>
+        <w:rPr>
+          <w:highlight w:val="yellow"/>
+        </w:rPr>
+        <w:t>only with optimization that there will be a difference. This makes sense, becau</w:t>
+      </w:r>
+      <w:r>
+        <w:rPr>
+          <w:highlight w:val="yellow"/>
+        </w:rPr>
+        <w:t xml:space="preserve">se with a </w:t>
+      </w:r>
+      <w:proofErr w:type="spellStart"/>
+      <w:r>
+        <w:rPr>
+          <w:highlight w:val="yellow"/>
+        </w:rPr>
+        <w:t>gridsearch</w:t>
+      </w:r>
+      <w:proofErr w:type="spellEnd"/>
+      <w:r>
+        <w:rPr>
+          <w:highlight w:val="yellow"/>
+        </w:rPr>
+        <w:t xml:space="preserve"> things can’t move very far away into “</w:t>
+      </w:r>
+      <w:proofErr w:type="spellStart"/>
+      <w:r>
+        <w:rPr>
+          <w:highlight w:val="yellow"/>
+        </w:rPr>
+        <w:t>unlreastic</w:t>
+      </w:r>
+      <w:proofErr w:type="spellEnd"/>
+      <w:r>
+        <w:rPr>
+          <w:highlight w:val="yellow"/>
+        </w:rPr>
+        <w:t xml:space="preserve">” </w:t>
+      </w:r>
+      <w:proofErr w:type="spellStart"/>
+      <w:r>
+        <w:rPr>
+          <w:highlight w:val="yellow"/>
+        </w:rPr>
+        <w:t>terroritory</w:t>
+      </w:r>
+      <w:proofErr w:type="spellEnd"/>
+      <w:r>
+        <w:rPr>
+          <w:highlight w:val="yellow"/>
+        </w:rPr>
+        <w:t>, and that’s where the prior starts to make a difference.  Also, we know that the “good match” range is very sharp along a diagonal. So what we really want do is sequential parameter optimization, probably grid based. Scan a very fine grid with all of the others allowed to vary freely, that seems like the best option.</w:t>
+      </w:r>
+      <w:r>
+        <w:rPr>
+          <w:highlight w:val="yellow"/>
+        </w:rPr>
+        <w:t xml:space="preserve"> </w:t>
+      </w:r>
+      <w:r>
+        <w:rPr>
+          <w:highlight w:val="yellow"/>
+        </w:rPr>
+        <w:t xml:space="preserve">  </w:t>
+      </w:r>
+    </w:p>
+    <w:p>
+      <w:pPr>
+        <w:pStyle w:val="NoSpacing"/>
+      </w:pPr>
+    </w:p>
+    <w:p>
+      <w:pPr>
+        <w:pStyle w:val="NoSpacing"/>
+      </w:pPr>
+      <w:r>
+        <w:t>18a_BPE_grid_005</w:t>
+      </w:r>
+    </w:p>
+    <w:p>
+      <w:pPr>
+        <w:pStyle w:val="NoSpacing"/>
+      </w:pPr>
+      <w:r>
+        <w:t xml:space="preserve">Final map results from </w:t>
+      </w:r>
+      <w:proofErr w:type="spellStart"/>
+      <w:r>
+        <w:t>gridsearch</w:t>
+      </w:r>
+      <w:proofErr w:type="spellEnd"/>
+      <w:r>
+        <w:t xml:space="preserve">: (1.0, 0.0, 20.0, 11.0, 0.0, 0.0, 0.0, 0.0, 0.0, 0.0, 0.0) final </w:t>
+      </w:r>
+      <w:proofErr w:type="spellStart"/>
+      <w:r>
+        <w:t>logP</w:t>
+      </w:r>
+      <w:proofErr w:type="spellEnd"/>
+      <w:r>
+        <w:t>: -3302.634334851036</w:t>
+      </w:r>
+    </w:p>
+    <w:p>
+      <w:pPr>
+        <w:pStyle w:val="NoSpacing"/>
+      </w:pPr>
+      <w:r>
+        <w:rPr>
+          <w:noProof/>
+        </w:rPr>
+        <w:drawing>
+          <wp:inline distT="0" distB="0" distL="0" distR="0" wp14:anchorId="1C967123" wp14:editId="21838892">
+            <wp:extent cx="2655584" cy="1753687"/>
+            <wp:effectExtent l="0" t="0" r="0" b="0"/>
+            <wp:docPr id="18" name="Picture 18"/>
+            <wp:cNvGraphicFramePr>
+              <a:graphicFrameLocks xmlns:a="http://schemas.openxmlformats.org/drawingml/2006/main" noChangeAspect="1"/>
+            </wp:cNvGraphicFramePr>
+            <a:graphic xmlns:a="http://schemas.openxmlformats.org/drawingml/2006/main">
+              <a:graphicData uri="http://schemas.openxmlformats.org/drawingml/2006/picture">
+                <pic:pic xmlns:pic="http://schemas.openxmlformats.org/drawingml/2006/picture">
+                  <pic:nvPicPr>
+                    <pic:cNvPr id="1" name=""/>
+                    <pic:cNvPicPr/>
+                  </pic:nvPicPr>
+                  <pic:blipFill>
+                    <a:blip r:embed="rId17"/>
+                    <a:stretch>
+                      <a:fillRect/>
+                    </a:stretch>
+                  </pic:blipFill>
+                  <pic:spPr>
+                    <a:xfrm>
+                      <a:off x="0" y="0"/>
+                      <a:ext cx="2676146" cy="1767265"/>
+                    </a:xfrm>
+                    <a:prstGeom prst="rect">
+                      <a:avLst/>
+                    </a:prstGeom>
+                  </pic:spPr>
+                </pic:pic>
+              </a:graphicData>
+            </a:graphic>
+          </wp:inline>
+        </w:drawing>
+      </w:r>
+    </w:p>
+    <w:p>
+      <w:pPr>
+        <w:pStyle w:val="NoSpacing"/>
+      </w:pPr>
+    </w:p>
+    <w:p>
+      <w:pPr>
+        <w:pStyle w:val="NoSpacing"/>
+      </w:pPr>
+    </w:p>
+    <w:p>
+      <w:pPr>
+        <w:pStyle w:val="NoSpacing"/>
+      </w:pPr>
+      <w:r>
+        <w:t>Fine grid worked</w:t>
+      </w:r>
+    </w:p>
+    <w:p>
+      <w:pPr>
+        <w:pStyle w:val="NoSpacing"/>
+      </w:pPr>
+      <w:r>
+        <w:t xml:space="preserve">#   </w:t>
+      </w:r>
+      <w:proofErr w:type="spellStart"/>
+      <w:r>
+        <w:t>PE_object.doGridSearch</w:t>
+      </w:r>
+      <w:proofErr w:type="spellEnd"/>
+      <w:r>
+        <w:t>('</w:t>
+      </w:r>
+      <w:proofErr w:type="spellStart"/>
+      <w:r>
+        <w:t>getLogP</w:t>
+      </w:r>
+      <w:proofErr w:type="spellEnd"/>
+      <w:r>
+        <w:t xml:space="preserve">', </w:t>
+      </w:r>
+      <w:proofErr w:type="spellStart"/>
+      <w:r>
+        <w:t>gridSamplingAbsoluteIntervalSize</w:t>
+      </w:r>
+      <w:proofErr w:type="spellEnd"/>
+      <w:r>
+        <w:t xml:space="preserve">=[0,0,2.0,1.0,0.1, 0,0,0,0,0,0], </w:t>
+      </w:r>
+      <w:proofErr w:type="spellStart"/>
+      <w:r>
+        <w:t>gridSamplingNumOfIntervals</w:t>
+      </w:r>
+      <w:proofErr w:type="spellEnd"/>
+      <w:r>
+        <w:t xml:space="preserve">=[0,0,10,10,10, 0,0,0,0,0,0], </w:t>
+      </w:r>
+      <w:proofErr w:type="spellStart"/>
+      <w:r>
+        <w:t>passThroughArgs</w:t>
+      </w:r>
+      <w:proofErr w:type="spellEnd"/>
+      <w:r>
+        <w:t>={"method":"</w:t>
+      </w:r>
+      <w:proofErr w:type="spellStart"/>
+      <w:r>
+        <w:t>Nelder</w:t>
+      </w:r>
+      <w:proofErr w:type="spellEnd"/>
+      <w:r>
+        <w:t>-Mead", "maxiter":5000, "</w:t>
+      </w:r>
+      <w:proofErr w:type="spellStart"/>
+      <w:r>
+        <w:t>verbose":False</w:t>
+      </w:r>
+      <w:proofErr w:type="spellEnd"/>
+      <w:r>
+        <w:t>})#, "maxiter":1000, "</w:t>
+      </w:r>
+      <w:proofErr w:type="spellStart"/>
+      <w:r>
+        <w:t>verbose":False</w:t>
+      </w:r>
+      <w:proofErr w:type="spellEnd"/>
+      <w:r>
+        <w:t>})</w:t>
+      </w:r>
+    </w:p>
+    <w:p>
+      <w:pPr>
+        <w:pStyle w:val="NoSpacing"/>
+      </w:pPr>
+      <w:r>
+        <w:t>It produced something that optimized to a good fit. So making an even finer grid now.</w:t>
+      </w:r>
+    </w:p>
+    <w:p>
+      <w:pPr>
+        <w:pStyle w:val="NoSpacing"/>
+      </w:pPr>
+    </w:p>
+    <w:p>
+      <w:pPr>
+        <w:pStyle w:val="NoSpacing"/>
+      </w:pPr>
+    </w:p>
+    <w:p>
+      <w:pPr>
+        <w:pStyle w:val="NoSpacing"/>
+      </w:pPr>
+    </w:p>
+    <w:p>
+      <w:pPr>
+        <w:pStyle w:val="NoSpacing"/>
+      </w:pPr>
+    </w:p>
+    <w:p>
+      <w:pPr>
+        <w:pStyle w:val="NoSpacing"/>
+      </w:pPr>
+    </w:p>
+    <w:p>
+      <w:pPr>
+        <w:pStyle w:val="NoSpacing"/>
+      </w:pPr>
+    </w:p>
+    <w:p>
+      <w:pPr>
+        <w:pStyle w:val="NoSpacing"/>
+      </w:pPr>
+      <w:r>
+        <w:lastRenderedPageBreak/>
+        <w:t xml:space="preserve">Final results from </w:t>
+      </w:r>
+      <w:proofErr w:type="spellStart"/>
+      <w:r>
+        <w:t>doOptimizeNegLogP</w:t>
+      </w:r>
+      <w:proofErr w:type="spellEnd"/>
+      <w:r>
+        <w:t>: [ 1.23665574e+00  1.64772953e-03  3.32008913e+01  1.71466320e+01</w:t>
+      </w:r>
+    </w:p>
+    <w:p>
+      <w:pPr>
+        <w:pStyle w:val="NoSpacing"/>
+      </w:pPr>
+      <w:r>
+        <w:t xml:space="preserve">  2.56859423e-01  9.84680758e-02 -7.07252919e-02 -2.05013915e-03</w:t>
+      </w:r>
+    </w:p>
+    <w:p>
+      <w:pPr>
+        <w:pStyle w:val="NoSpacing"/>
+      </w:pPr>
+      <w:r>
+        <w:t xml:space="preserve"> -5.91049782e-02 -5.76832260e-02 -5.99951967e-02] final </w:t>
+      </w:r>
+      <w:proofErr w:type="spellStart"/>
+      <w:r>
+        <w:t>logP</w:t>
+      </w:r>
+      <w:proofErr w:type="spellEnd"/>
+      <w:r>
+        <w:t>: 854.316750462401</w:t>
+      </w:r>
+    </w:p>
+    <w:p>
+      <w:pPr>
+        <w:pStyle w:val="NoSpacing"/>
+      </w:pPr>
+      <w:r>
+        <w:rPr>
+          <w:noProof/>
+        </w:rPr>
+        <w:drawing>
+          <wp:inline distT="0" distB="0" distL="0" distR="0" wp14:anchorId="7C4C8758" wp14:editId="1EF12AB0">
+            <wp:extent cx="5386027" cy="3556810"/>
+            <wp:effectExtent l="0" t="0" r="5715" b="5715"/>
+            <wp:docPr id="21" name="Picture 21"/>
+            <wp:cNvGraphicFramePr>
+              <a:graphicFrameLocks xmlns:a="http://schemas.openxmlformats.org/drawingml/2006/main" noChangeAspect="1"/>
+            </wp:cNvGraphicFramePr>
+            <a:graphic xmlns:a="http://schemas.openxmlformats.org/drawingml/2006/main">
+              <a:graphicData uri="http://schemas.openxmlformats.org/drawingml/2006/picture">
+                <pic:pic xmlns:pic="http://schemas.openxmlformats.org/drawingml/2006/picture">
+                  <pic:nvPicPr>
+                    <pic:cNvPr id="1" name=""/>
+                    <pic:cNvPicPr/>
+                  </pic:nvPicPr>
+                  <pic:blipFill>
+                    <a:blip r:embed="rId18"/>
+                    <a:stretch>
+                      <a:fillRect/>
+                    </a:stretch>
+                  </pic:blipFill>
+                  <pic:spPr>
+                    <a:xfrm>
+                      <a:off x="0" y="0"/>
+                      <a:ext cx="5386027" cy="3556810"/>
+                    </a:xfrm>
+                    <a:prstGeom prst="rect">
+                      <a:avLst/>
+                    </a:prstGeom>
+                  </pic:spPr>
+                </pic:pic>
+              </a:graphicData>
+            </a:graphic>
+          </wp:inline>
+        </w:drawing>
+      </w:r>
+    </w:p>
+    <w:p>
+      <w:pPr>
+        <w:pStyle w:val="NoSpacing"/>
+      </w:pPr>
     </w:p>
     <w:sectPr>
       <w:pgSz w:w="12240" w:h="15840"/>

</xml_diff>